<commit_message>
Fix wrong email for checking in 2.1 task.
</commit_message>
<xml_diff>
--- a/Module 4/MongoDB.Part_2.Report.docx
+++ b/Module 4/MongoDB.Part_2.Report.docx
@@ -3592,6 +3592,650 @@
           <w:color w:val="D4D4D4"/>
           <w:sz w:val="21"/>
           <w:szCs w:val="21"/>
+          <w:lang w:val="en-US" w:eastAsia="ru-RU"/>
+        </w:rPr>
+      </w:pPr>
+      <w:r>
+        <w:rPr>
+          <w:rFonts w:ascii="Consolas" w:eastAsia="Times New Roman" w:hAnsi="Consolas" w:cs="Times New Roman"/>
+          <w:color w:val="D4D4D4"/>
+          <w:sz w:val="21"/>
+          <w:szCs w:val="21"/>
+          <w:lang w:val="en-US" w:eastAsia="ru-RU"/>
+        </w:rPr>
+        <w:t xml:space="preserve">                    </w:t>
+      </w:r>
+      <w:r>
+        <w:rPr>
+          <w:rFonts w:ascii="Consolas" w:eastAsia="Times New Roman" w:hAnsi="Consolas" w:cs="Times New Roman"/>
+          <w:color w:val="CE9178"/>
+          <w:sz w:val="21"/>
+          <w:szCs w:val="21"/>
+          <w:lang w:val="en-US" w:eastAsia="ru-RU"/>
+        </w:rPr>
+        <w:t>"Greece"</w:t>
+      </w:r>
+      <w:r>
+        <w:rPr>
+          <w:rFonts w:ascii="Consolas" w:eastAsia="Times New Roman" w:hAnsi="Consolas" w:cs="Times New Roman"/>
+          <w:color w:val="D4D4D4"/>
+          <w:sz w:val="21"/>
+          <w:szCs w:val="21"/>
+          <w:lang w:val="en-US" w:eastAsia="ru-RU"/>
+        </w:rPr>
+        <w:t>,</w:t>
+      </w:r>
+    </w:p>
+    <w:p>
+      <w:pPr>
+        <w:shd w:val="clear" w:color="auto" w:fill="1E1E1E"/>
+        <w:spacing w:after="0" w:line="285" w:lineRule="atLeast"/>
+        <w:rPr>
+          <w:rFonts w:ascii="Consolas" w:eastAsia="Times New Roman" w:hAnsi="Consolas" w:cs="Times New Roman"/>
+          <w:color w:val="D4D4D4"/>
+          <w:sz w:val="21"/>
+          <w:szCs w:val="21"/>
+          <w:lang w:val="en-US" w:eastAsia="ru-RU"/>
+        </w:rPr>
+      </w:pPr>
+      <w:r>
+        <w:rPr>
+          <w:rFonts w:ascii="Consolas" w:eastAsia="Times New Roman" w:hAnsi="Consolas" w:cs="Times New Roman"/>
+          <w:color w:val="D4D4D4"/>
+          <w:sz w:val="21"/>
+          <w:szCs w:val="21"/>
+          <w:lang w:val="en-US" w:eastAsia="ru-RU"/>
+        </w:rPr>
+        <w:t xml:space="preserve">                    </w:t>
+      </w:r>
+      <w:r>
+        <w:rPr>
+          <w:rFonts w:ascii="Consolas" w:eastAsia="Times New Roman" w:hAnsi="Consolas" w:cs="Times New Roman"/>
+          <w:color w:val="CE9178"/>
+          <w:sz w:val="21"/>
+          <w:szCs w:val="21"/>
+          <w:lang w:val="en-US" w:eastAsia="ru-RU"/>
+        </w:rPr>
+        <w:t>"Italy"</w:t>
+      </w:r>
+      <w:r>
+        <w:rPr>
+          <w:rFonts w:ascii="Consolas" w:eastAsia="Times New Roman" w:hAnsi="Consolas" w:cs="Times New Roman"/>
+          <w:color w:val="D4D4D4"/>
+          <w:sz w:val="21"/>
+          <w:szCs w:val="21"/>
+          <w:lang w:val="en-US" w:eastAsia="ru-RU"/>
+        </w:rPr>
+        <w:t>,</w:t>
+      </w:r>
+    </w:p>
+    <w:p>
+      <w:pPr>
+        <w:shd w:val="clear" w:color="auto" w:fill="1E1E1E"/>
+        <w:spacing w:after="0" w:line="285" w:lineRule="atLeast"/>
+        <w:rPr>
+          <w:rFonts w:ascii="Consolas" w:eastAsia="Times New Roman" w:hAnsi="Consolas" w:cs="Times New Roman"/>
+          <w:color w:val="D4D4D4"/>
+          <w:sz w:val="21"/>
+          <w:szCs w:val="21"/>
+          <w:lang w:val="en-US" w:eastAsia="ru-RU"/>
+        </w:rPr>
+      </w:pPr>
+      <w:r>
+        <w:rPr>
+          <w:rFonts w:ascii="Consolas" w:eastAsia="Times New Roman" w:hAnsi="Consolas" w:cs="Times New Roman"/>
+          <w:color w:val="D4D4D4"/>
+          <w:sz w:val="21"/>
+          <w:szCs w:val="21"/>
+          <w:lang w:val="en-US" w:eastAsia="ru-RU"/>
+        </w:rPr>
+        <w:t xml:space="preserve">                    </w:t>
+      </w:r>
+      <w:r>
+        <w:rPr>
+          <w:rFonts w:ascii="Consolas" w:eastAsia="Times New Roman" w:hAnsi="Consolas" w:cs="Times New Roman"/>
+          <w:color w:val="CE9178"/>
+          <w:sz w:val="21"/>
+          <w:szCs w:val="21"/>
+          <w:lang w:val="en-US" w:eastAsia="ru-RU"/>
+        </w:rPr>
+        <w:t>"Spain"</w:t>
+      </w:r>
+    </w:p>
+    <w:p>
+      <w:pPr>
+        <w:shd w:val="clear" w:color="auto" w:fill="1E1E1E"/>
+        <w:spacing w:after="0" w:line="285" w:lineRule="atLeast"/>
+        <w:rPr>
+          <w:rFonts w:ascii="Consolas" w:eastAsia="Times New Roman" w:hAnsi="Consolas" w:cs="Times New Roman"/>
+          <w:color w:val="D4D4D4"/>
+          <w:sz w:val="21"/>
+          <w:szCs w:val="21"/>
+          <w:lang w:val="en-US" w:eastAsia="ru-RU"/>
+        </w:rPr>
+      </w:pPr>
+      <w:r>
+        <w:rPr>
+          <w:rFonts w:ascii="Consolas" w:eastAsia="Times New Roman" w:hAnsi="Consolas" w:cs="Times New Roman"/>
+          <w:color w:val="D4D4D4"/>
+          <w:sz w:val="21"/>
+          <w:szCs w:val="21"/>
+          <w:lang w:val="en-US" w:eastAsia="ru-RU"/>
+        </w:rPr>
+        <w:t xml:space="preserve">                ]</w:t>
+      </w:r>
+    </w:p>
+    <w:p>
+      <w:pPr>
+        <w:shd w:val="clear" w:color="auto" w:fill="1E1E1E"/>
+        <w:spacing w:after="0" w:line="285" w:lineRule="atLeast"/>
+        <w:rPr>
+          <w:rFonts w:ascii="Consolas" w:eastAsia="Times New Roman" w:hAnsi="Consolas" w:cs="Times New Roman"/>
+          <w:color w:val="D4D4D4"/>
+          <w:sz w:val="21"/>
+          <w:szCs w:val="21"/>
+          <w:lang w:val="en-US" w:eastAsia="ru-RU"/>
+        </w:rPr>
+      </w:pPr>
+      <w:r>
+        <w:rPr>
+          <w:rFonts w:ascii="Consolas" w:eastAsia="Times New Roman" w:hAnsi="Consolas" w:cs="Times New Roman"/>
+          <w:color w:val="D4D4D4"/>
+          <w:sz w:val="21"/>
+          <w:szCs w:val="21"/>
+          <w:lang w:val="en-US" w:eastAsia="ru-RU"/>
+        </w:rPr>
+        <w:t xml:space="preserve">            }</w:t>
+      </w:r>
+    </w:p>
+    <w:p>
+      <w:pPr>
+        <w:shd w:val="clear" w:color="auto" w:fill="1E1E1E"/>
+        <w:spacing w:after="0" w:line="285" w:lineRule="atLeast"/>
+        <w:rPr>
+          <w:rFonts w:ascii="Consolas" w:eastAsia="Times New Roman" w:hAnsi="Consolas" w:cs="Times New Roman"/>
+          <w:color w:val="D4D4D4"/>
+          <w:sz w:val="21"/>
+          <w:szCs w:val="21"/>
+          <w:lang w:val="en-US" w:eastAsia="ru-RU"/>
+        </w:rPr>
+      </w:pPr>
+      <w:r>
+        <w:rPr>
+          <w:rFonts w:ascii="Consolas" w:eastAsia="Times New Roman" w:hAnsi="Consolas" w:cs="Times New Roman"/>
+          <w:color w:val="D4D4D4"/>
+          <w:sz w:val="21"/>
+          <w:szCs w:val="21"/>
+          <w:lang w:val="en-US" w:eastAsia="ru-RU"/>
+        </w:rPr>
+        <w:t xml:space="preserve">        }</w:t>
+      </w:r>
+    </w:p>
+    <w:p>
+      <w:pPr>
+        <w:shd w:val="clear" w:color="auto" w:fill="1E1E1E"/>
+        <w:spacing w:after="0" w:line="285" w:lineRule="atLeast"/>
+        <w:rPr>
+          <w:rFonts w:ascii="Consolas" w:eastAsia="Times New Roman" w:hAnsi="Consolas" w:cs="Times New Roman"/>
+          <w:color w:val="D4D4D4"/>
+          <w:sz w:val="21"/>
+          <w:szCs w:val="21"/>
+          <w:lang w:val="en-US" w:eastAsia="ru-RU"/>
+        </w:rPr>
+      </w:pPr>
+      <w:r>
+        <w:rPr>
+          <w:rFonts w:ascii="Consolas" w:eastAsia="Times New Roman" w:hAnsi="Consolas" w:cs="Times New Roman"/>
+          <w:color w:val="D4D4D4"/>
+          <w:sz w:val="21"/>
+          <w:szCs w:val="21"/>
+          <w:lang w:val="en-US" w:eastAsia="ru-RU"/>
+        </w:rPr>
+        <w:t xml:space="preserve">    },</w:t>
+      </w:r>
+    </w:p>
+    <w:p>
+      <w:pPr>
+        <w:shd w:val="clear" w:color="auto" w:fill="1E1E1E"/>
+        <w:spacing w:after="0" w:line="285" w:lineRule="atLeast"/>
+        <w:rPr>
+          <w:rFonts w:ascii="Consolas" w:eastAsia="Times New Roman" w:hAnsi="Consolas" w:cs="Times New Roman"/>
+          <w:color w:val="D4D4D4"/>
+          <w:sz w:val="21"/>
+          <w:szCs w:val="21"/>
+          <w:lang w:val="en-US" w:eastAsia="ru-RU"/>
+        </w:rPr>
+      </w:pPr>
+      <w:r>
+        <w:rPr>
+          <w:rFonts w:ascii="Consolas" w:eastAsia="Times New Roman" w:hAnsi="Consolas" w:cs="Times New Roman"/>
+          <w:color w:val="D4D4D4"/>
+          <w:sz w:val="21"/>
+          <w:szCs w:val="21"/>
+          <w:lang w:val="en-US" w:eastAsia="ru-RU"/>
+        </w:rPr>
+        <w:t xml:space="preserve">    </w:t>
+      </w:r>
+      <w:r>
+        <w:rPr>
+          <w:rFonts w:ascii="Consolas" w:eastAsia="Times New Roman" w:hAnsi="Consolas" w:cs="Times New Roman"/>
+          <w:color w:val="D4D4D4"/>
+          <w:sz w:val="21"/>
+          <w:szCs w:val="21"/>
+          <w:lang w:val="en-US" w:eastAsia="ru-RU"/>
+        </w:rPr>
+        <w:t>{</w:t>
+      </w:r>
+    </w:p>
+    <w:p>
+      <w:pPr>
+        <w:shd w:val="clear" w:color="auto" w:fill="1E1E1E"/>
+        <w:spacing w:after="0" w:line="285" w:lineRule="atLeast"/>
+        <w:rPr>
+          <w:rFonts w:ascii="Consolas" w:eastAsia="Times New Roman" w:hAnsi="Consolas" w:cs="Times New Roman"/>
+          <w:color w:val="D4D4D4"/>
+          <w:sz w:val="21"/>
+          <w:szCs w:val="21"/>
+          <w:lang w:val="en-US" w:eastAsia="ru-RU"/>
+        </w:rPr>
+      </w:pPr>
+      <w:r>
+        <w:rPr>
+          <w:rFonts w:ascii="Consolas" w:eastAsia="Times New Roman" w:hAnsi="Consolas" w:cs="Times New Roman"/>
+          <w:color w:val="D4D4D4"/>
+          <w:sz w:val="21"/>
+          <w:szCs w:val="21"/>
+          <w:lang w:val="en-US" w:eastAsia="ru-RU"/>
+        </w:rPr>
+        <w:t xml:space="preserve">        </w:t>
+      </w:r>
+      <w:r>
+        <w:rPr>
+          <w:rFonts w:ascii="Consolas" w:eastAsia="Times New Roman" w:hAnsi="Consolas" w:cs="Times New Roman"/>
+          <w:color w:val="9CDCFE"/>
+          <w:sz w:val="21"/>
+          <w:szCs w:val="21"/>
+          <w:lang w:val="en-US" w:eastAsia="ru-RU"/>
+        </w:rPr>
+        <w:t>$group:</w:t>
+      </w:r>
+      <w:r>
+        <w:rPr>
+          <w:rFonts w:ascii="Consolas" w:eastAsia="Times New Roman" w:hAnsi="Consolas" w:cs="Times New Roman"/>
+          <w:color w:val="D4D4D4"/>
+          <w:sz w:val="21"/>
+          <w:szCs w:val="21"/>
+          <w:lang w:val="en-US" w:eastAsia="ru-RU"/>
+        </w:rPr>
+        <w:t xml:space="preserve"> {</w:t>
+      </w:r>
+    </w:p>
+    <w:p>
+      <w:pPr>
+        <w:shd w:val="clear" w:color="auto" w:fill="1E1E1E"/>
+        <w:spacing w:after="0" w:line="285" w:lineRule="atLeast"/>
+        <w:rPr>
+          <w:rFonts w:ascii="Consolas" w:eastAsia="Times New Roman" w:hAnsi="Consolas" w:cs="Times New Roman"/>
+          <w:color w:val="D4D4D4"/>
+          <w:sz w:val="21"/>
+          <w:szCs w:val="21"/>
+          <w:lang w:val="en-US" w:eastAsia="ru-RU"/>
+        </w:rPr>
+      </w:pPr>
+      <w:r>
+        <w:rPr>
+          <w:rFonts w:ascii="Consolas" w:eastAsia="Times New Roman" w:hAnsi="Consolas" w:cs="Times New Roman"/>
+          <w:color w:val="D4D4D4"/>
+          <w:sz w:val="21"/>
+          <w:szCs w:val="21"/>
+          <w:lang w:val="en-US" w:eastAsia="ru-RU"/>
+        </w:rPr>
+        <w:t xml:space="preserve">            </w:t>
+      </w:r>
+      <w:r>
+        <w:rPr>
+          <w:rFonts w:ascii="Consolas" w:eastAsia="Times New Roman" w:hAnsi="Consolas" w:cs="Times New Roman"/>
+          <w:color w:val="9CDCFE"/>
+          <w:sz w:val="21"/>
+          <w:szCs w:val="21"/>
+          <w:lang w:val="en-US" w:eastAsia="ru-RU"/>
+        </w:rPr>
+        <w:t>_id:</w:t>
+      </w:r>
+      <w:r>
+        <w:rPr>
+          <w:rFonts w:ascii="Consolas" w:eastAsia="Times New Roman" w:hAnsi="Consolas" w:cs="Times New Roman"/>
+          <w:color w:val="D4D4D4"/>
+          <w:sz w:val="21"/>
+          <w:szCs w:val="21"/>
+          <w:lang w:val="en-US" w:eastAsia="ru-RU"/>
+        </w:rPr>
+        <w:t xml:space="preserve"> </w:t>
+      </w:r>
+      <w:r>
+        <w:rPr>
+          <w:rFonts w:ascii="Consolas" w:eastAsia="Times New Roman" w:hAnsi="Consolas" w:cs="Times New Roman"/>
+          <w:color w:val="CE9178"/>
+          <w:sz w:val="21"/>
+          <w:szCs w:val="21"/>
+          <w:lang w:val="en-US" w:eastAsia="ru-RU"/>
+        </w:rPr>
+        <w:t>"$carrier"</w:t>
+      </w:r>
+      <w:r>
+        <w:rPr>
+          <w:rFonts w:ascii="Consolas" w:eastAsia="Times New Roman" w:hAnsi="Consolas" w:cs="Times New Roman"/>
+          <w:color w:val="D4D4D4"/>
+          <w:sz w:val="21"/>
+          <w:szCs w:val="21"/>
+          <w:lang w:val="en-US" w:eastAsia="ru-RU"/>
+        </w:rPr>
+        <w:t>,</w:t>
+      </w:r>
+    </w:p>
+    <w:p>
+      <w:pPr>
+        <w:shd w:val="clear" w:color="auto" w:fill="1E1E1E"/>
+        <w:spacing w:after="0" w:line="285" w:lineRule="atLeast"/>
+        <w:rPr>
+          <w:rFonts w:ascii="Consolas" w:eastAsia="Times New Roman" w:hAnsi="Consolas" w:cs="Times New Roman"/>
+          <w:color w:val="D4D4D4"/>
+          <w:sz w:val="21"/>
+          <w:szCs w:val="21"/>
+          <w:lang w:val="en-US" w:eastAsia="ru-RU"/>
+        </w:rPr>
+      </w:pPr>
+      <w:r>
+        <w:rPr>
+          <w:rFonts w:ascii="Consolas" w:eastAsia="Times New Roman" w:hAnsi="Consolas" w:cs="Times New Roman"/>
+          <w:color w:val="D4D4D4"/>
+          <w:sz w:val="21"/>
+          <w:szCs w:val="21"/>
+          <w:lang w:val="en-US" w:eastAsia="ru-RU"/>
+        </w:rPr>
+        <w:t xml:space="preserve">            </w:t>
+      </w:r>
+      <w:r>
+        <w:rPr>
+          <w:rFonts w:ascii="Consolas" w:eastAsia="Times New Roman" w:hAnsi="Consolas" w:cs="Times New Roman"/>
+          <w:color w:val="9CDCFE"/>
+          <w:sz w:val="21"/>
+          <w:szCs w:val="21"/>
+          <w:lang w:val="en-US" w:eastAsia="ru-RU"/>
+        </w:rPr>
+        <w:t>total:</w:t>
+      </w:r>
+      <w:r>
+        <w:rPr>
+          <w:rFonts w:ascii="Consolas" w:eastAsia="Times New Roman" w:hAnsi="Consolas" w:cs="Times New Roman"/>
+          <w:color w:val="D4D4D4"/>
+          <w:sz w:val="21"/>
+          <w:szCs w:val="21"/>
+          <w:lang w:val="en-US" w:eastAsia="ru-RU"/>
+        </w:rPr>
+        <w:t xml:space="preserve"> {</w:t>
+      </w:r>
+    </w:p>
+    <w:p>
+      <w:pPr>
+        <w:shd w:val="clear" w:color="auto" w:fill="1E1E1E"/>
+        <w:spacing w:after="0" w:line="285" w:lineRule="atLeast"/>
+        <w:rPr>
+          <w:rFonts w:ascii="Consolas" w:eastAsia="Times New Roman" w:hAnsi="Consolas" w:cs="Times New Roman"/>
+          <w:color w:val="D4D4D4"/>
+          <w:sz w:val="21"/>
+          <w:szCs w:val="21"/>
+          <w:lang w:val="en-US" w:eastAsia="ru-RU"/>
+        </w:rPr>
+      </w:pPr>
+      <w:r>
+        <w:rPr>
+          <w:rFonts w:ascii="Consolas" w:eastAsia="Times New Roman" w:hAnsi="Consolas" w:cs="Times New Roman"/>
+          <w:color w:val="D4D4D4"/>
+          <w:sz w:val="21"/>
+          <w:szCs w:val="21"/>
+          <w:lang w:val="en-US" w:eastAsia="ru-RU"/>
+        </w:rPr>
+        <w:t xml:space="preserve">                </w:t>
+      </w:r>
+      <w:r>
+        <w:rPr>
+          <w:rFonts w:ascii="Consolas" w:eastAsia="Times New Roman" w:hAnsi="Consolas" w:cs="Times New Roman"/>
+          <w:color w:val="9CDCFE"/>
+          <w:sz w:val="21"/>
+          <w:szCs w:val="21"/>
+          <w:lang w:val="en-US" w:eastAsia="ru-RU"/>
+        </w:rPr>
+        <w:t>$max:</w:t>
+      </w:r>
+      <w:r>
+        <w:rPr>
+          <w:rFonts w:ascii="Consolas" w:eastAsia="Times New Roman" w:hAnsi="Consolas" w:cs="Times New Roman"/>
+          <w:color w:val="D4D4D4"/>
+          <w:sz w:val="21"/>
+          <w:szCs w:val="21"/>
+          <w:lang w:val="en-US" w:eastAsia="ru-RU"/>
+        </w:rPr>
+        <w:t xml:space="preserve"> </w:t>
+      </w:r>
+      <w:r>
+        <w:rPr>
+          <w:rFonts w:ascii="Consolas" w:eastAsia="Times New Roman" w:hAnsi="Consolas" w:cs="Times New Roman"/>
+          <w:color w:val="CE9178"/>
+          <w:sz w:val="21"/>
+          <w:szCs w:val="21"/>
+          <w:lang w:val="en-US" w:eastAsia="ru-RU"/>
+        </w:rPr>
+        <w:t>"$passengers"</w:t>
+      </w:r>
+    </w:p>
+    <w:p>
+      <w:pPr>
+        <w:shd w:val="clear" w:color="auto" w:fill="1E1E1E"/>
+        <w:spacing w:after="0" w:line="285" w:lineRule="atLeast"/>
+        <w:rPr>
+          <w:rFonts w:ascii="Consolas" w:eastAsia="Times New Roman" w:hAnsi="Consolas" w:cs="Times New Roman"/>
+          <w:color w:val="D4D4D4"/>
+          <w:sz w:val="21"/>
+          <w:szCs w:val="21"/>
+          <w:lang w:val="en-US" w:eastAsia="ru-RU"/>
+        </w:rPr>
+      </w:pPr>
+      <w:r>
+        <w:rPr>
+          <w:rFonts w:ascii="Consolas" w:eastAsia="Times New Roman" w:hAnsi="Consolas" w:cs="Times New Roman"/>
+          <w:color w:val="D4D4D4"/>
+          <w:sz w:val="21"/>
+          <w:szCs w:val="21"/>
+          <w:lang w:val="en-US" w:eastAsia="ru-RU"/>
+        </w:rPr>
+        <w:t xml:space="preserve">            </w:t>
+      </w:r>
+      <w:r>
+        <w:rPr>
+          <w:rFonts w:ascii="Consolas" w:eastAsia="Times New Roman" w:hAnsi="Consolas" w:cs="Times New Roman"/>
+          <w:color w:val="D4D4D4"/>
+          <w:sz w:val="21"/>
+          <w:szCs w:val="21"/>
+          <w:lang w:val="en-US" w:eastAsia="ru-RU"/>
+        </w:rPr>
+        <w:t>}</w:t>
+      </w:r>
+    </w:p>
+    <w:p>
+      <w:pPr>
+        <w:shd w:val="clear" w:color="auto" w:fill="1E1E1E"/>
+        <w:spacing w:after="0" w:line="285" w:lineRule="atLeast"/>
+        <w:rPr>
+          <w:rFonts w:ascii="Consolas" w:eastAsia="Times New Roman" w:hAnsi="Consolas" w:cs="Times New Roman"/>
+          <w:color w:val="D4D4D4"/>
+          <w:sz w:val="21"/>
+          <w:szCs w:val="21"/>
+          <w:lang w:val="en-US" w:eastAsia="ru-RU"/>
+        </w:rPr>
+      </w:pPr>
+      <w:r>
+        <w:rPr>
+          <w:rFonts w:ascii="Consolas" w:eastAsia="Times New Roman" w:hAnsi="Consolas" w:cs="Times New Roman"/>
+          <w:color w:val="D4D4D4"/>
+          <w:sz w:val="21"/>
+          <w:szCs w:val="21"/>
+          <w:lang w:val="en-US" w:eastAsia="ru-RU"/>
+        </w:rPr>
+        <w:t xml:space="preserve">        }</w:t>
+      </w:r>
+    </w:p>
+    <w:p>
+      <w:pPr>
+        <w:shd w:val="clear" w:color="auto" w:fill="1E1E1E"/>
+        <w:spacing w:after="0" w:line="285" w:lineRule="atLeast"/>
+        <w:rPr>
+          <w:rFonts w:ascii="Consolas" w:eastAsia="Times New Roman" w:hAnsi="Consolas" w:cs="Times New Roman"/>
+          <w:color w:val="D4D4D4"/>
+          <w:sz w:val="21"/>
+          <w:szCs w:val="21"/>
+          <w:lang w:val="en-US" w:eastAsia="ru-RU"/>
+        </w:rPr>
+      </w:pPr>
+      <w:r>
+        <w:rPr>
+          <w:rFonts w:ascii="Consolas" w:eastAsia="Times New Roman" w:hAnsi="Consolas" w:cs="Times New Roman"/>
+          <w:color w:val="D4D4D4"/>
+          <w:sz w:val="21"/>
+          <w:szCs w:val="21"/>
+          <w:lang w:val="en-US" w:eastAsia="ru-RU"/>
+        </w:rPr>
+        <w:t xml:space="preserve">    },</w:t>
+      </w:r>
+    </w:p>
+    <w:p>
+      <w:pPr>
+        <w:shd w:val="clear" w:color="auto" w:fill="1E1E1E"/>
+        <w:spacing w:after="0" w:line="285" w:lineRule="atLeast"/>
+        <w:rPr>
+          <w:rFonts w:ascii="Consolas" w:eastAsia="Times New Roman" w:hAnsi="Consolas" w:cs="Times New Roman"/>
+          <w:color w:val="D4D4D4"/>
+          <w:sz w:val="21"/>
+          <w:szCs w:val="21"/>
+          <w:lang w:val="en-US" w:eastAsia="ru-RU"/>
+        </w:rPr>
+      </w:pPr>
+      <w:r>
+        <w:rPr>
+          <w:rFonts w:ascii="Consolas" w:eastAsia="Times New Roman" w:hAnsi="Consolas" w:cs="Times New Roman"/>
+          <w:color w:val="D4D4D4"/>
+          <w:sz w:val="21"/>
+          <w:szCs w:val="21"/>
+          <w:lang w:val="en-US" w:eastAsia="ru-RU"/>
+        </w:rPr>
+        <w:t xml:space="preserve">    {</w:t>
+      </w:r>
+    </w:p>
+    <w:p>
+      <w:pPr>
+        <w:shd w:val="clear" w:color="auto" w:fill="1E1E1E"/>
+        <w:spacing w:after="0" w:line="285" w:lineRule="atLeast"/>
+        <w:rPr>
+          <w:rFonts w:ascii="Consolas" w:eastAsia="Times New Roman" w:hAnsi="Consolas" w:cs="Times New Roman"/>
+          <w:color w:val="D4D4D4"/>
+          <w:sz w:val="21"/>
+          <w:szCs w:val="21"/>
+          <w:lang w:val="en-US" w:eastAsia="ru-RU"/>
+        </w:rPr>
+      </w:pPr>
+      <w:r>
+        <w:rPr>
+          <w:rFonts w:ascii="Consolas" w:eastAsia="Times New Roman" w:hAnsi="Consolas" w:cs="Times New Roman"/>
+          <w:color w:val="D4D4D4"/>
+          <w:sz w:val="21"/>
+          <w:szCs w:val="21"/>
+          <w:lang w:val="en-US" w:eastAsia="ru-RU"/>
+        </w:rPr>
+        <w:t xml:space="preserve">        </w:t>
+      </w:r>
+      <w:r>
+        <w:rPr>
+          <w:rFonts w:ascii="Consolas" w:eastAsia="Times New Roman" w:hAnsi="Consolas" w:cs="Times New Roman"/>
+          <w:color w:val="9CDCFE"/>
+          <w:sz w:val="21"/>
+          <w:szCs w:val="21"/>
+          <w:lang w:val="en-US" w:eastAsia="ru-RU"/>
+        </w:rPr>
+        <w:t>$sort:</w:t>
+      </w:r>
+      <w:r>
+        <w:rPr>
+          <w:rFonts w:ascii="Consolas" w:eastAsia="Times New Roman" w:hAnsi="Consolas" w:cs="Times New Roman"/>
+          <w:color w:val="D4D4D4"/>
+          <w:sz w:val="21"/>
+          <w:szCs w:val="21"/>
+          <w:lang w:val="en-US" w:eastAsia="ru-RU"/>
+        </w:rPr>
+        <w:t xml:space="preserve"> {</w:t>
+      </w:r>
+    </w:p>
+    <w:p>
+      <w:pPr>
+        <w:shd w:val="clear" w:color="auto" w:fill="1E1E1E"/>
+        <w:spacing w:after="0" w:line="285" w:lineRule="atLeast"/>
+        <w:rPr>
+          <w:rFonts w:ascii="Consolas" w:eastAsia="Times New Roman" w:hAnsi="Consolas" w:cs="Times New Roman"/>
+          <w:color w:val="D4D4D4"/>
+          <w:sz w:val="21"/>
+          <w:szCs w:val="21"/>
+          <w:lang w:val="en-US" w:eastAsia="ru-RU"/>
+        </w:rPr>
+      </w:pPr>
+      <w:r>
+        <w:rPr>
+          <w:rFonts w:ascii="Consolas" w:eastAsia="Times New Roman" w:hAnsi="Consolas" w:cs="Times New Roman"/>
+          <w:color w:val="D4D4D4"/>
+          <w:sz w:val="21"/>
+          <w:szCs w:val="21"/>
+          <w:lang w:val="en-US" w:eastAsia="ru-RU"/>
+        </w:rPr>
+        <w:t xml:space="preserve">            </w:t>
+      </w:r>
+      <w:r>
+        <w:rPr>
+          <w:rFonts w:ascii="Consolas" w:eastAsia="Times New Roman" w:hAnsi="Consolas" w:cs="Times New Roman"/>
+          <w:color w:val="9CDCFE"/>
+          <w:sz w:val="21"/>
+          <w:szCs w:val="21"/>
+          <w:lang w:val="en-US" w:eastAsia="ru-RU"/>
+        </w:rPr>
+        <w:t>total:</w:t>
+      </w:r>
+      <w:r>
+        <w:rPr>
+          <w:rFonts w:ascii="Consolas" w:eastAsia="Times New Roman" w:hAnsi="Consolas" w:cs="Times New Roman"/>
+          <w:color w:val="D4D4D4"/>
+          <w:sz w:val="21"/>
+          <w:szCs w:val="21"/>
+          <w:lang w:val="en-US" w:eastAsia="ru-RU"/>
+        </w:rPr>
+        <w:t xml:space="preserve"> -</w:t>
+      </w:r>
+      <w:r>
+        <w:rPr>
+          <w:rFonts w:ascii="Consolas" w:eastAsia="Times New Roman" w:hAnsi="Consolas" w:cs="Times New Roman"/>
+          <w:color w:val="B5CEA8"/>
+          <w:sz w:val="21"/>
+          <w:szCs w:val="21"/>
+          <w:lang w:val="en-US" w:eastAsia="ru-RU"/>
+        </w:rPr>
+        <w:t>1</w:t>
+      </w:r>
+    </w:p>
+    <w:p>
+      <w:pPr>
+        <w:shd w:val="clear" w:color="auto" w:fill="1E1E1E"/>
+        <w:spacing w:after="0" w:line="285" w:lineRule="atLeast"/>
+        <w:rPr>
+          <w:rFonts w:ascii="Consolas" w:eastAsia="Times New Roman" w:hAnsi="Consolas" w:cs="Times New Roman"/>
+          <w:color w:val="D4D4D4"/>
+          <w:sz w:val="21"/>
+          <w:szCs w:val="21"/>
           <w:lang w:eastAsia="ru-RU"/>
         </w:rPr>
       </w:pPr>
@@ -3603,651 +4247,17 @@
           <w:szCs w:val="21"/>
           <w:lang w:val="en-US" w:eastAsia="ru-RU"/>
         </w:rPr>
-        <w:t xml:space="preserve">                    </w:t>
-      </w:r>
-      <w:r>
-        <w:rPr>
-          <w:rFonts w:ascii="Consolas" w:eastAsia="Times New Roman" w:hAnsi="Consolas" w:cs="Times New Roman"/>
-          <w:color w:val="CE9178"/>
+        <w:t xml:space="preserve">        </w:t>
+      </w:r>
+      <w:r>
+        <w:rPr>
+          <w:rFonts w:ascii="Consolas" w:eastAsia="Times New Roman" w:hAnsi="Consolas" w:cs="Times New Roman"/>
+          <w:color w:val="D4D4D4"/>
           <w:sz w:val="21"/>
           <w:szCs w:val="21"/>
           <w:lang w:eastAsia="ru-RU"/>
         </w:rPr>
-        <w:t>"Greece"</w:t>
-      </w:r>
-      <w:r>
-        <w:rPr>
-          <w:rFonts w:ascii="Consolas" w:eastAsia="Times New Roman" w:hAnsi="Consolas" w:cs="Times New Roman"/>
-          <w:color w:val="D4D4D4"/>
-          <w:sz w:val="21"/>
-          <w:szCs w:val="21"/>
-          <w:lang w:eastAsia="ru-RU"/>
-        </w:rPr>
-        <w:t>,</w:t>
-      </w:r>
-    </w:p>
-    <w:p>
-      <w:pPr>
-        <w:shd w:val="clear" w:color="auto" w:fill="1E1E1E"/>
-        <w:spacing w:after="0" w:line="285" w:lineRule="atLeast"/>
-        <w:rPr>
-          <w:rFonts w:ascii="Consolas" w:eastAsia="Times New Roman" w:hAnsi="Consolas" w:cs="Times New Roman"/>
-          <w:color w:val="D4D4D4"/>
-          <w:sz w:val="21"/>
-          <w:szCs w:val="21"/>
-          <w:lang w:eastAsia="ru-RU"/>
-        </w:rPr>
-      </w:pPr>
-      <w:r>
-        <w:rPr>
-          <w:rFonts w:ascii="Consolas" w:eastAsia="Times New Roman" w:hAnsi="Consolas" w:cs="Times New Roman"/>
-          <w:color w:val="D4D4D4"/>
-          <w:sz w:val="21"/>
-          <w:szCs w:val="21"/>
-          <w:lang w:eastAsia="ru-RU"/>
-        </w:rPr>
-        <w:t xml:space="preserve">                    </w:t>
-      </w:r>
-      <w:r>
-        <w:rPr>
-          <w:rFonts w:ascii="Consolas" w:eastAsia="Times New Roman" w:hAnsi="Consolas" w:cs="Times New Roman"/>
-          <w:color w:val="CE9178"/>
-          <w:sz w:val="21"/>
-          <w:szCs w:val="21"/>
-          <w:lang w:eastAsia="ru-RU"/>
-        </w:rPr>
-        <w:t>"Italy"</w:t>
-      </w:r>
-      <w:r>
-        <w:rPr>
-          <w:rFonts w:ascii="Consolas" w:eastAsia="Times New Roman" w:hAnsi="Consolas" w:cs="Times New Roman"/>
-          <w:color w:val="D4D4D4"/>
-          <w:sz w:val="21"/>
-          <w:szCs w:val="21"/>
-          <w:lang w:eastAsia="ru-RU"/>
-        </w:rPr>
-        <w:t>,</w:t>
-      </w:r>
-    </w:p>
-    <w:p>
-      <w:pPr>
-        <w:shd w:val="clear" w:color="auto" w:fill="1E1E1E"/>
-        <w:spacing w:after="0" w:line="285" w:lineRule="atLeast"/>
-        <w:rPr>
-          <w:rFonts w:ascii="Consolas" w:eastAsia="Times New Roman" w:hAnsi="Consolas" w:cs="Times New Roman"/>
-          <w:color w:val="D4D4D4"/>
-          <w:sz w:val="21"/>
-          <w:szCs w:val="21"/>
-          <w:lang w:eastAsia="ru-RU"/>
-        </w:rPr>
-      </w:pPr>
-      <w:r>
-        <w:rPr>
-          <w:rFonts w:ascii="Consolas" w:eastAsia="Times New Roman" w:hAnsi="Consolas" w:cs="Times New Roman"/>
-          <w:color w:val="D4D4D4"/>
-          <w:sz w:val="21"/>
-          <w:szCs w:val="21"/>
-          <w:lang w:eastAsia="ru-RU"/>
-        </w:rPr>
-        <w:t xml:space="preserve">                    </w:t>
-      </w:r>
-      <w:r>
-        <w:rPr>
-          <w:rFonts w:ascii="Consolas" w:eastAsia="Times New Roman" w:hAnsi="Consolas" w:cs="Times New Roman"/>
-          <w:color w:val="CE9178"/>
-          <w:sz w:val="21"/>
-          <w:szCs w:val="21"/>
-          <w:lang w:eastAsia="ru-RU"/>
-        </w:rPr>
-        <w:t>"Spain"</w:t>
-      </w:r>
-    </w:p>
-    <w:p>
-      <w:pPr>
-        <w:shd w:val="clear" w:color="auto" w:fill="1E1E1E"/>
-        <w:spacing w:after="0" w:line="285" w:lineRule="atLeast"/>
-        <w:rPr>
-          <w:rFonts w:ascii="Consolas" w:eastAsia="Times New Roman" w:hAnsi="Consolas" w:cs="Times New Roman"/>
-          <w:color w:val="D4D4D4"/>
-          <w:sz w:val="21"/>
-          <w:szCs w:val="21"/>
-          <w:lang w:eastAsia="ru-RU"/>
-        </w:rPr>
-      </w:pPr>
-      <w:r>
-        <w:rPr>
-          <w:rFonts w:ascii="Consolas" w:eastAsia="Times New Roman" w:hAnsi="Consolas" w:cs="Times New Roman"/>
-          <w:color w:val="D4D4D4"/>
-          <w:sz w:val="21"/>
-          <w:szCs w:val="21"/>
-          <w:lang w:eastAsia="ru-RU"/>
-        </w:rPr>
-        <w:t xml:space="preserve">                ]</w:t>
-      </w:r>
-    </w:p>
-    <w:p>
-      <w:pPr>
-        <w:shd w:val="clear" w:color="auto" w:fill="1E1E1E"/>
-        <w:spacing w:after="0" w:line="285" w:lineRule="atLeast"/>
-        <w:rPr>
-          <w:rFonts w:ascii="Consolas" w:eastAsia="Times New Roman" w:hAnsi="Consolas" w:cs="Times New Roman"/>
-          <w:color w:val="D4D4D4"/>
-          <w:sz w:val="21"/>
-          <w:szCs w:val="21"/>
-          <w:lang w:eastAsia="ru-RU"/>
-        </w:rPr>
-      </w:pPr>
-      <w:r>
-        <w:rPr>
-          <w:rFonts w:ascii="Consolas" w:eastAsia="Times New Roman" w:hAnsi="Consolas" w:cs="Times New Roman"/>
-          <w:color w:val="D4D4D4"/>
-          <w:sz w:val="21"/>
-          <w:szCs w:val="21"/>
-          <w:lang w:eastAsia="ru-RU"/>
-        </w:rPr>
-        <w:t xml:space="preserve">            }</w:t>
-      </w:r>
-    </w:p>
-    <w:p>
-      <w:pPr>
-        <w:shd w:val="clear" w:color="auto" w:fill="1E1E1E"/>
-        <w:spacing w:after="0" w:line="285" w:lineRule="atLeast"/>
-        <w:rPr>
-          <w:rFonts w:ascii="Consolas" w:eastAsia="Times New Roman" w:hAnsi="Consolas" w:cs="Times New Roman"/>
-          <w:color w:val="D4D4D4"/>
-          <w:sz w:val="21"/>
-          <w:szCs w:val="21"/>
-          <w:lang w:eastAsia="ru-RU"/>
-        </w:rPr>
-      </w:pPr>
-      <w:r>
-        <w:rPr>
-          <w:rFonts w:ascii="Consolas" w:eastAsia="Times New Roman" w:hAnsi="Consolas" w:cs="Times New Roman"/>
-          <w:color w:val="D4D4D4"/>
-          <w:sz w:val="21"/>
-          <w:szCs w:val="21"/>
-          <w:lang w:eastAsia="ru-RU"/>
-        </w:rPr>
-        <w:t xml:space="preserve">        }</w:t>
-      </w:r>
-    </w:p>
-    <w:p>
-      <w:pPr>
-        <w:shd w:val="clear" w:color="auto" w:fill="1E1E1E"/>
-        <w:spacing w:after="0" w:line="285" w:lineRule="atLeast"/>
-        <w:rPr>
-          <w:rFonts w:ascii="Consolas" w:eastAsia="Times New Roman" w:hAnsi="Consolas" w:cs="Times New Roman"/>
-          <w:color w:val="D4D4D4"/>
-          <w:sz w:val="21"/>
-          <w:szCs w:val="21"/>
-          <w:lang w:eastAsia="ru-RU"/>
-        </w:rPr>
-      </w:pPr>
-      <w:r>
-        <w:rPr>
-          <w:rFonts w:ascii="Consolas" w:eastAsia="Times New Roman" w:hAnsi="Consolas" w:cs="Times New Roman"/>
-          <w:color w:val="D4D4D4"/>
-          <w:sz w:val="21"/>
-          <w:szCs w:val="21"/>
-          <w:lang w:eastAsia="ru-RU"/>
-        </w:rPr>
-        <w:t xml:space="preserve">    },</w:t>
-      </w:r>
-    </w:p>
-    <w:p>
-      <w:pPr>
-        <w:shd w:val="clear" w:color="auto" w:fill="1E1E1E"/>
-        <w:spacing w:after="0" w:line="285" w:lineRule="atLeast"/>
-        <w:rPr>
-          <w:rFonts w:ascii="Consolas" w:eastAsia="Times New Roman" w:hAnsi="Consolas" w:cs="Times New Roman"/>
-          <w:color w:val="D4D4D4"/>
-          <w:sz w:val="21"/>
-          <w:szCs w:val="21"/>
-          <w:lang w:val="en-US" w:eastAsia="ru-RU"/>
-        </w:rPr>
-      </w:pPr>
-      <w:r>
-        <w:rPr>
-          <w:rFonts w:ascii="Consolas" w:eastAsia="Times New Roman" w:hAnsi="Consolas" w:cs="Times New Roman"/>
-          <w:color w:val="D4D4D4"/>
-          <w:sz w:val="21"/>
-          <w:szCs w:val="21"/>
-          <w:lang w:eastAsia="ru-RU"/>
-        </w:rPr>
-        <w:t xml:space="preserve">    </w:t>
-      </w:r>
-      <w:r>
-        <w:rPr>
-          <w:rFonts w:ascii="Consolas" w:eastAsia="Times New Roman" w:hAnsi="Consolas" w:cs="Times New Roman"/>
-          <w:color w:val="D4D4D4"/>
-          <w:sz w:val="21"/>
-          <w:szCs w:val="21"/>
-          <w:lang w:val="en-US" w:eastAsia="ru-RU"/>
-        </w:rPr>
-        <w:t>{</w:t>
-      </w:r>
-    </w:p>
-    <w:p>
-      <w:pPr>
-        <w:shd w:val="clear" w:color="auto" w:fill="1E1E1E"/>
-        <w:spacing w:after="0" w:line="285" w:lineRule="atLeast"/>
-        <w:rPr>
-          <w:rFonts w:ascii="Consolas" w:eastAsia="Times New Roman" w:hAnsi="Consolas" w:cs="Times New Roman"/>
-          <w:color w:val="D4D4D4"/>
-          <w:sz w:val="21"/>
-          <w:szCs w:val="21"/>
-          <w:lang w:val="en-US" w:eastAsia="ru-RU"/>
-        </w:rPr>
-      </w:pPr>
-      <w:r>
-        <w:rPr>
-          <w:rFonts w:ascii="Consolas" w:eastAsia="Times New Roman" w:hAnsi="Consolas" w:cs="Times New Roman"/>
-          <w:color w:val="D4D4D4"/>
-          <w:sz w:val="21"/>
-          <w:szCs w:val="21"/>
-          <w:lang w:val="en-US" w:eastAsia="ru-RU"/>
-        </w:rPr>
-        <w:t xml:space="preserve">        </w:t>
-      </w:r>
-      <w:r>
-        <w:rPr>
-          <w:rFonts w:ascii="Consolas" w:eastAsia="Times New Roman" w:hAnsi="Consolas" w:cs="Times New Roman"/>
-          <w:color w:val="9CDCFE"/>
-          <w:sz w:val="21"/>
-          <w:szCs w:val="21"/>
-          <w:lang w:val="en-US" w:eastAsia="ru-RU"/>
-        </w:rPr>
-        <w:t>$group:</w:t>
-      </w:r>
-      <w:r>
-        <w:rPr>
-          <w:rFonts w:ascii="Consolas" w:eastAsia="Times New Roman" w:hAnsi="Consolas" w:cs="Times New Roman"/>
-          <w:color w:val="D4D4D4"/>
-          <w:sz w:val="21"/>
-          <w:szCs w:val="21"/>
-          <w:lang w:val="en-US" w:eastAsia="ru-RU"/>
-        </w:rPr>
-        <w:t xml:space="preserve"> {</w:t>
-      </w:r>
-    </w:p>
-    <w:p>
-      <w:pPr>
-        <w:shd w:val="clear" w:color="auto" w:fill="1E1E1E"/>
-        <w:spacing w:after="0" w:line="285" w:lineRule="atLeast"/>
-        <w:rPr>
-          <w:rFonts w:ascii="Consolas" w:eastAsia="Times New Roman" w:hAnsi="Consolas" w:cs="Times New Roman"/>
-          <w:color w:val="D4D4D4"/>
-          <w:sz w:val="21"/>
-          <w:szCs w:val="21"/>
-          <w:lang w:val="en-US" w:eastAsia="ru-RU"/>
-        </w:rPr>
-      </w:pPr>
-      <w:r>
-        <w:rPr>
-          <w:rFonts w:ascii="Consolas" w:eastAsia="Times New Roman" w:hAnsi="Consolas" w:cs="Times New Roman"/>
-          <w:color w:val="D4D4D4"/>
-          <w:sz w:val="21"/>
-          <w:szCs w:val="21"/>
-          <w:lang w:val="en-US" w:eastAsia="ru-RU"/>
-        </w:rPr>
-        <w:t xml:space="preserve">            </w:t>
-      </w:r>
-      <w:r>
-        <w:rPr>
-          <w:rFonts w:ascii="Consolas" w:eastAsia="Times New Roman" w:hAnsi="Consolas" w:cs="Times New Roman"/>
-          <w:color w:val="9CDCFE"/>
-          <w:sz w:val="21"/>
-          <w:szCs w:val="21"/>
-          <w:lang w:val="en-US" w:eastAsia="ru-RU"/>
-        </w:rPr>
-        <w:t>_id:</w:t>
-      </w:r>
-      <w:r>
-        <w:rPr>
-          <w:rFonts w:ascii="Consolas" w:eastAsia="Times New Roman" w:hAnsi="Consolas" w:cs="Times New Roman"/>
-          <w:color w:val="D4D4D4"/>
-          <w:sz w:val="21"/>
-          <w:szCs w:val="21"/>
-          <w:lang w:val="en-US" w:eastAsia="ru-RU"/>
-        </w:rPr>
-        <w:t xml:space="preserve"> </w:t>
-      </w:r>
-      <w:r>
-        <w:rPr>
-          <w:rFonts w:ascii="Consolas" w:eastAsia="Times New Roman" w:hAnsi="Consolas" w:cs="Times New Roman"/>
-          <w:color w:val="CE9178"/>
-          <w:sz w:val="21"/>
-          <w:szCs w:val="21"/>
-          <w:lang w:val="en-US" w:eastAsia="ru-RU"/>
-        </w:rPr>
-        <w:t>"$carrier"</w:t>
-      </w:r>
-      <w:r>
-        <w:rPr>
-          <w:rFonts w:ascii="Consolas" w:eastAsia="Times New Roman" w:hAnsi="Consolas" w:cs="Times New Roman"/>
-          <w:color w:val="D4D4D4"/>
-          <w:sz w:val="21"/>
-          <w:szCs w:val="21"/>
-          <w:lang w:val="en-US" w:eastAsia="ru-RU"/>
-        </w:rPr>
-        <w:t>,</w:t>
-      </w:r>
-    </w:p>
-    <w:p>
-      <w:pPr>
-        <w:shd w:val="clear" w:color="auto" w:fill="1E1E1E"/>
-        <w:spacing w:after="0" w:line="285" w:lineRule="atLeast"/>
-        <w:rPr>
-          <w:rFonts w:ascii="Consolas" w:eastAsia="Times New Roman" w:hAnsi="Consolas" w:cs="Times New Roman"/>
-          <w:color w:val="D4D4D4"/>
-          <w:sz w:val="21"/>
-          <w:szCs w:val="21"/>
-          <w:lang w:val="en-US" w:eastAsia="ru-RU"/>
-        </w:rPr>
-      </w:pPr>
-      <w:r>
-        <w:rPr>
-          <w:rFonts w:ascii="Consolas" w:eastAsia="Times New Roman" w:hAnsi="Consolas" w:cs="Times New Roman"/>
-          <w:color w:val="D4D4D4"/>
-          <w:sz w:val="21"/>
-          <w:szCs w:val="21"/>
-          <w:lang w:val="en-US" w:eastAsia="ru-RU"/>
-        </w:rPr>
-        <w:t xml:space="preserve">            </w:t>
-      </w:r>
-      <w:r>
-        <w:rPr>
-          <w:rFonts w:ascii="Consolas" w:eastAsia="Times New Roman" w:hAnsi="Consolas" w:cs="Times New Roman"/>
-          <w:color w:val="9CDCFE"/>
-          <w:sz w:val="21"/>
-          <w:szCs w:val="21"/>
-          <w:lang w:val="en-US" w:eastAsia="ru-RU"/>
-        </w:rPr>
-        <w:t>total:</w:t>
-      </w:r>
-      <w:r>
-        <w:rPr>
-          <w:rFonts w:ascii="Consolas" w:eastAsia="Times New Roman" w:hAnsi="Consolas" w:cs="Times New Roman"/>
-          <w:color w:val="D4D4D4"/>
-          <w:sz w:val="21"/>
-          <w:szCs w:val="21"/>
-          <w:lang w:val="en-US" w:eastAsia="ru-RU"/>
-        </w:rPr>
-        <w:t xml:space="preserve"> {</w:t>
-      </w:r>
-    </w:p>
-    <w:p>
-      <w:pPr>
-        <w:shd w:val="clear" w:color="auto" w:fill="1E1E1E"/>
-        <w:spacing w:after="0" w:line="285" w:lineRule="atLeast"/>
-        <w:rPr>
-          <w:rFonts w:ascii="Consolas" w:eastAsia="Times New Roman" w:hAnsi="Consolas" w:cs="Times New Roman"/>
-          <w:color w:val="D4D4D4"/>
-          <w:sz w:val="21"/>
-          <w:szCs w:val="21"/>
-          <w:lang w:val="en-US" w:eastAsia="ru-RU"/>
-        </w:rPr>
-      </w:pPr>
-      <w:r>
-        <w:rPr>
-          <w:rFonts w:ascii="Consolas" w:eastAsia="Times New Roman" w:hAnsi="Consolas" w:cs="Times New Roman"/>
-          <w:color w:val="D4D4D4"/>
-          <w:sz w:val="21"/>
-          <w:szCs w:val="21"/>
-          <w:lang w:val="en-US" w:eastAsia="ru-RU"/>
-        </w:rPr>
-        <w:t xml:space="preserve">                </w:t>
-      </w:r>
-      <w:r>
-        <w:rPr>
-          <w:rFonts w:ascii="Consolas" w:eastAsia="Times New Roman" w:hAnsi="Consolas" w:cs="Times New Roman"/>
-          <w:color w:val="9CDCFE"/>
-          <w:sz w:val="21"/>
-          <w:szCs w:val="21"/>
-          <w:lang w:val="en-US" w:eastAsia="ru-RU"/>
-        </w:rPr>
-        <w:t>$max:</w:t>
-      </w:r>
-      <w:r>
-        <w:rPr>
-          <w:rFonts w:ascii="Consolas" w:eastAsia="Times New Roman" w:hAnsi="Consolas" w:cs="Times New Roman"/>
-          <w:color w:val="D4D4D4"/>
-          <w:sz w:val="21"/>
-          <w:szCs w:val="21"/>
-          <w:lang w:val="en-US" w:eastAsia="ru-RU"/>
-        </w:rPr>
-        <w:t xml:space="preserve"> </w:t>
-      </w:r>
-      <w:r>
-        <w:rPr>
-          <w:rFonts w:ascii="Consolas" w:eastAsia="Times New Roman" w:hAnsi="Consolas" w:cs="Times New Roman"/>
-          <w:color w:val="CE9178"/>
-          <w:sz w:val="21"/>
-          <w:szCs w:val="21"/>
-          <w:lang w:val="en-US" w:eastAsia="ru-RU"/>
-        </w:rPr>
-        <w:t>"$passengers"</w:t>
-      </w:r>
-    </w:p>
-    <w:p>
-      <w:pPr>
-        <w:shd w:val="clear" w:color="auto" w:fill="1E1E1E"/>
-        <w:spacing w:after="0" w:line="285" w:lineRule="atLeast"/>
-        <w:rPr>
-          <w:rFonts w:ascii="Consolas" w:eastAsia="Times New Roman" w:hAnsi="Consolas" w:cs="Times New Roman"/>
-          <w:color w:val="D4D4D4"/>
-          <w:sz w:val="21"/>
-          <w:szCs w:val="21"/>
-          <w:lang w:eastAsia="ru-RU"/>
-        </w:rPr>
-      </w:pPr>
-      <w:r>
-        <w:rPr>
-          <w:rFonts w:ascii="Consolas" w:eastAsia="Times New Roman" w:hAnsi="Consolas" w:cs="Times New Roman"/>
-          <w:color w:val="D4D4D4"/>
-          <w:sz w:val="21"/>
-          <w:szCs w:val="21"/>
-          <w:lang w:val="en-US" w:eastAsia="ru-RU"/>
-        </w:rPr>
-        <w:t xml:space="preserve">            </w:t>
-      </w:r>
-      <w:r>
-        <w:rPr>
-          <w:rFonts w:ascii="Consolas" w:eastAsia="Times New Roman" w:hAnsi="Consolas" w:cs="Times New Roman"/>
-          <w:color w:val="D4D4D4"/>
-          <w:sz w:val="21"/>
-          <w:szCs w:val="21"/>
-          <w:lang w:eastAsia="ru-RU"/>
-        </w:rPr>
         <w:t>}</w:t>
-      </w:r>
-    </w:p>
-    <w:p>
-      <w:pPr>
-        <w:shd w:val="clear" w:color="auto" w:fill="1E1E1E"/>
-        <w:spacing w:after="0" w:line="285" w:lineRule="atLeast"/>
-        <w:rPr>
-          <w:rFonts w:ascii="Consolas" w:eastAsia="Times New Roman" w:hAnsi="Consolas" w:cs="Times New Roman"/>
-          <w:color w:val="D4D4D4"/>
-          <w:sz w:val="21"/>
-          <w:szCs w:val="21"/>
-          <w:lang w:eastAsia="ru-RU"/>
-        </w:rPr>
-      </w:pPr>
-      <w:r>
-        <w:rPr>
-          <w:rFonts w:ascii="Consolas" w:eastAsia="Times New Roman" w:hAnsi="Consolas" w:cs="Times New Roman"/>
-          <w:color w:val="D4D4D4"/>
-          <w:sz w:val="21"/>
-          <w:szCs w:val="21"/>
-          <w:lang w:eastAsia="ru-RU"/>
-        </w:rPr>
-        <w:t xml:space="preserve">        }</w:t>
-      </w:r>
-    </w:p>
-    <w:p>
-      <w:pPr>
-        <w:shd w:val="clear" w:color="auto" w:fill="1E1E1E"/>
-        <w:spacing w:after="0" w:line="285" w:lineRule="atLeast"/>
-        <w:rPr>
-          <w:rFonts w:ascii="Consolas" w:eastAsia="Times New Roman" w:hAnsi="Consolas" w:cs="Times New Roman"/>
-          <w:color w:val="D4D4D4"/>
-          <w:sz w:val="21"/>
-          <w:szCs w:val="21"/>
-          <w:lang w:eastAsia="ru-RU"/>
-        </w:rPr>
-      </w:pPr>
-      <w:r>
-        <w:rPr>
-          <w:rFonts w:ascii="Consolas" w:eastAsia="Times New Roman" w:hAnsi="Consolas" w:cs="Times New Roman"/>
-          <w:color w:val="D4D4D4"/>
-          <w:sz w:val="21"/>
-          <w:szCs w:val="21"/>
-          <w:lang w:eastAsia="ru-RU"/>
-        </w:rPr>
-        <w:t xml:space="preserve">    },</w:t>
-      </w:r>
-    </w:p>
-    <w:p>
-      <w:pPr>
-        <w:shd w:val="clear" w:color="auto" w:fill="1E1E1E"/>
-        <w:spacing w:after="0" w:line="285" w:lineRule="atLeast"/>
-        <w:rPr>
-          <w:rFonts w:ascii="Consolas" w:eastAsia="Times New Roman" w:hAnsi="Consolas" w:cs="Times New Roman"/>
-          <w:color w:val="D4D4D4"/>
-          <w:sz w:val="21"/>
-          <w:szCs w:val="21"/>
-          <w:lang w:eastAsia="ru-RU"/>
-        </w:rPr>
-      </w:pPr>
-      <w:r>
-        <w:rPr>
-          <w:rFonts w:ascii="Consolas" w:eastAsia="Times New Roman" w:hAnsi="Consolas" w:cs="Times New Roman"/>
-          <w:color w:val="D4D4D4"/>
-          <w:sz w:val="21"/>
-          <w:szCs w:val="21"/>
-          <w:lang w:eastAsia="ru-RU"/>
-        </w:rPr>
-        <w:t xml:space="preserve">    {</w:t>
-      </w:r>
-    </w:p>
-    <w:p>
-      <w:pPr>
-        <w:shd w:val="clear" w:color="auto" w:fill="1E1E1E"/>
-        <w:spacing w:after="0" w:line="285" w:lineRule="atLeast"/>
-        <w:rPr>
-          <w:rFonts w:ascii="Consolas" w:eastAsia="Times New Roman" w:hAnsi="Consolas" w:cs="Times New Roman"/>
-          <w:color w:val="D4D4D4"/>
-          <w:sz w:val="21"/>
-          <w:szCs w:val="21"/>
-          <w:lang w:eastAsia="ru-RU"/>
-        </w:rPr>
-      </w:pPr>
-      <w:r>
-        <w:rPr>
-          <w:rFonts w:ascii="Consolas" w:eastAsia="Times New Roman" w:hAnsi="Consolas" w:cs="Times New Roman"/>
-          <w:color w:val="D4D4D4"/>
-          <w:sz w:val="21"/>
-          <w:szCs w:val="21"/>
-          <w:lang w:eastAsia="ru-RU"/>
-        </w:rPr>
-        <w:t xml:space="preserve">        </w:t>
-      </w:r>
-      <w:r>
-        <w:rPr>
-          <w:rFonts w:ascii="Consolas" w:eastAsia="Times New Roman" w:hAnsi="Consolas" w:cs="Times New Roman"/>
-          <w:color w:val="9CDCFE"/>
-          <w:sz w:val="21"/>
-          <w:szCs w:val="21"/>
-          <w:lang w:eastAsia="ru-RU"/>
-        </w:rPr>
-        <w:t>$sort:</w:t>
-      </w:r>
-      <w:r>
-        <w:rPr>
-          <w:rFonts w:ascii="Consolas" w:eastAsia="Times New Roman" w:hAnsi="Consolas" w:cs="Times New Roman"/>
-          <w:color w:val="D4D4D4"/>
-          <w:sz w:val="21"/>
-          <w:szCs w:val="21"/>
-          <w:lang w:eastAsia="ru-RU"/>
-        </w:rPr>
-        <w:t xml:space="preserve"> {</w:t>
-      </w:r>
-    </w:p>
-    <w:p>
-      <w:pPr>
-        <w:shd w:val="clear" w:color="auto" w:fill="1E1E1E"/>
-        <w:spacing w:after="0" w:line="285" w:lineRule="atLeast"/>
-        <w:rPr>
-          <w:rFonts w:ascii="Consolas" w:eastAsia="Times New Roman" w:hAnsi="Consolas" w:cs="Times New Roman"/>
-          <w:color w:val="D4D4D4"/>
-          <w:sz w:val="21"/>
-          <w:szCs w:val="21"/>
-          <w:lang w:eastAsia="ru-RU"/>
-        </w:rPr>
-      </w:pPr>
-      <w:r>
-        <w:rPr>
-          <w:rFonts w:ascii="Consolas" w:eastAsia="Times New Roman" w:hAnsi="Consolas" w:cs="Times New Roman"/>
-          <w:color w:val="D4D4D4"/>
-          <w:sz w:val="21"/>
-          <w:szCs w:val="21"/>
-          <w:lang w:eastAsia="ru-RU"/>
-        </w:rPr>
-        <w:t xml:space="preserve">            </w:t>
-      </w:r>
-      <w:r>
-        <w:rPr>
-          <w:rFonts w:ascii="Consolas" w:eastAsia="Times New Roman" w:hAnsi="Consolas" w:cs="Times New Roman"/>
-          <w:color w:val="9CDCFE"/>
-          <w:sz w:val="21"/>
-          <w:szCs w:val="21"/>
-          <w:lang w:eastAsia="ru-RU"/>
-        </w:rPr>
-        <w:t>total:</w:t>
-      </w:r>
-      <w:r>
-        <w:rPr>
-          <w:rFonts w:ascii="Consolas" w:eastAsia="Times New Roman" w:hAnsi="Consolas" w:cs="Times New Roman"/>
-          <w:color w:val="D4D4D4"/>
-          <w:sz w:val="21"/>
-          <w:szCs w:val="21"/>
-          <w:lang w:eastAsia="ru-RU"/>
-        </w:rPr>
-        <w:t xml:space="preserve"> -</w:t>
-      </w:r>
-      <w:r>
-        <w:rPr>
-          <w:rFonts w:ascii="Consolas" w:eastAsia="Times New Roman" w:hAnsi="Consolas" w:cs="Times New Roman"/>
-          <w:color w:val="B5CEA8"/>
-          <w:sz w:val="21"/>
-          <w:szCs w:val="21"/>
-          <w:lang w:eastAsia="ru-RU"/>
-        </w:rPr>
-        <w:t>1</w:t>
-      </w:r>
-    </w:p>
-    <w:p>
-      <w:pPr>
-        <w:shd w:val="clear" w:color="auto" w:fill="1E1E1E"/>
-        <w:spacing w:after="0" w:line="285" w:lineRule="atLeast"/>
-        <w:rPr>
-          <w:rFonts w:ascii="Consolas" w:eastAsia="Times New Roman" w:hAnsi="Consolas" w:cs="Times New Roman"/>
-          <w:color w:val="D4D4D4"/>
-          <w:sz w:val="21"/>
-          <w:szCs w:val="21"/>
-          <w:lang w:eastAsia="ru-RU"/>
-        </w:rPr>
-      </w:pPr>
-      <w:r>
-        <w:rPr>
-          <w:rFonts w:ascii="Consolas" w:eastAsia="Times New Roman" w:hAnsi="Consolas" w:cs="Times New Roman"/>
-          <w:color w:val="D4D4D4"/>
-          <w:sz w:val="21"/>
-          <w:szCs w:val="21"/>
-          <w:lang w:eastAsia="ru-RU"/>
-        </w:rPr>
-        <w:t xml:space="preserve">        }</w:t>
       </w:r>
     </w:p>
     <w:p>
@@ -4634,8 +4644,6 @@
           <w:lang w:val="en-US"/>
         </w:rPr>
       </w:pPr>
-      <w:bookmarkStart w:id="0" w:name="_GoBack"/>
-      <w:bookmarkEnd w:id="0"/>
       <w:r>
         <w:rPr>
           <w:rFonts w:ascii="Times New Roman" w:hAnsi="Times New Roman" w:cs="Times New Roman"/>
@@ -7671,11 +7679,15 @@
         </w:rPr>
         <w:t xml:space="preserve">Which pair of people have the greatest number of messages in the dataset? </w:t>
       </w:r>
-    </w:p>
-    <w:p>
-      <w:pPr>
-        <w:rPr>
-          <w:rFonts w:ascii="Times New Roman" w:hAnsi="Times New Roman" w:cs="Times New Roman"/>
+      <w:bookmarkStart w:id="0" w:name="_GoBack"/>
+      <w:bookmarkEnd w:id="0"/>
+    </w:p>
+    <w:p>
+      <w:pPr>
+        <w:rPr>
+          <w:rFonts w:ascii="Times New Roman" w:hAnsi="Times New Roman" w:cs="Times New Roman"/>
+          <w:b/>
+          <w:bCs/>
           <w:color w:val="FF0000"/>
           <w:sz w:val="28"/>
           <w:szCs w:val="28"/>
@@ -7685,35 +7697,39 @@
       <w:r>
         <w:rPr>
           <w:rFonts w:ascii="Times New Roman" w:hAnsi="Times New Roman" w:cs="Times New Roman"/>
+          <w:b/>
+          <w:bCs/>
           <w:color w:val="FF0000"/>
           <w:sz w:val="28"/>
           <w:szCs w:val="28"/>
           <w:lang w:val="en-US"/>
         </w:rPr>
-        <w:t>For you reference the number of messages from phillip.love@enron.co to sladanaanna.kulic@enron.com is 144</w:t>
-      </w:r>
-      <w:proofErr w:type="gramStart"/>
-      <w:r>
-        <w:rPr>
-          <w:rFonts w:ascii="Times New Roman" w:hAnsi="Times New Roman" w:cs="Times New Roman"/>
+        <w:t>For you reference the number of messages from phillip.love@enron.co to sladana</w:t>
+      </w:r>
+      <w:r>
+        <w:rPr>
+          <w:rFonts w:ascii="Times New Roman" w:hAnsi="Times New Roman" w:cs="Times New Roman"/>
+          <w:b/>
+          <w:bCs/>
           <w:color w:val="FF0000"/>
           <w:sz w:val="28"/>
           <w:szCs w:val="28"/>
           <w:lang w:val="en-US"/>
         </w:rPr>
-        <w:t xml:space="preserve">. </w:t>
-      </w:r>
-      <w:r>
-        <w:rPr>
-          <w:rFonts w:ascii="Times New Roman" w:hAnsi="Times New Roman" w:cs="Times New Roman"/>
+        <w:t>-</w:t>
+      </w:r>
+      <w:r>
+        <w:rPr>
+          <w:rFonts w:ascii="Times New Roman" w:hAnsi="Times New Roman" w:cs="Times New Roman"/>
+          <w:b/>
+          <w:bCs/>
           <w:color w:val="FF0000"/>
           <w:sz w:val="28"/>
           <w:szCs w:val="28"/>
           <w:lang w:val="en-US"/>
         </w:rPr>
-        <w:t>??????</w:t>
-      </w:r>
-      <w:proofErr w:type="gramEnd"/>
+        <w:t>anna.kulic@enron.com is 144.</w:t>
+      </w:r>
     </w:p>
     <w:p>
       <w:pPr>
@@ -9633,46 +9649,8 @@
           <w:szCs w:val="28"/>
           <w:lang w:val="en-US"/>
         </w:rPr>
-        <w:t xml:space="preserve">I didn’t find </w:t>
-      </w:r>
-      <w:hyperlink r:id="rId13" w:history="1">
-        <w:r>
-          <w:rPr>
-            <w:rStyle w:val="Hyperlink"/>
-            <w:rFonts w:ascii="Times New Roman" w:hAnsi="Times New Roman" w:cs="Times New Roman"/>
-            <w:b/>
-            <w:bCs/>
-            <w:sz w:val="28"/>
-            <w:szCs w:val="28"/>
-            <w:lang w:val="en-US"/>
-          </w:rPr>
-          <w:t>sladanaanna.kulic@enron.com</w:t>
-        </w:r>
-      </w:hyperlink>
-      <w:r>
-        <w:rPr>
-          <w:rFonts w:ascii="Times New Roman" w:hAnsi="Times New Roman" w:cs="Times New Roman"/>
-          <w:b/>
-          <w:bCs/>
-          <w:sz w:val="28"/>
-          <w:szCs w:val="28"/>
-          <w:lang w:val="en-US"/>
-        </w:rPr>
-        <w:t xml:space="preserve"> as </w:t>
-      </w:r>
-      <w:proofErr w:type="gramStart"/>
-      <w:r>
-        <w:rPr>
-          <w:rFonts w:ascii="Times New Roman" w:hAnsi="Times New Roman" w:cs="Times New Roman"/>
-          <w:b/>
-          <w:bCs/>
-          <w:sz w:val="28"/>
-          <w:szCs w:val="28"/>
-          <w:lang w:val="en-US"/>
-        </w:rPr>
-        <w:t>recipient ?????</w:t>
-      </w:r>
-      <w:proofErr w:type="gramEnd"/>
+        <w:t>But I got 148</w:t>
+      </w:r>
     </w:p>
     <w:p>
       <w:pPr>
@@ -9737,7 +9715,7 @@
           <w:szCs w:val="21"/>
           <w:lang w:val="en-US" w:eastAsia="ru-RU"/>
         </w:rPr>
-        <w:t>find</w:t>
+        <w:t>aggregate</w:t>
       </w:r>
       <w:proofErr w:type="spellEnd"/>
       <w:r>
@@ -9748,30 +9726,73 @@
           <w:szCs w:val="21"/>
           <w:lang w:val="en-US" w:eastAsia="ru-RU"/>
         </w:rPr>
-        <w:t>({</w:t>
-      </w:r>
-    </w:p>
-    <w:p>
-      <w:pPr>
-        <w:shd w:val="clear" w:color="auto" w:fill="1E1E1E"/>
-        <w:spacing w:after="0" w:line="285" w:lineRule="atLeast"/>
-        <w:rPr>
-          <w:rFonts w:ascii="Consolas" w:eastAsia="Times New Roman" w:hAnsi="Consolas" w:cs="Times New Roman"/>
-          <w:color w:val="D4D4D4"/>
-          <w:sz w:val="21"/>
-          <w:szCs w:val="21"/>
-          <w:lang w:val="en-US" w:eastAsia="ru-RU"/>
-        </w:rPr>
-      </w:pPr>
-      <w:r>
-        <w:rPr>
-          <w:rFonts w:ascii="Consolas" w:eastAsia="Times New Roman" w:hAnsi="Consolas" w:cs="Times New Roman"/>
-          <w:color w:val="D4D4D4"/>
-          <w:sz w:val="21"/>
-          <w:szCs w:val="21"/>
-          <w:lang w:val="en-US" w:eastAsia="ru-RU"/>
-        </w:rPr>
-        <w:t xml:space="preserve">    </w:t>
+        <w:t>([</w:t>
+      </w:r>
+    </w:p>
+    <w:p>
+      <w:pPr>
+        <w:shd w:val="clear" w:color="auto" w:fill="1E1E1E"/>
+        <w:spacing w:after="0" w:line="285" w:lineRule="atLeast"/>
+        <w:rPr>
+          <w:rFonts w:ascii="Consolas" w:eastAsia="Times New Roman" w:hAnsi="Consolas" w:cs="Times New Roman"/>
+          <w:color w:val="D4D4D4"/>
+          <w:sz w:val="21"/>
+          <w:szCs w:val="21"/>
+          <w:lang w:val="en-US" w:eastAsia="ru-RU"/>
+        </w:rPr>
+      </w:pPr>
+      <w:r>
+        <w:rPr>
+          <w:rFonts w:ascii="Consolas" w:eastAsia="Times New Roman" w:hAnsi="Consolas" w:cs="Times New Roman"/>
+          <w:color w:val="D4D4D4"/>
+          <w:sz w:val="21"/>
+          <w:szCs w:val="21"/>
+          <w:lang w:val="en-US" w:eastAsia="ru-RU"/>
+        </w:rPr>
+        <w:t xml:space="preserve">    {</w:t>
+      </w:r>
+    </w:p>
+    <w:p>
+      <w:pPr>
+        <w:shd w:val="clear" w:color="auto" w:fill="1E1E1E"/>
+        <w:spacing w:after="0" w:line="285" w:lineRule="atLeast"/>
+        <w:rPr>
+          <w:rFonts w:ascii="Consolas" w:eastAsia="Times New Roman" w:hAnsi="Consolas" w:cs="Times New Roman"/>
+          <w:color w:val="D4D4D4"/>
+          <w:sz w:val="21"/>
+          <w:szCs w:val="21"/>
+          <w:lang w:val="en-US" w:eastAsia="ru-RU"/>
+        </w:rPr>
+      </w:pPr>
+      <w:r>
+        <w:rPr>
+          <w:rFonts w:ascii="Consolas" w:eastAsia="Times New Roman" w:hAnsi="Consolas" w:cs="Times New Roman"/>
+          <w:color w:val="D4D4D4"/>
+          <w:sz w:val="21"/>
+          <w:szCs w:val="21"/>
+          <w:lang w:val="en-US" w:eastAsia="ru-RU"/>
+        </w:rPr>
+        <w:t xml:space="preserve">        </w:t>
+      </w:r>
+      <w:r>
+        <w:rPr>
+          <w:rFonts w:ascii="Consolas" w:eastAsia="Times New Roman" w:hAnsi="Consolas" w:cs="Times New Roman"/>
+          <w:color w:val="9CDCFE"/>
+          <w:sz w:val="21"/>
+          <w:szCs w:val="21"/>
+          <w:lang w:val="en-US" w:eastAsia="ru-RU"/>
+        </w:rPr>
+        <w:t>$unwind:</w:t>
+      </w:r>
+      <w:r>
+        <w:rPr>
+          <w:rFonts w:ascii="Consolas" w:eastAsia="Times New Roman" w:hAnsi="Consolas" w:cs="Times New Roman"/>
+          <w:color w:val="D4D4D4"/>
+          <w:sz w:val="21"/>
+          <w:szCs w:val="21"/>
+          <w:lang w:val="en-US" w:eastAsia="ru-RU"/>
+        </w:rPr>
+        <w:t xml:space="preserve"> </w:t>
       </w:r>
       <w:r>
         <w:rPr>
@@ -9781,7 +9802,7 @@
           <w:szCs w:val="21"/>
           <w:lang w:val="en-US" w:eastAsia="ru-RU"/>
         </w:rPr>
-        <w:t>"</w:t>
+        <w:t>"$</w:t>
       </w:r>
       <w:proofErr w:type="spellStart"/>
       <w:proofErr w:type="gramStart"/>
@@ -9807,6 +9828,152 @@
         </w:rPr>
         <w:t>"</w:t>
       </w:r>
+    </w:p>
+    <w:p>
+      <w:pPr>
+        <w:shd w:val="clear" w:color="auto" w:fill="1E1E1E"/>
+        <w:spacing w:after="0" w:line="285" w:lineRule="atLeast"/>
+        <w:rPr>
+          <w:rFonts w:ascii="Consolas" w:eastAsia="Times New Roman" w:hAnsi="Consolas" w:cs="Times New Roman"/>
+          <w:color w:val="D4D4D4"/>
+          <w:sz w:val="21"/>
+          <w:szCs w:val="21"/>
+          <w:lang w:val="en-US" w:eastAsia="ru-RU"/>
+        </w:rPr>
+      </w:pPr>
+      <w:r>
+        <w:rPr>
+          <w:rFonts w:ascii="Consolas" w:eastAsia="Times New Roman" w:hAnsi="Consolas" w:cs="Times New Roman"/>
+          <w:color w:val="D4D4D4"/>
+          <w:sz w:val="21"/>
+          <w:szCs w:val="21"/>
+          <w:lang w:val="en-US" w:eastAsia="ru-RU"/>
+        </w:rPr>
+        <w:t xml:space="preserve">    },</w:t>
+      </w:r>
+    </w:p>
+    <w:p>
+      <w:pPr>
+        <w:shd w:val="clear" w:color="auto" w:fill="1E1E1E"/>
+        <w:spacing w:after="0" w:line="285" w:lineRule="atLeast"/>
+        <w:rPr>
+          <w:rFonts w:ascii="Consolas" w:eastAsia="Times New Roman" w:hAnsi="Consolas" w:cs="Times New Roman"/>
+          <w:color w:val="D4D4D4"/>
+          <w:sz w:val="21"/>
+          <w:szCs w:val="21"/>
+          <w:lang w:val="en-US" w:eastAsia="ru-RU"/>
+        </w:rPr>
+      </w:pPr>
+      <w:r>
+        <w:rPr>
+          <w:rFonts w:ascii="Consolas" w:eastAsia="Times New Roman" w:hAnsi="Consolas" w:cs="Times New Roman"/>
+          <w:color w:val="D4D4D4"/>
+          <w:sz w:val="21"/>
+          <w:szCs w:val="21"/>
+          <w:lang w:val="en-US" w:eastAsia="ru-RU"/>
+        </w:rPr>
+        <w:t xml:space="preserve">    {</w:t>
+      </w:r>
+    </w:p>
+    <w:p>
+      <w:pPr>
+        <w:shd w:val="clear" w:color="auto" w:fill="1E1E1E"/>
+        <w:spacing w:after="0" w:line="285" w:lineRule="atLeast"/>
+        <w:rPr>
+          <w:rFonts w:ascii="Consolas" w:eastAsia="Times New Roman" w:hAnsi="Consolas" w:cs="Times New Roman"/>
+          <w:color w:val="D4D4D4"/>
+          <w:sz w:val="21"/>
+          <w:szCs w:val="21"/>
+          <w:lang w:val="en-US" w:eastAsia="ru-RU"/>
+        </w:rPr>
+      </w:pPr>
+      <w:r>
+        <w:rPr>
+          <w:rFonts w:ascii="Consolas" w:eastAsia="Times New Roman" w:hAnsi="Consolas" w:cs="Times New Roman"/>
+          <w:color w:val="D4D4D4"/>
+          <w:sz w:val="21"/>
+          <w:szCs w:val="21"/>
+          <w:lang w:val="en-US" w:eastAsia="ru-RU"/>
+        </w:rPr>
+        <w:t xml:space="preserve">        </w:t>
+      </w:r>
+      <w:r>
+        <w:rPr>
+          <w:rFonts w:ascii="Consolas" w:eastAsia="Times New Roman" w:hAnsi="Consolas" w:cs="Times New Roman"/>
+          <w:color w:val="9CDCFE"/>
+          <w:sz w:val="21"/>
+          <w:szCs w:val="21"/>
+          <w:lang w:val="en-US" w:eastAsia="ru-RU"/>
+        </w:rPr>
+        <w:t>$project:</w:t>
+      </w:r>
+      <w:r>
+        <w:rPr>
+          <w:rFonts w:ascii="Consolas" w:eastAsia="Times New Roman" w:hAnsi="Consolas" w:cs="Times New Roman"/>
+          <w:color w:val="D4D4D4"/>
+          <w:sz w:val="21"/>
+          <w:szCs w:val="21"/>
+          <w:lang w:val="en-US" w:eastAsia="ru-RU"/>
+        </w:rPr>
+        <w:t xml:space="preserve"> {</w:t>
+      </w:r>
+    </w:p>
+    <w:p>
+      <w:pPr>
+        <w:shd w:val="clear" w:color="auto" w:fill="1E1E1E"/>
+        <w:spacing w:after="0" w:line="285" w:lineRule="atLeast"/>
+        <w:rPr>
+          <w:rFonts w:ascii="Consolas" w:eastAsia="Times New Roman" w:hAnsi="Consolas" w:cs="Times New Roman"/>
+          <w:color w:val="D4D4D4"/>
+          <w:sz w:val="21"/>
+          <w:szCs w:val="21"/>
+          <w:lang w:val="en-US" w:eastAsia="ru-RU"/>
+        </w:rPr>
+      </w:pPr>
+      <w:r>
+        <w:rPr>
+          <w:rFonts w:ascii="Consolas" w:eastAsia="Times New Roman" w:hAnsi="Consolas" w:cs="Times New Roman"/>
+          <w:color w:val="D4D4D4"/>
+          <w:sz w:val="21"/>
+          <w:szCs w:val="21"/>
+          <w:lang w:val="en-US" w:eastAsia="ru-RU"/>
+        </w:rPr>
+        <w:t xml:space="preserve">            </w:t>
+      </w:r>
+      <w:r>
+        <w:rPr>
+          <w:rFonts w:ascii="Consolas" w:eastAsia="Times New Roman" w:hAnsi="Consolas" w:cs="Times New Roman"/>
+          <w:color w:val="CE9178"/>
+          <w:sz w:val="21"/>
+          <w:szCs w:val="21"/>
+          <w:lang w:val="en-US" w:eastAsia="ru-RU"/>
+        </w:rPr>
+        <w:t>"</w:t>
+      </w:r>
+      <w:proofErr w:type="spellStart"/>
+      <w:proofErr w:type="gramStart"/>
+      <w:r>
+        <w:rPr>
+          <w:rFonts w:ascii="Consolas" w:eastAsia="Times New Roman" w:hAnsi="Consolas" w:cs="Times New Roman"/>
+          <w:color w:val="CE9178"/>
+          <w:sz w:val="21"/>
+          <w:szCs w:val="21"/>
+          <w:lang w:val="en-US" w:eastAsia="ru-RU"/>
+        </w:rPr>
+        <w:t>headers.From</w:t>
+      </w:r>
+      <w:proofErr w:type="spellEnd"/>
+      <w:proofErr w:type="gramEnd"/>
+      <w:r>
+        <w:rPr>
+          <w:rFonts w:ascii="Consolas" w:eastAsia="Times New Roman" w:hAnsi="Consolas" w:cs="Times New Roman"/>
+          <w:color w:val="CE9178"/>
+          <w:sz w:val="21"/>
+          <w:szCs w:val="21"/>
+          <w:lang w:val="en-US" w:eastAsia="ru-RU"/>
+        </w:rPr>
+        <w:t>"</w:t>
+      </w:r>
       <w:r>
         <w:rPr>
           <w:rFonts w:ascii="Consolas" w:eastAsia="Times New Roman" w:hAnsi="Consolas" w:cs="Times New Roman"/>
@@ -9830,12 +9997,1306 @@
       <w:r>
         <w:rPr>
           <w:rFonts w:ascii="Consolas" w:eastAsia="Times New Roman" w:hAnsi="Consolas" w:cs="Times New Roman"/>
+          <w:color w:val="B5CEA8"/>
+          <w:sz w:val="21"/>
+          <w:szCs w:val="21"/>
+          <w:lang w:val="en-US" w:eastAsia="ru-RU"/>
+        </w:rPr>
+        <w:t>1</w:t>
+      </w:r>
+      <w:r>
+        <w:rPr>
+          <w:rFonts w:ascii="Consolas" w:eastAsia="Times New Roman" w:hAnsi="Consolas" w:cs="Times New Roman"/>
+          <w:color w:val="D4D4D4"/>
+          <w:sz w:val="21"/>
+          <w:szCs w:val="21"/>
+          <w:lang w:val="en-US" w:eastAsia="ru-RU"/>
+        </w:rPr>
+        <w:t>,</w:t>
+      </w:r>
+    </w:p>
+    <w:p>
+      <w:pPr>
+        <w:shd w:val="clear" w:color="auto" w:fill="1E1E1E"/>
+        <w:spacing w:after="0" w:line="285" w:lineRule="atLeast"/>
+        <w:rPr>
+          <w:rFonts w:ascii="Consolas" w:eastAsia="Times New Roman" w:hAnsi="Consolas" w:cs="Times New Roman"/>
+          <w:color w:val="D4D4D4"/>
+          <w:sz w:val="21"/>
+          <w:szCs w:val="21"/>
+          <w:lang w:val="en-US" w:eastAsia="ru-RU"/>
+        </w:rPr>
+      </w:pPr>
+      <w:r>
+        <w:rPr>
+          <w:rFonts w:ascii="Consolas" w:eastAsia="Times New Roman" w:hAnsi="Consolas" w:cs="Times New Roman"/>
+          <w:color w:val="D4D4D4"/>
+          <w:sz w:val="21"/>
+          <w:szCs w:val="21"/>
+          <w:lang w:val="en-US" w:eastAsia="ru-RU"/>
+        </w:rPr>
+        <w:t xml:space="preserve">            </w:t>
+      </w:r>
+      <w:r>
+        <w:rPr>
+          <w:rFonts w:ascii="Consolas" w:eastAsia="Times New Roman" w:hAnsi="Consolas" w:cs="Times New Roman"/>
           <w:color w:val="CE9178"/>
           <w:sz w:val="21"/>
           <w:szCs w:val="21"/>
           <w:lang w:val="en-US" w:eastAsia="ru-RU"/>
         </w:rPr>
-        <w:t>"sladanaanna.kulic@enron.com"</w:t>
+        <w:t>"</w:t>
+      </w:r>
+      <w:proofErr w:type="spellStart"/>
+      <w:proofErr w:type="gramStart"/>
+      <w:r>
+        <w:rPr>
+          <w:rFonts w:ascii="Consolas" w:eastAsia="Times New Roman" w:hAnsi="Consolas" w:cs="Times New Roman"/>
+          <w:color w:val="CE9178"/>
+          <w:sz w:val="21"/>
+          <w:szCs w:val="21"/>
+          <w:lang w:val="en-US" w:eastAsia="ru-RU"/>
+        </w:rPr>
+        <w:t>headers.To</w:t>
+      </w:r>
+      <w:proofErr w:type="spellEnd"/>
+      <w:proofErr w:type="gramEnd"/>
+      <w:r>
+        <w:rPr>
+          <w:rFonts w:ascii="Consolas" w:eastAsia="Times New Roman" w:hAnsi="Consolas" w:cs="Times New Roman"/>
+          <w:color w:val="CE9178"/>
+          <w:sz w:val="21"/>
+          <w:szCs w:val="21"/>
+          <w:lang w:val="en-US" w:eastAsia="ru-RU"/>
+        </w:rPr>
+        <w:t>"</w:t>
+      </w:r>
+      <w:r>
+        <w:rPr>
+          <w:rFonts w:ascii="Consolas" w:eastAsia="Times New Roman" w:hAnsi="Consolas" w:cs="Times New Roman"/>
+          <w:color w:val="9CDCFE"/>
+          <w:sz w:val="21"/>
+          <w:szCs w:val="21"/>
+          <w:lang w:val="en-US" w:eastAsia="ru-RU"/>
+        </w:rPr>
+        <w:t>:</w:t>
+      </w:r>
+      <w:r>
+        <w:rPr>
+          <w:rFonts w:ascii="Consolas" w:eastAsia="Times New Roman" w:hAnsi="Consolas" w:cs="Times New Roman"/>
+          <w:color w:val="D4D4D4"/>
+          <w:sz w:val="21"/>
+          <w:szCs w:val="21"/>
+          <w:lang w:val="en-US" w:eastAsia="ru-RU"/>
+        </w:rPr>
+        <w:t xml:space="preserve"> </w:t>
+      </w:r>
+      <w:r>
+        <w:rPr>
+          <w:rFonts w:ascii="Consolas" w:eastAsia="Times New Roman" w:hAnsi="Consolas" w:cs="Times New Roman"/>
+          <w:color w:val="B5CEA8"/>
+          <w:sz w:val="21"/>
+          <w:szCs w:val="21"/>
+          <w:lang w:val="en-US" w:eastAsia="ru-RU"/>
+        </w:rPr>
+        <w:t>1</w:t>
+      </w:r>
+      <w:r>
+        <w:rPr>
+          <w:rFonts w:ascii="Consolas" w:eastAsia="Times New Roman" w:hAnsi="Consolas" w:cs="Times New Roman"/>
+          <w:color w:val="D4D4D4"/>
+          <w:sz w:val="21"/>
+          <w:szCs w:val="21"/>
+          <w:lang w:val="en-US" w:eastAsia="ru-RU"/>
+        </w:rPr>
+        <w:t>,</w:t>
+      </w:r>
+    </w:p>
+    <w:p>
+      <w:pPr>
+        <w:shd w:val="clear" w:color="auto" w:fill="1E1E1E"/>
+        <w:spacing w:after="0" w:line="285" w:lineRule="atLeast"/>
+        <w:rPr>
+          <w:rFonts w:ascii="Consolas" w:eastAsia="Times New Roman" w:hAnsi="Consolas" w:cs="Times New Roman"/>
+          <w:color w:val="D4D4D4"/>
+          <w:sz w:val="21"/>
+          <w:szCs w:val="21"/>
+          <w:lang w:val="en-US" w:eastAsia="ru-RU"/>
+        </w:rPr>
+      </w:pPr>
+      <w:r>
+        <w:rPr>
+          <w:rFonts w:ascii="Consolas" w:eastAsia="Times New Roman" w:hAnsi="Consolas" w:cs="Times New Roman"/>
+          <w:color w:val="D4D4D4"/>
+          <w:sz w:val="21"/>
+          <w:szCs w:val="21"/>
+          <w:lang w:val="en-US" w:eastAsia="ru-RU"/>
+        </w:rPr>
+        <w:t xml:space="preserve">            </w:t>
+      </w:r>
+      <w:r>
+        <w:rPr>
+          <w:rFonts w:ascii="Consolas" w:eastAsia="Times New Roman" w:hAnsi="Consolas" w:cs="Times New Roman"/>
+          <w:color w:val="9CDCFE"/>
+          <w:sz w:val="21"/>
+          <w:szCs w:val="21"/>
+          <w:lang w:val="en-US" w:eastAsia="ru-RU"/>
+        </w:rPr>
+        <w:t>_id:</w:t>
+      </w:r>
+      <w:r>
+        <w:rPr>
+          <w:rFonts w:ascii="Consolas" w:eastAsia="Times New Roman" w:hAnsi="Consolas" w:cs="Times New Roman"/>
+          <w:color w:val="D4D4D4"/>
+          <w:sz w:val="21"/>
+          <w:szCs w:val="21"/>
+          <w:lang w:val="en-US" w:eastAsia="ru-RU"/>
+        </w:rPr>
+        <w:t xml:space="preserve"> </w:t>
+      </w:r>
+      <w:r>
+        <w:rPr>
+          <w:rFonts w:ascii="Consolas" w:eastAsia="Times New Roman" w:hAnsi="Consolas" w:cs="Times New Roman"/>
+          <w:color w:val="B5CEA8"/>
+          <w:sz w:val="21"/>
+          <w:szCs w:val="21"/>
+          <w:lang w:val="en-US" w:eastAsia="ru-RU"/>
+        </w:rPr>
+        <w:t>0</w:t>
+      </w:r>
+    </w:p>
+    <w:p>
+      <w:pPr>
+        <w:shd w:val="clear" w:color="auto" w:fill="1E1E1E"/>
+        <w:spacing w:after="0" w:line="285" w:lineRule="atLeast"/>
+        <w:rPr>
+          <w:rFonts w:ascii="Consolas" w:eastAsia="Times New Roman" w:hAnsi="Consolas" w:cs="Times New Roman"/>
+          <w:color w:val="D4D4D4"/>
+          <w:sz w:val="21"/>
+          <w:szCs w:val="21"/>
+          <w:lang w:val="en-US" w:eastAsia="ru-RU"/>
+        </w:rPr>
+      </w:pPr>
+      <w:r>
+        <w:rPr>
+          <w:rFonts w:ascii="Consolas" w:eastAsia="Times New Roman" w:hAnsi="Consolas" w:cs="Times New Roman"/>
+          <w:color w:val="D4D4D4"/>
+          <w:sz w:val="21"/>
+          <w:szCs w:val="21"/>
+          <w:lang w:val="en-US" w:eastAsia="ru-RU"/>
+        </w:rPr>
+        <w:t xml:space="preserve">        }</w:t>
+      </w:r>
+    </w:p>
+    <w:p>
+      <w:pPr>
+        <w:shd w:val="clear" w:color="auto" w:fill="1E1E1E"/>
+        <w:spacing w:after="0" w:line="285" w:lineRule="atLeast"/>
+        <w:rPr>
+          <w:rFonts w:ascii="Consolas" w:eastAsia="Times New Roman" w:hAnsi="Consolas" w:cs="Times New Roman"/>
+          <w:color w:val="D4D4D4"/>
+          <w:sz w:val="21"/>
+          <w:szCs w:val="21"/>
+          <w:lang w:val="en-US" w:eastAsia="ru-RU"/>
+        </w:rPr>
+      </w:pPr>
+      <w:r>
+        <w:rPr>
+          <w:rFonts w:ascii="Consolas" w:eastAsia="Times New Roman" w:hAnsi="Consolas" w:cs="Times New Roman"/>
+          <w:color w:val="D4D4D4"/>
+          <w:sz w:val="21"/>
+          <w:szCs w:val="21"/>
+          <w:lang w:val="en-US" w:eastAsia="ru-RU"/>
+        </w:rPr>
+        <w:t xml:space="preserve">    },</w:t>
+      </w:r>
+    </w:p>
+    <w:p>
+      <w:pPr>
+        <w:shd w:val="clear" w:color="auto" w:fill="1E1E1E"/>
+        <w:spacing w:after="0" w:line="285" w:lineRule="atLeast"/>
+        <w:rPr>
+          <w:rFonts w:ascii="Consolas" w:eastAsia="Times New Roman" w:hAnsi="Consolas" w:cs="Times New Roman"/>
+          <w:color w:val="D4D4D4"/>
+          <w:sz w:val="21"/>
+          <w:szCs w:val="21"/>
+          <w:lang w:val="en-US" w:eastAsia="ru-RU"/>
+        </w:rPr>
+      </w:pPr>
+      <w:r>
+        <w:rPr>
+          <w:rFonts w:ascii="Consolas" w:eastAsia="Times New Roman" w:hAnsi="Consolas" w:cs="Times New Roman"/>
+          <w:color w:val="D4D4D4"/>
+          <w:sz w:val="21"/>
+          <w:szCs w:val="21"/>
+          <w:lang w:val="en-US" w:eastAsia="ru-RU"/>
+        </w:rPr>
+        <w:t xml:space="preserve">    {</w:t>
+      </w:r>
+    </w:p>
+    <w:p>
+      <w:pPr>
+        <w:shd w:val="clear" w:color="auto" w:fill="1E1E1E"/>
+        <w:spacing w:after="0" w:line="285" w:lineRule="atLeast"/>
+        <w:rPr>
+          <w:rFonts w:ascii="Consolas" w:eastAsia="Times New Roman" w:hAnsi="Consolas" w:cs="Times New Roman"/>
+          <w:color w:val="D4D4D4"/>
+          <w:sz w:val="21"/>
+          <w:szCs w:val="21"/>
+          <w:lang w:val="en-US" w:eastAsia="ru-RU"/>
+        </w:rPr>
+      </w:pPr>
+      <w:r>
+        <w:rPr>
+          <w:rFonts w:ascii="Consolas" w:eastAsia="Times New Roman" w:hAnsi="Consolas" w:cs="Times New Roman"/>
+          <w:color w:val="D4D4D4"/>
+          <w:sz w:val="21"/>
+          <w:szCs w:val="21"/>
+          <w:lang w:val="en-US" w:eastAsia="ru-RU"/>
+        </w:rPr>
+        <w:t xml:space="preserve">        </w:t>
+      </w:r>
+      <w:r>
+        <w:rPr>
+          <w:rFonts w:ascii="Consolas" w:eastAsia="Times New Roman" w:hAnsi="Consolas" w:cs="Times New Roman"/>
+          <w:color w:val="9CDCFE"/>
+          <w:sz w:val="21"/>
+          <w:szCs w:val="21"/>
+          <w:lang w:val="en-US" w:eastAsia="ru-RU"/>
+        </w:rPr>
+        <w:t>$group:</w:t>
+      </w:r>
+      <w:r>
+        <w:rPr>
+          <w:rFonts w:ascii="Consolas" w:eastAsia="Times New Roman" w:hAnsi="Consolas" w:cs="Times New Roman"/>
+          <w:color w:val="D4D4D4"/>
+          <w:sz w:val="21"/>
+          <w:szCs w:val="21"/>
+          <w:lang w:val="en-US" w:eastAsia="ru-RU"/>
+        </w:rPr>
+        <w:t xml:space="preserve"> {</w:t>
+      </w:r>
+    </w:p>
+    <w:p>
+      <w:pPr>
+        <w:shd w:val="clear" w:color="auto" w:fill="1E1E1E"/>
+        <w:spacing w:after="0" w:line="285" w:lineRule="atLeast"/>
+        <w:rPr>
+          <w:rFonts w:ascii="Consolas" w:eastAsia="Times New Roman" w:hAnsi="Consolas" w:cs="Times New Roman"/>
+          <w:color w:val="D4D4D4"/>
+          <w:sz w:val="21"/>
+          <w:szCs w:val="21"/>
+          <w:lang w:val="en-US" w:eastAsia="ru-RU"/>
+        </w:rPr>
+      </w:pPr>
+      <w:r>
+        <w:rPr>
+          <w:rFonts w:ascii="Consolas" w:eastAsia="Times New Roman" w:hAnsi="Consolas" w:cs="Times New Roman"/>
+          <w:color w:val="D4D4D4"/>
+          <w:sz w:val="21"/>
+          <w:szCs w:val="21"/>
+          <w:lang w:val="en-US" w:eastAsia="ru-RU"/>
+        </w:rPr>
+        <w:t xml:space="preserve">            </w:t>
+      </w:r>
+      <w:r>
+        <w:rPr>
+          <w:rFonts w:ascii="Consolas" w:eastAsia="Times New Roman" w:hAnsi="Consolas" w:cs="Times New Roman"/>
+          <w:color w:val="9CDCFE"/>
+          <w:sz w:val="21"/>
+          <w:szCs w:val="21"/>
+          <w:lang w:val="en-US" w:eastAsia="ru-RU"/>
+        </w:rPr>
+        <w:t>_id:</w:t>
+      </w:r>
+      <w:r>
+        <w:rPr>
+          <w:rFonts w:ascii="Consolas" w:eastAsia="Times New Roman" w:hAnsi="Consolas" w:cs="Times New Roman"/>
+          <w:color w:val="D4D4D4"/>
+          <w:sz w:val="21"/>
+          <w:szCs w:val="21"/>
+          <w:lang w:val="en-US" w:eastAsia="ru-RU"/>
+        </w:rPr>
+        <w:t xml:space="preserve"> {</w:t>
+      </w:r>
+    </w:p>
+    <w:p>
+      <w:pPr>
+        <w:shd w:val="clear" w:color="auto" w:fill="1E1E1E"/>
+        <w:spacing w:after="0" w:line="285" w:lineRule="atLeast"/>
+        <w:rPr>
+          <w:rFonts w:ascii="Consolas" w:eastAsia="Times New Roman" w:hAnsi="Consolas" w:cs="Times New Roman"/>
+          <w:color w:val="D4D4D4"/>
+          <w:sz w:val="21"/>
+          <w:szCs w:val="21"/>
+          <w:lang w:val="en-US" w:eastAsia="ru-RU"/>
+        </w:rPr>
+      </w:pPr>
+      <w:r>
+        <w:rPr>
+          <w:rFonts w:ascii="Consolas" w:eastAsia="Times New Roman" w:hAnsi="Consolas" w:cs="Times New Roman"/>
+          <w:color w:val="D4D4D4"/>
+          <w:sz w:val="21"/>
+          <w:szCs w:val="21"/>
+          <w:lang w:val="en-US" w:eastAsia="ru-RU"/>
+        </w:rPr>
+        <w:t xml:space="preserve">                </w:t>
+      </w:r>
+      <w:r>
+        <w:rPr>
+          <w:rFonts w:ascii="Consolas" w:eastAsia="Times New Roman" w:hAnsi="Consolas" w:cs="Times New Roman"/>
+          <w:color w:val="9CDCFE"/>
+          <w:sz w:val="21"/>
+          <w:szCs w:val="21"/>
+          <w:lang w:val="en-US" w:eastAsia="ru-RU"/>
+        </w:rPr>
+        <w:t>sender:</w:t>
+      </w:r>
+      <w:r>
+        <w:rPr>
+          <w:rFonts w:ascii="Consolas" w:eastAsia="Times New Roman" w:hAnsi="Consolas" w:cs="Times New Roman"/>
+          <w:color w:val="D4D4D4"/>
+          <w:sz w:val="21"/>
+          <w:szCs w:val="21"/>
+          <w:lang w:val="en-US" w:eastAsia="ru-RU"/>
+        </w:rPr>
+        <w:t xml:space="preserve"> </w:t>
+      </w:r>
+      <w:r>
+        <w:rPr>
+          <w:rFonts w:ascii="Consolas" w:eastAsia="Times New Roman" w:hAnsi="Consolas" w:cs="Times New Roman"/>
+          <w:color w:val="CE9178"/>
+          <w:sz w:val="21"/>
+          <w:szCs w:val="21"/>
+          <w:lang w:val="en-US" w:eastAsia="ru-RU"/>
+        </w:rPr>
+        <w:t>"$</w:t>
+      </w:r>
+      <w:proofErr w:type="spellStart"/>
+      <w:proofErr w:type="gramStart"/>
+      <w:r>
+        <w:rPr>
+          <w:rFonts w:ascii="Consolas" w:eastAsia="Times New Roman" w:hAnsi="Consolas" w:cs="Times New Roman"/>
+          <w:color w:val="CE9178"/>
+          <w:sz w:val="21"/>
+          <w:szCs w:val="21"/>
+          <w:lang w:val="en-US" w:eastAsia="ru-RU"/>
+        </w:rPr>
+        <w:t>headers.From</w:t>
+      </w:r>
+      <w:proofErr w:type="spellEnd"/>
+      <w:proofErr w:type="gramEnd"/>
+      <w:r>
+        <w:rPr>
+          <w:rFonts w:ascii="Consolas" w:eastAsia="Times New Roman" w:hAnsi="Consolas" w:cs="Times New Roman"/>
+          <w:color w:val="CE9178"/>
+          <w:sz w:val="21"/>
+          <w:szCs w:val="21"/>
+          <w:lang w:val="en-US" w:eastAsia="ru-RU"/>
+        </w:rPr>
+        <w:t>"</w:t>
+      </w:r>
+      <w:r>
+        <w:rPr>
+          <w:rFonts w:ascii="Consolas" w:eastAsia="Times New Roman" w:hAnsi="Consolas" w:cs="Times New Roman"/>
+          <w:color w:val="D4D4D4"/>
+          <w:sz w:val="21"/>
+          <w:szCs w:val="21"/>
+          <w:lang w:val="en-US" w:eastAsia="ru-RU"/>
+        </w:rPr>
+        <w:t>,</w:t>
+      </w:r>
+    </w:p>
+    <w:p>
+      <w:pPr>
+        <w:shd w:val="clear" w:color="auto" w:fill="1E1E1E"/>
+        <w:spacing w:after="0" w:line="285" w:lineRule="atLeast"/>
+        <w:rPr>
+          <w:rFonts w:ascii="Consolas" w:eastAsia="Times New Roman" w:hAnsi="Consolas" w:cs="Times New Roman"/>
+          <w:color w:val="D4D4D4"/>
+          <w:sz w:val="21"/>
+          <w:szCs w:val="21"/>
+          <w:lang w:val="en-US" w:eastAsia="ru-RU"/>
+        </w:rPr>
+      </w:pPr>
+      <w:r>
+        <w:rPr>
+          <w:rFonts w:ascii="Consolas" w:eastAsia="Times New Roman" w:hAnsi="Consolas" w:cs="Times New Roman"/>
+          <w:color w:val="D4D4D4"/>
+          <w:sz w:val="21"/>
+          <w:szCs w:val="21"/>
+          <w:lang w:val="en-US" w:eastAsia="ru-RU"/>
+        </w:rPr>
+        <w:t xml:space="preserve">                </w:t>
+      </w:r>
+      <w:r>
+        <w:rPr>
+          <w:rFonts w:ascii="Consolas" w:eastAsia="Times New Roman" w:hAnsi="Consolas" w:cs="Times New Roman"/>
+          <w:color w:val="9CDCFE"/>
+          <w:sz w:val="21"/>
+          <w:szCs w:val="21"/>
+          <w:lang w:val="en-US" w:eastAsia="ru-RU"/>
+        </w:rPr>
+        <w:t>recipient:</w:t>
+      </w:r>
+      <w:r>
+        <w:rPr>
+          <w:rFonts w:ascii="Consolas" w:eastAsia="Times New Roman" w:hAnsi="Consolas" w:cs="Times New Roman"/>
+          <w:color w:val="D4D4D4"/>
+          <w:sz w:val="21"/>
+          <w:szCs w:val="21"/>
+          <w:lang w:val="en-US" w:eastAsia="ru-RU"/>
+        </w:rPr>
+        <w:t xml:space="preserve"> </w:t>
+      </w:r>
+      <w:r>
+        <w:rPr>
+          <w:rFonts w:ascii="Consolas" w:eastAsia="Times New Roman" w:hAnsi="Consolas" w:cs="Times New Roman"/>
+          <w:color w:val="CE9178"/>
+          <w:sz w:val="21"/>
+          <w:szCs w:val="21"/>
+          <w:lang w:val="en-US" w:eastAsia="ru-RU"/>
+        </w:rPr>
+        <w:t>"$</w:t>
+      </w:r>
+      <w:proofErr w:type="spellStart"/>
+      <w:proofErr w:type="gramStart"/>
+      <w:r>
+        <w:rPr>
+          <w:rFonts w:ascii="Consolas" w:eastAsia="Times New Roman" w:hAnsi="Consolas" w:cs="Times New Roman"/>
+          <w:color w:val="CE9178"/>
+          <w:sz w:val="21"/>
+          <w:szCs w:val="21"/>
+          <w:lang w:val="en-US" w:eastAsia="ru-RU"/>
+        </w:rPr>
+        <w:t>headers.To</w:t>
+      </w:r>
+      <w:proofErr w:type="spellEnd"/>
+      <w:proofErr w:type="gramEnd"/>
+      <w:r>
+        <w:rPr>
+          <w:rFonts w:ascii="Consolas" w:eastAsia="Times New Roman" w:hAnsi="Consolas" w:cs="Times New Roman"/>
+          <w:color w:val="CE9178"/>
+          <w:sz w:val="21"/>
+          <w:szCs w:val="21"/>
+          <w:lang w:val="en-US" w:eastAsia="ru-RU"/>
+        </w:rPr>
+        <w:t>"</w:t>
+      </w:r>
+      <w:r>
+        <w:rPr>
+          <w:rFonts w:ascii="Consolas" w:eastAsia="Times New Roman" w:hAnsi="Consolas" w:cs="Times New Roman"/>
+          <w:color w:val="D4D4D4"/>
+          <w:sz w:val="21"/>
+          <w:szCs w:val="21"/>
+          <w:lang w:val="en-US" w:eastAsia="ru-RU"/>
+        </w:rPr>
+        <w:t>,</w:t>
+      </w:r>
+    </w:p>
+    <w:p>
+      <w:pPr>
+        <w:shd w:val="clear" w:color="auto" w:fill="1E1E1E"/>
+        <w:spacing w:after="0" w:line="285" w:lineRule="atLeast"/>
+        <w:rPr>
+          <w:rFonts w:ascii="Consolas" w:eastAsia="Times New Roman" w:hAnsi="Consolas" w:cs="Times New Roman"/>
+          <w:color w:val="D4D4D4"/>
+          <w:sz w:val="21"/>
+          <w:szCs w:val="21"/>
+          <w:lang w:val="en-US" w:eastAsia="ru-RU"/>
+        </w:rPr>
+      </w:pPr>
+      <w:r>
+        <w:rPr>
+          <w:rFonts w:ascii="Consolas" w:eastAsia="Times New Roman" w:hAnsi="Consolas" w:cs="Times New Roman"/>
+          <w:color w:val="D4D4D4"/>
+          <w:sz w:val="21"/>
+          <w:szCs w:val="21"/>
+          <w:lang w:val="en-US" w:eastAsia="ru-RU"/>
+        </w:rPr>
+        <w:t xml:space="preserve">            },</w:t>
+      </w:r>
+    </w:p>
+    <w:p>
+      <w:pPr>
+        <w:shd w:val="clear" w:color="auto" w:fill="1E1E1E"/>
+        <w:spacing w:after="0" w:line="285" w:lineRule="atLeast"/>
+        <w:rPr>
+          <w:rFonts w:ascii="Consolas" w:eastAsia="Times New Roman" w:hAnsi="Consolas" w:cs="Times New Roman"/>
+          <w:color w:val="D4D4D4"/>
+          <w:sz w:val="21"/>
+          <w:szCs w:val="21"/>
+          <w:lang w:val="en-US" w:eastAsia="ru-RU"/>
+        </w:rPr>
+      </w:pPr>
+      <w:r>
+        <w:rPr>
+          <w:rFonts w:ascii="Consolas" w:eastAsia="Times New Roman" w:hAnsi="Consolas" w:cs="Times New Roman"/>
+          <w:color w:val="D4D4D4"/>
+          <w:sz w:val="21"/>
+          <w:szCs w:val="21"/>
+          <w:lang w:val="en-US" w:eastAsia="ru-RU"/>
+        </w:rPr>
+        <w:t xml:space="preserve">            </w:t>
+      </w:r>
+      <w:proofErr w:type="spellStart"/>
+      <w:r>
+        <w:rPr>
+          <w:rFonts w:ascii="Consolas" w:eastAsia="Times New Roman" w:hAnsi="Consolas" w:cs="Times New Roman"/>
+          <w:color w:val="9CDCFE"/>
+          <w:sz w:val="21"/>
+          <w:szCs w:val="21"/>
+          <w:lang w:val="en-US" w:eastAsia="ru-RU"/>
+        </w:rPr>
+        <w:t>countEmail</w:t>
+      </w:r>
+      <w:proofErr w:type="spellEnd"/>
+      <w:r>
+        <w:rPr>
+          <w:rFonts w:ascii="Consolas" w:eastAsia="Times New Roman" w:hAnsi="Consolas" w:cs="Times New Roman"/>
+          <w:color w:val="9CDCFE"/>
+          <w:sz w:val="21"/>
+          <w:szCs w:val="21"/>
+          <w:lang w:val="en-US" w:eastAsia="ru-RU"/>
+        </w:rPr>
+        <w:t>:</w:t>
+      </w:r>
+      <w:r>
+        <w:rPr>
+          <w:rFonts w:ascii="Consolas" w:eastAsia="Times New Roman" w:hAnsi="Consolas" w:cs="Times New Roman"/>
+          <w:color w:val="D4D4D4"/>
+          <w:sz w:val="21"/>
+          <w:szCs w:val="21"/>
+          <w:lang w:val="en-US" w:eastAsia="ru-RU"/>
+        </w:rPr>
+        <w:t xml:space="preserve"> </w:t>
+      </w:r>
+      <w:proofErr w:type="gramStart"/>
+      <w:r>
+        <w:rPr>
+          <w:rFonts w:ascii="Consolas" w:eastAsia="Times New Roman" w:hAnsi="Consolas" w:cs="Times New Roman"/>
+          <w:color w:val="D4D4D4"/>
+          <w:sz w:val="21"/>
+          <w:szCs w:val="21"/>
+          <w:lang w:val="en-US" w:eastAsia="ru-RU"/>
+        </w:rPr>
+        <w:t xml:space="preserve">{ </w:t>
+      </w:r>
+      <w:r>
+        <w:rPr>
+          <w:rFonts w:ascii="Consolas" w:eastAsia="Times New Roman" w:hAnsi="Consolas" w:cs="Times New Roman"/>
+          <w:color w:val="9CDCFE"/>
+          <w:sz w:val="21"/>
+          <w:szCs w:val="21"/>
+          <w:lang w:val="en-US" w:eastAsia="ru-RU"/>
+        </w:rPr>
+        <w:t>$</w:t>
+      </w:r>
+      <w:proofErr w:type="gramEnd"/>
+      <w:r>
+        <w:rPr>
+          <w:rFonts w:ascii="Consolas" w:eastAsia="Times New Roman" w:hAnsi="Consolas" w:cs="Times New Roman"/>
+          <w:color w:val="9CDCFE"/>
+          <w:sz w:val="21"/>
+          <w:szCs w:val="21"/>
+          <w:lang w:val="en-US" w:eastAsia="ru-RU"/>
+        </w:rPr>
+        <w:t>sum:</w:t>
+      </w:r>
+      <w:r>
+        <w:rPr>
+          <w:rFonts w:ascii="Consolas" w:eastAsia="Times New Roman" w:hAnsi="Consolas" w:cs="Times New Roman"/>
+          <w:color w:val="D4D4D4"/>
+          <w:sz w:val="21"/>
+          <w:szCs w:val="21"/>
+          <w:lang w:val="en-US" w:eastAsia="ru-RU"/>
+        </w:rPr>
+        <w:t xml:space="preserve"> </w:t>
+      </w:r>
+      <w:r>
+        <w:rPr>
+          <w:rFonts w:ascii="Consolas" w:eastAsia="Times New Roman" w:hAnsi="Consolas" w:cs="Times New Roman"/>
+          <w:color w:val="B5CEA8"/>
+          <w:sz w:val="21"/>
+          <w:szCs w:val="21"/>
+          <w:lang w:val="en-US" w:eastAsia="ru-RU"/>
+        </w:rPr>
+        <w:t>1</w:t>
+      </w:r>
+      <w:r>
+        <w:rPr>
+          <w:rFonts w:ascii="Consolas" w:eastAsia="Times New Roman" w:hAnsi="Consolas" w:cs="Times New Roman"/>
+          <w:color w:val="D4D4D4"/>
+          <w:sz w:val="21"/>
+          <w:szCs w:val="21"/>
+          <w:lang w:val="en-US" w:eastAsia="ru-RU"/>
+        </w:rPr>
+        <w:t xml:space="preserve"> }</w:t>
+      </w:r>
+    </w:p>
+    <w:p>
+      <w:pPr>
+        <w:shd w:val="clear" w:color="auto" w:fill="1E1E1E"/>
+        <w:spacing w:after="0" w:line="285" w:lineRule="atLeast"/>
+        <w:rPr>
+          <w:rFonts w:ascii="Consolas" w:eastAsia="Times New Roman" w:hAnsi="Consolas" w:cs="Times New Roman"/>
+          <w:color w:val="D4D4D4"/>
+          <w:sz w:val="21"/>
+          <w:szCs w:val="21"/>
+          <w:lang w:val="en-US" w:eastAsia="ru-RU"/>
+        </w:rPr>
+      </w:pPr>
+      <w:r>
+        <w:rPr>
+          <w:rFonts w:ascii="Consolas" w:eastAsia="Times New Roman" w:hAnsi="Consolas" w:cs="Times New Roman"/>
+          <w:color w:val="D4D4D4"/>
+          <w:sz w:val="21"/>
+          <w:szCs w:val="21"/>
+          <w:lang w:val="en-US" w:eastAsia="ru-RU"/>
+        </w:rPr>
+        <w:lastRenderedPageBreak/>
+        <w:t xml:space="preserve">        }</w:t>
+      </w:r>
+    </w:p>
+    <w:p>
+      <w:pPr>
+        <w:shd w:val="clear" w:color="auto" w:fill="1E1E1E"/>
+        <w:spacing w:after="0" w:line="285" w:lineRule="atLeast"/>
+        <w:rPr>
+          <w:rFonts w:ascii="Consolas" w:eastAsia="Times New Roman" w:hAnsi="Consolas" w:cs="Times New Roman"/>
+          <w:color w:val="D4D4D4"/>
+          <w:sz w:val="21"/>
+          <w:szCs w:val="21"/>
+          <w:lang w:val="en-US" w:eastAsia="ru-RU"/>
+        </w:rPr>
+      </w:pPr>
+      <w:r>
+        <w:rPr>
+          <w:rFonts w:ascii="Consolas" w:eastAsia="Times New Roman" w:hAnsi="Consolas" w:cs="Times New Roman"/>
+          <w:color w:val="D4D4D4"/>
+          <w:sz w:val="21"/>
+          <w:szCs w:val="21"/>
+          <w:lang w:val="en-US" w:eastAsia="ru-RU"/>
+        </w:rPr>
+        <w:t xml:space="preserve">    },</w:t>
+      </w:r>
+    </w:p>
+    <w:p>
+      <w:pPr>
+        <w:shd w:val="clear" w:color="auto" w:fill="1E1E1E"/>
+        <w:spacing w:after="0" w:line="285" w:lineRule="atLeast"/>
+        <w:rPr>
+          <w:rFonts w:ascii="Consolas" w:eastAsia="Times New Roman" w:hAnsi="Consolas" w:cs="Times New Roman"/>
+          <w:color w:val="D4D4D4"/>
+          <w:sz w:val="21"/>
+          <w:szCs w:val="21"/>
+          <w:lang w:val="en-US" w:eastAsia="ru-RU"/>
+        </w:rPr>
+      </w:pPr>
+      <w:r>
+        <w:rPr>
+          <w:rFonts w:ascii="Consolas" w:eastAsia="Times New Roman" w:hAnsi="Consolas" w:cs="Times New Roman"/>
+          <w:color w:val="D4D4D4"/>
+          <w:sz w:val="21"/>
+          <w:szCs w:val="21"/>
+          <w:lang w:val="en-US" w:eastAsia="ru-RU"/>
+        </w:rPr>
+        <w:t xml:space="preserve">    {</w:t>
+      </w:r>
+    </w:p>
+    <w:p>
+      <w:pPr>
+        <w:shd w:val="clear" w:color="auto" w:fill="1E1E1E"/>
+        <w:spacing w:after="0" w:line="285" w:lineRule="atLeast"/>
+        <w:rPr>
+          <w:rFonts w:ascii="Consolas" w:eastAsia="Times New Roman" w:hAnsi="Consolas" w:cs="Times New Roman"/>
+          <w:color w:val="D4D4D4"/>
+          <w:sz w:val="21"/>
+          <w:szCs w:val="21"/>
+          <w:lang w:val="en-US" w:eastAsia="ru-RU"/>
+        </w:rPr>
+      </w:pPr>
+      <w:r>
+        <w:rPr>
+          <w:rFonts w:ascii="Consolas" w:eastAsia="Times New Roman" w:hAnsi="Consolas" w:cs="Times New Roman"/>
+          <w:color w:val="D4D4D4"/>
+          <w:sz w:val="21"/>
+          <w:szCs w:val="21"/>
+          <w:lang w:val="en-US" w:eastAsia="ru-RU"/>
+        </w:rPr>
+        <w:t xml:space="preserve">        </w:t>
+      </w:r>
+      <w:r>
+        <w:rPr>
+          <w:rFonts w:ascii="Consolas" w:eastAsia="Times New Roman" w:hAnsi="Consolas" w:cs="Times New Roman"/>
+          <w:color w:val="9CDCFE"/>
+          <w:sz w:val="21"/>
+          <w:szCs w:val="21"/>
+          <w:lang w:val="en-US" w:eastAsia="ru-RU"/>
+        </w:rPr>
+        <w:t>$project:</w:t>
+      </w:r>
+      <w:r>
+        <w:rPr>
+          <w:rFonts w:ascii="Consolas" w:eastAsia="Times New Roman" w:hAnsi="Consolas" w:cs="Times New Roman"/>
+          <w:color w:val="D4D4D4"/>
+          <w:sz w:val="21"/>
+          <w:szCs w:val="21"/>
+          <w:lang w:val="en-US" w:eastAsia="ru-RU"/>
+        </w:rPr>
+        <w:t xml:space="preserve"> {</w:t>
+      </w:r>
+    </w:p>
+    <w:p>
+      <w:pPr>
+        <w:shd w:val="clear" w:color="auto" w:fill="1E1E1E"/>
+        <w:spacing w:after="0" w:line="285" w:lineRule="atLeast"/>
+        <w:rPr>
+          <w:rFonts w:ascii="Consolas" w:eastAsia="Times New Roman" w:hAnsi="Consolas" w:cs="Times New Roman"/>
+          <w:color w:val="D4D4D4"/>
+          <w:sz w:val="21"/>
+          <w:szCs w:val="21"/>
+          <w:lang w:val="en-US" w:eastAsia="ru-RU"/>
+        </w:rPr>
+      </w:pPr>
+      <w:r>
+        <w:rPr>
+          <w:rFonts w:ascii="Consolas" w:eastAsia="Times New Roman" w:hAnsi="Consolas" w:cs="Times New Roman"/>
+          <w:color w:val="D4D4D4"/>
+          <w:sz w:val="21"/>
+          <w:szCs w:val="21"/>
+          <w:lang w:val="en-US" w:eastAsia="ru-RU"/>
+        </w:rPr>
+        <w:t xml:space="preserve">            </w:t>
+      </w:r>
+      <w:r>
+        <w:rPr>
+          <w:rFonts w:ascii="Consolas" w:eastAsia="Times New Roman" w:hAnsi="Consolas" w:cs="Times New Roman"/>
+          <w:color w:val="9CDCFE"/>
+          <w:sz w:val="21"/>
+          <w:szCs w:val="21"/>
+          <w:lang w:val="en-US" w:eastAsia="ru-RU"/>
+        </w:rPr>
+        <w:t>_id:</w:t>
+      </w:r>
+      <w:r>
+        <w:rPr>
+          <w:rFonts w:ascii="Consolas" w:eastAsia="Times New Roman" w:hAnsi="Consolas" w:cs="Times New Roman"/>
+          <w:color w:val="D4D4D4"/>
+          <w:sz w:val="21"/>
+          <w:szCs w:val="21"/>
+          <w:lang w:val="en-US" w:eastAsia="ru-RU"/>
+        </w:rPr>
+        <w:t xml:space="preserve"> </w:t>
+      </w:r>
+      <w:r>
+        <w:rPr>
+          <w:rFonts w:ascii="Consolas" w:eastAsia="Times New Roman" w:hAnsi="Consolas" w:cs="Times New Roman"/>
+          <w:color w:val="B5CEA8"/>
+          <w:sz w:val="21"/>
+          <w:szCs w:val="21"/>
+          <w:lang w:val="en-US" w:eastAsia="ru-RU"/>
+        </w:rPr>
+        <w:t>0</w:t>
+      </w:r>
+      <w:r>
+        <w:rPr>
+          <w:rFonts w:ascii="Consolas" w:eastAsia="Times New Roman" w:hAnsi="Consolas" w:cs="Times New Roman"/>
+          <w:color w:val="D4D4D4"/>
+          <w:sz w:val="21"/>
+          <w:szCs w:val="21"/>
+          <w:lang w:val="en-US" w:eastAsia="ru-RU"/>
+        </w:rPr>
+        <w:t>,</w:t>
+      </w:r>
+    </w:p>
+    <w:p>
+      <w:pPr>
+        <w:shd w:val="clear" w:color="auto" w:fill="1E1E1E"/>
+        <w:spacing w:after="0" w:line="285" w:lineRule="atLeast"/>
+        <w:rPr>
+          <w:rFonts w:ascii="Consolas" w:eastAsia="Times New Roman" w:hAnsi="Consolas" w:cs="Times New Roman"/>
+          <w:color w:val="D4D4D4"/>
+          <w:sz w:val="21"/>
+          <w:szCs w:val="21"/>
+          <w:lang w:val="en-US" w:eastAsia="ru-RU"/>
+        </w:rPr>
+      </w:pPr>
+      <w:r>
+        <w:rPr>
+          <w:rFonts w:ascii="Consolas" w:eastAsia="Times New Roman" w:hAnsi="Consolas" w:cs="Times New Roman"/>
+          <w:color w:val="D4D4D4"/>
+          <w:sz w:val="21"/>
+          <w:szCs w:val="21"/>
+          <w:lang w:val="en-US" w:eastAsia="ru-RU"/>
+        </w:rPr>
+        <w:t xml:space="preserve">            </w:t>
+      </w:r>
+      <w:r>
+        <w:rPr>
+          <w:rFonts w:ascii="Consolas" w:eastAsia="Times New Roman" w:hAnsi="Consolas" w:cs="Times New Roman"/>
+          <w:color w:val="9CDCFE"/>
+          <w:sz w:val="21"/>
+          <w:szCs w:val="21"/>
+          <w:lang w:val="en-US" w:eastAsia="ru-RU"/>
+        </w:rPr>
+        <w:t>sender:</w:t>
+      </w:r>
+      <w:r>
+        <w:rPr>
+          <w:rFonts w:ascii="Consolas" w:eastAsia="Times New Roman" w:hAnsi="Consolas" w:cs="Times New Roman"/>
+          <w:color w:val="D4D4D4"/>
+          <w:sz w:val="21"/>
+          <w:szCs w:val="21"/>
+          <w:lang w:val="en-US" w:eastAsia="ru-RU"/>
+        </w:rPr>
+        <w:t xml:space="preserve"> </w:t>
+      </w:r>
+      <w:r>
+        <w:rPr>
+          <w:rFonts w:ascii="Consolas" w:eastAsia="Times New Roman" w:hAnsi="Consolas" w:cs="Times New Roman"/>
+          <w:color w:val="CE9178"/>
+          <w:sz w:val="21"/>
+          <w:szCs w:val="21"/>
+          <w:lang w:val="en-US" w:eastAsia="ru-RU"/>
+        </w:rPr>
+        <w:t>"$_</w:t>
+      </w:r>
+      <w:proofErr w:type="spellStart"/>
+      <w:proofErr w:type="gramStart"/>
+      <w:r>
+        <w:rPr>
+          <w:rFonts w:ascii="Consolas" w:eastAsia="Times New Roman" w:hAnsi="Consolas" w:cs="Times New Roman"/>
+          <w:color w:val="CE9178"/>
+          <w:sz w:val="21"/>
+          <w:szCs w:val="21"/>
+          <w:lang w:val="en-US" w:eastAsia="ru-RU"/>
+        </w:rPr>
+        <w:t>id.sender</w:t>
+      </w:r>
+      <w:proofErr w:type="spellEnd"/>
+      <w:proofErr w:type="gramEnd"/>
+      <w:r>
+        <w:rPr>
+          <w:rFonts w:ascii="Consolas" w:eastAsia="Times New Roman" w:hAnsi="Consolas" w:cs="Times New Roman"/>
+          <w:color w:val="CE9178"/>
+          <w:sz w:val="21"/>
+          <w:szCs w:val="21"/>
+          <w:lang w:val="en-US" w:eastAsia="ru-RU"/>
+        </w:rPr>
+        <w:t>"</w:t>
+      </w:r>
+      <w:r>
+        <w:rPr>
+          <w:rFonts w:ascii="Consolas" w:eastAsia="Times New Roman" w:hAnsi="Consolas" w:cs="Times New Roman"/>
+          <w:color w:val="D4D4D4"/>
+          <w:sz w:val="21"/>
+          <w:szCs w:val="21"/>
+          <w:lang w:val="en-US" w:eastAsia="ru-RU"/>
+        </w:rPr>
+        <w:t>,</w:t>
+      </w:r>
+    </w:p>
+    <w:p>
+      <w:pPr>
+        <w:shd w:val="clear" w:color="auto" w:fill="1E1E1E"/>
+        <w:spacing w:after="0" w:line="285" w:lineRule="atLeast"/>
+        <w:rPr>
+          <w:rFonts w:ascii="Consolas" w:eastAsia="Times New Roman" w:hAnsi="Consolas" w:cs="Times New Roman"/>
+          <w:color w:val="D4D4D4"/>
+          <w:sz w:val="21"/>
+          <w:szCs w:val="21"/>
+          <w:lang w:val="en-US" w:eastAsia="ru-RU"/>
+        </w:rPr>
+      </w:pPr>
+      <w:r>
+        <w:rPr>
+          <w:rFonts w:ascii="Consolas" w:eastAsia="Times New Roman" w:hAnsi="Consolas" w:cs="Times New Roman"/>
+          <w:color w:val="D4D4D4"/>
+          <w:sz w:val="21"/>
+          <w:szCs w:val="21"/>
+          <w:lang w:val="en-US" w:eastAsia="ru-RU"/>
+        </w:rPr>
+        <w:t xml:space="preserve">            </w:t>
+      </w:r>
+      <w:r>
+        <w:rPr>
+          <w:rFonts w:ascii="Consolas" w:eastAsia="Times New Roman" w:hAnsi="Consolas" w:cs="Times New Roman"/>
+          <w:color w:val="9CDCFE"/>
+          <w:sz w:val="21"/>
+          <w:szCs w:val="21"/>
+          <w:lang w:val="en-US" w:eastAsia="ru-RU"/>
+        </w:rPr>
+        <w:t>recipient:</w:t>
+      </w:r>
+      <w:r>
+        <w:rPr>
+          <w:rFonts w:ascii="Consolas" w:eastAsia="Times New Roman" w:hAnsi="Consolas" w:cs="Times New Roman"/>
+          <w:color w:val="D4D4D4"/>
+          <w:sz w:val="21"/>
+          <w:szCs w:val="21"/>
+          <w:lang w:val="en-US" w:eastAsia="ru-RU"/>
+        </w:rPr>
+        <w:t xml:space="preserve"> </w:t>
+      </w:r>
+      <w:r>
+        <w:rPr>
+          <w:rFonts w:ascii="Consolas" w:eastAsia="Times New Roman" w:hAnsi="Consolas" w:cs="Times New Roman"/>
+          <w:color w:val="CE9178"/>
+          <w:sz w:val="21"/>
+          <w:szCs w:val="21"/>
+          <w:lang w:val="en-US" w:eastAsia="ru-RU"/>
+        </w:rPr>
+        <w:t>"$_</w:t>
+      </w:r>
+      <w:proofErr w:type="spellStart"/>
+      <w:proofErr w:type="gramStart"/>
+      <w:r>
+        <w:rPr>
+          <w:rFonts w:ascii="Consolas" w:eastAsia="Times New Roman" w:hAnsi="Consolas" w:cs="Times New Roman"/>
+          <w:color w:val="CE9178"/>
+          <w:sz w:val="21"/>
+          <w:szCs w:val="21"/>
+          <w:lang w:val="en-US" w:eastAsia="ru-RU"/>
+        </w:rPr>
+        <w:t>id.recipient</w:t>
+      </w:r>
+      <w:proofErr w:type="spellEnd"/>
+      <w:proofErr w:type="gramEnd"/>
+      <w:r>
+        <w:rPr>
+          <w:rFonts w:ascii="Consolas" w:eastAsia="Times New Roman" w:hAnsi="Consolas" w:cs="Times New Roman"/>
+          <w:color w:val="CE9178"/>
+          <w:sz w:val="21"/>
+          <w:szCs w:val="21"/>
+          <w:lang w:val="en-US" w:eastAsia="ru-RU"/>
+        </w:rPr>
+        <w:t>"</w:t>
+      </w:r>
+      <w:r>
+        <w:rPr>
+          <w:rFonts w:ascii="Consolas" w:eastAsia="Times New Roman" w:hAnsi="Consolas" w:cs="Times New Roman"/>
+          <w:color w:val="D4D4D4"/>
+          <w:sz w:val="21"/>
+          <w:szCs w:val="21"/>
+          <w:lang w:val="en-US" w:eastAsia="ru-RU"/>
+        </w:rPr>
+        <w:t>,</w:t>
+      </w:r>
+    </w:p>
+    <w:p>
+      <w:pPr>
+        <w:shd w:val="clear" w:color="auto" w:fill="1E1E1E"/>
+        <w:spacing w:after="0" w:line="285" w:lineRule="atLeast"/>
+        <w:rPr>
+          <w:rFonts w:ascii="Consolas" w:eastAsia="Times New Roman" w:hAnsi="Consolas" w:cs="Times New Roman"/>
+          <w:color w:val="D4D4D4"/>
+          <w:sz w:val="21"/>
+          <w:szCs w:val="21"/>
+          <w:lang w:val="en-US" w:eastAsia="ru-RU"/>
+        </w:rPr>
+      </w:pPr>
+      <w:r>
+        <w:rPr>
+          <w:rFonts w:ascii="Consolas" w:eastAsia="Times New Roman" w:hAnsi="Consolas" w:cs="Times New Roman"/>
+          <w:color w:val="D4D4D4"/>
+          <w:sz w:val="21"/>
+          <w:szCs w:val="21"/>
+          <w:lang w:val="en-US" w:eastAsia="ru-RU"/>
+        </w:rPr>
+        <w:t xml:space="preserve">            </w:t>
+      </w:r>
+      <w:proofErr w:type="spellStart"/>
+      <w:r>
+        <w:rPr>
+          <w:rFonts w:ascii="Consolas" w:eastAsia="Times New Roman" w:hAnsi="Consolas" w:cs="Times New Roman"/>
+          <w:color w:val="9CDCFE"/>
+          <w:sz w:val="21"/>
+          <w:szCs w:val="21"/>
+          <w:lang w:val="en-US" w:eastAsia="ru-RU"/>
+        </w:rPr>
+        <w:t>countEmail</w:t>
+      </w:r>
+      <w:proofErr w:type="spellEnd"/>
+      <w:r>
+        <w:rPr>
+          <w:rFonts w:ascii="Consolas" w:eastAsia="Times New Roman" w:hAnsi="Consolas" w:cs="Times New Roman"/>
+          <w:color w:val="9CDCFE"/>
+          <w:sz w:val="21"/>
+          <w:szCs w:val="21"/>
+          <w:lang w:val="en-US" w:eastAsia="ru-RU"/>
+        </w:rPr>
+        <w:t>:</w:t>
+      </w:r>
+      <w:r>
+        <w:rPr>
+          <w:rFonts w:ascii="Consolas" w:eastAsia="Times New Roman" w:hAnsi="Consolas" w:cs="Times New Roman"/>
+          <w:color w:val="D4D4D4"/>
+          <w:sz w:val="21"/>
+          <w:szCs w:val="21"/>
+          <w:lang w:val="en-US" w:eastAsia="ru-RU"/>
+        </w:rPr>
+        <w:t xml:space="preserve"> </w:t>
+      </w:r>
+      <w:r>
+        <w:rPr>
+          <w:rFonts w:ascii="Consolas" w:eastAsia="Times New Roman" w:hAnsi="Consolas" w:cs="Times New Roman"/>
+          <w:color w:val="CE9178"/>
+          <w:sz w:val="21"/>
+          <w:szCs w:val="21"/>
+          <w:lang w:val="en-US" w:eastAsia="ru-RU"/>
+        </w:rPr>
+        <w:t>"$</w:t>
+      </w:r>
+      <w:proofErr w:type="spellStart"/>
+      <w:r>
+        <w:rPr>
+          <w:rFonts w:ascii="Consolas" w:eastAsia="Times New Roman" w:hAnsi="Consolas" w:cs="Times New Roman"/>
+          <w:color w:val="CE9178"/>
+          <w:sz w:val="21"/>
+          <w:szCs w:val="21"/>
+          <w:lang w:val="en-US" w:eastAsia="ru-RU"/>
+        </w:rPr>
+        <w:t>countEmail</w:t>
+      </w:r>
+      <w:proofErr w:type="spellEnd"/>
+      <w:r>
+        <w:rPr>
+          <w:rFonts w:ascii="Consolas" w:eastAsia="Times New Roman" w:hAnsi="Consolas" w:cs="Times New Roman"/>
+          <w:color w:val="CE9178"/>
+          <w:sz w:val="21"/>
+          <w:szCs w:val="21"/>
+          <w:lang w:val="en-US" w:eastAsia="ru-RU"/>
+        </w:rPr>
+        <w:t>"</w:t>
+      </w:r>
+    </w:p>
+    <w:p>
+      <w:pPr>
+        <w:shd w:val="clear" w:color="auto" w:fill="1E1E1E"/>
+        <w:spacing w:after="0" w:line="285" w:lineRule="atLeast"/>
+        <w:rPr>
+          <w:rFonts w:ascii="Consolas" w:eastAsia="Times New Roman" w:hAnsi="Consolas" w:cs="Times New Roman"/>
+          <w:color w:val="D4D4D4"/>
+          <w:sz w:val="21"/>
+          <w:szCs w:val="21"/>
+          <w:lang w:val="en-US" w:eastAsia="ru-RU"/>
+        </w:rPr>
+      </w:pPr>
+      <w:r>
+        <w:rPr>
+          <w:rFonts w:ascii="Consolas" w:eastAsia="Times New Roman" w:hAnsi="Consolas" w:cs="Times New Roman"/>
+          <w:color w:val="D4D4D4"/>
+          <w:sz w:val="21"/>
+          <w:szCs w:val="21"/>
+          <w:lang w:val="en-US" w:eastAsia="ru-RU"/>
+        </w:rPr>
+        <w:t xml:space="preserve">        }</w:t>
+      </w:r>
+    </w:p>
+    <w:p>
+      <w:pPr>
+        <w:shd w:val="clear" w:color="auto" w:fill="1E1E1E"/>
+        <w:spacing w:after="0" w:line="285" w:lineRule="atLeast"/>
+        <w:rPr>
+          <w:rFonts w:ascii="Consolas" w:eastAsia="Times New Roman" w:hAnsi="Consolas" w:cs="Times New Roman"/>
+          <w:color w:val="D4D4D4"/>
+          <w:sz w:val="21"/>
+          <w:szCs w:val="21"/>
+          <w:lang w:val="en-US" w:eastAsia="ru-RU"/>
+        </w:rPr>
+      </w:pPr>
+      <w:r>
+        <w:rPr>
+          <w:rFonts w:ascii="Consolas" w:eastAsia="Times New Roman" w:hAnsi="Consolas" w:cs="Times New Roman"/>
+          <w:color w:val="D4D4D4"/>
+          <w:sz w:val="21"/>
+          <w:szCs w:val="21"/>
+          <w:lang w:val="en-US" w:eastAsia="ru-RU"/>
+        </w:rPr>
+        <w:t xml:space="preserve">    },</w:t>
+      </w:r>
+    </w:p>
+    <w:p>
+      <w:pPr>
+        <w:shd w:val="clear" w:color="auto" w:fill="1E1E1E"/>
+        <w:spacing w:after="0" w:line="285" w:lineRule="atLeast"/>
+        <w:rPr>
+          <w:rFonts w:ascii="Consolas" w:eastAsia="Times New Roman" w:hAnsi="Consolas" w:cs="Times New Roman"/>
+          <w:color w:val="D4D4D4"/>
+          <w:sz w:val="21"/>
+          <w:szCs w:val="21"/>
+          <w:lang w:val="en-US" w:eastAsia="ru-RU"/>
+        </w:rPr>
+      </w:pPr>
+      <w:r>
+        <w:rPr>
+          <w:rFonts w:ascii="Consolas" w:eastAsia="Times New Roman" w:hAnsi="Consolas" w:cs="Times New Roman"/>
+          <w:color w:val="D4D4D4"/>
+          <w:sz w:val="21"/>
+          <w:szCs w:val="21"/>
+          <w:lang w:val="en-US" w:eastAsia="ru-RU"/>
+        </w:rPr>
+        <w:t xml:space="preserve">    {</w:t>
+      </w:r>
+    </w:p>
+    <w:p>
+      <w:pPr>
+        <w:shd w:val="clear" w:color="auto" w:fill="1E1E1E"/>
+        <w:spacing w:after="0" w:line="285" w:lineRule="atLeast"/>
+        <w:rPr>
+          <w:rFonts w:ascii="Consolas" w:eastAsia="Times New Roman" w:hAnsi="Consolas" w:cs="Times New Roman"/>
+          <w:color w:val="D4D4D4"/>
+          <w:sz w:val="21"/>
+          <w:szCs w:val="21"/>
+          <w:lang w:val="en-US" w:eastAsia="ru-RU"/>
+        </w:rPr>
+      </w:pPr>
+      <w:r>
+        <w:rPr>
+          <w:rFonts w:ascii="Consolas" w:eastAsia="Times New Roman" w:hAnsi="Consolas" w:cs="Times New Roman"/>
+          <w:color w:val="D4D4D4"/>
+          <w:sz w:val="21"/>
+          <w:szCs w:val="21"/>
+          <w:lang w:val="en-US" w:eastAsia="ru-RU"/>
+        </w:rPr>
+        <w:t xml:space="preserve">        </w:t>
+      </w:r>
+      <w:r>
+        <w:rPr>
+          <w:rFonts w:ascii="Consolas" w:eastAsia="Times New Roman" w:hAnsi="Consolas" w:cs="Times New Roman"/>
+          <w:color w:val="9CDCFE"/>
+          <w:sz w:val="21"/>
+          <w:szCs w:val="21"/>
+          <w:lang w:val="en-US" w:eastAsia="ru-RU"/>
+        </w:rPr>
+        <w:t>$match:</w:t>
+      </w:r>
+      <w:r>
+        <w:rPr>
+          <w:rFonts w:ascii="Consolas" w:eastAsia="Times New Roman" w:hAnsi="Consolas" w:cs="Times New Roman"/>
+          <w:color w:val="D4D4D4"/>
+          <w:sz w:val="21"/>
+          <w:szCs w:val="21"/>
+          <w:lang w:val="en-US" w:eastAsia="ru-RU"/>
+        </w:rPr>
+        <w:t xml:space="preserve"> {</w:t>
+      </w:r>
+    </w:p>
+    <w:p>
+      <w:pPr>
+        <w:shd w:val="clear" w:color="auto" w:fill="1E1E1E"/>
+        <w:spacing w:after="0" w:line="285" w:lineRule="atLeast"/>
+        <w:rPr>
+          <w:rFonts w:ascii="Consolas" w:eastAsia="Times New Roman" w:hAnsi="Consolas" w:cs="Times New Roman"/>
+          <w:color w:val="D4D4D4"/>
+          <w:sz w:val="21"/>
+          <w:szCs w:val="21"/>
+          <w:lang w:val="en-US" w:eastAsia="ru-RU"/>
+        </w:rPr>
+      </w:pPr>
+      <w:r>
+        <w:rPr>
+          <w:rFonts w:ascii="Consolas" w:eastAsia="Times New Roman" w:hAnsi="Consolas" w:cs="Times New Roman"/>
+          <w:color w:val="D4D4D4"/>
+          <w:sz w:val="21"/>
+          <w:szCs w:val="21"/>
+          <w:lang w:val="en-US" w:eastAsia="ru-RU"/>
+        </w:rPr>
+        <w:t xml:space="preserve">            </w:t>
+      </w:r>
+      <w:r>
+        <w:rPr>
+          <w:rFonts w:ascii="Consolas" w:eastAsia="Times New Roman" w:hAnsi="Consolas" w:cs="Times New Roman"/>
+          <w:color w:val="9CDCFE"/>
+          <w:sz w:val="21"/>
+          <w:szCs w:val="21"/>
+          <w:lang w:val="en-US" w:eastAsia="ru-RU"/>
+        </w:rPr>
+        <w:t>sender:</w:t>
+      </w:r>
+      <w:r>
+        <w:rPr>
+          <w:rFonts w:ascii="Consolas" w:eastAsia="Times New Roman" w:hAnsi="Consolas" w:cs="Times New Roman"/>
+          <w:color w:val="D4D4D4"/>
+          <w:sz w:val="21"/>
+          <w:szCs w:val="21"/>
+          <w:lang w:val="en-US" w:eastAsia="ru-RU"/>
+        </w:rPr>
+        <w:t xml:space="preserve"> </w:t>
+      </w:r>
+      <w:r>
+        <w:rPr>
+          <w:rFonts w:ascii="Consolas" w:eastAsia="Times New Roman" w:hAnsi="Consolas" w:cs="Times New Roman"/>
+          <w:color w:val="CE9178"/>
+          <w:sz w:val="21"/>
+          <w:szCs w:val="21"/>
+          <w:lang w:val="en-US" w:eastAsia="ru-RU"/>
+        </w:rPr>
+        <w:t>"phillip.love@enron.com"</w:t>
+      </w:r>
+      <w:r>
+        <w:rPr>
+          <w:rFonts w:ascii="Consolas" w:eastAsia="Times New Roman" w:hAnsi="Consolas" w:cs="Times New Roman"/>
+          <w:color w:val="D4D4D4"/>
+          <w:sz w:val="21"/>
+          <w:szCs w:val="21"/>
+          <w:lang w:val="en-US" w:eastAsia="ru-RU"/>
+        </w:rPr>
+        <w:t>,</w:t>
+      </w:r>
+    </w:p>
+    <w:p>
+      <w:pPr>
+        <w:shd w:val="clear" w:color="auto" w:fill="1E1E1E"/>
+        <w:spacing w:after="0" w:line="285" w:lineRule="atLeast"/>
+        <w:rPr>
+          <w:rFonts w:ascii="Consolas" w:eastAsia="Times New Roman" w:hAnsi="Consolas" w:cs="Times New Roman"/>
+          <w:color w:val="D4D4D4"/>
+          <w:sz w:val="21"/>
+          <w:szCs w:val="21"/>
+          <w:lang w:val="en-US" w:eastAsia="ru-RU"/>
+        </w:rPr>
+      </w:pPr>
+      <w:r>
+        <w:rPr>
+          <w:rFonts w:ascii="Consolas" w:eastAsia="Times New Roman" w:hAnsi="Consolas" w:cs="Times New Roman"/>
+          <w:color w:val="D4D4D4"/>
+          <w:sz w:val="21"/>
+          <w:szCs w:val="21"/>
+          <w:lang w:val="en-US" w:eastAsia="ru-RU"/>
+        </w:rPr>
+        <w:t xml:space="preserve">            </w:t>
+      </w:r>
+      <w:r>
+        <w:rPr>
+          <w:rFonts w:ascii="Consolas" w:eastAsia="Times New Roman" w:hAnsi="Consolas" w:cs="Times New Roman"/>
+          <w:color w:val="9CDCFE"/>
+          <w:sz w:val="21"/>
+          <w:szCs w:val="21"/>
+          <w:lang w:val="en-US" w:eastAsia="ru-RU"/>
+        </w:rPr>
+        <w:t>recipient:</w:t>
+      </w:r>
+      <w:r>
+        <w:rPr>
+          <w:rFonts w:ascii="Consolas" w:eastAsia="Times New Roman" w:hAnsi="Consolas" w:cs="Times New Roman"/>
+          <w:color w:val="D4D4D4"/>
+          <w:sz w:val="21"/>
+          <w:szCs w:val="21"/>
+          <w:lang w:val="en-US" w:eastAsia="ru-RU"/>
+        </w:rPr>
+        <w:t xml:space="preserve"> </w:t>
+      </w:r>
+      <w:r>
+        <w:rPr>
+          <w:rFonts w:ascii="Consolas" w:eastAsia="Times New Roman" w:hAnsi="Consolas" w:cs="Times New Roman"/>
+          <w:color w:val="CE9178"/>
+          <w:sz w:val="21"/>
+          <w:szCs w:val="21"/>
+          <w:lang w:val="en-US" w:eastAsia="ru-RU"/>
+        </w:rPr>
+        <w:t>"sladana-anna.kulic@enron.com"</w:t>
       </w:r>
     </w:p>
     <w:p>
@@ -9856,17 +11317,71 @@
           <w:color w:val="D4D4D4"/>
           <w:sz w:val="21"/>
           <w:szCs w:val="21"/>
+          <w:lang w:val="en-US" w:eastAsia="ru-RU"/>
+        </w:rPr>
+        <w:t xml:space="preserve">        </w:t>
+      </w:r>
+      <w:r>
+        <w:rPr>
+          <w:rFonts w:ascii="Consolas" w:eastAsia="Times New Roman" w:hAnsi="Consolas" w:cs="Times New Roman"/>
+          <w:color w:val="D4D4D4"/>
+          <w:sz w:val="21"/>
+          <w:szCs w:val="21"/>
           <w:lang w:eastAsia="ru-RU"/>
         </w:rPr>
-        <w:t>})</w:t>
-      </w:r>
-    </w:p>
-    <w:p>
-      <w:pPr>
-        <w:rPr>
-          <w:rFonts w:ascii="Times New Roman" w:hAnsi="Times New Roman" w:cs="Times New Roman"/>
-          <w:b/>
-          <w:bCs/>
+        <w:t>}</w:t>
+      </w:r>
+    </w:p>
+    <w:p>
+      <w:pPr>
+        <w:shd w:val="clear" w:color="auto" w:fill="1E1E1E"/>
+        <w:spacing w:after="0" w:line="285" w:lineRule="atLeast"/>
+        <w:rPr>
+          <w:rFonts w:ascii="Consolas" w:eastAsia="Times New Roman" w:hAnsi="Consolas" w:cs="Times New Roman"/>
+          <w:color w:val="D4D4D4"/>
+          <w:sz w:val="21"/>
+          <w:szCs w:val="21"/>
+          <w:lang w:eastAsia="ru-RU"/>
+        </w:rPr>
+      </w:pPr>
+      <w:r>
+        <w:rPr>
+          <w:rFonts w:ascii="Consolas" w:eastAsia="Times New Roman" w:hAnsi="Consolas" w:cs="Times New Roman"/>
+          <w:color w:val="D4D4D4"/>
+          <w:sz w:val="21"/>
+          <w:szCs w:val="21"/>
+          <w:lang w:eastAsia="ru-RU"/>
+        </w:rPr>
+        <w:t xml:space="preserve">    }</w:t>
+      </w:r>
+    </w:p>
+    <w:p>
+      <w:pPr>
+        <w:shd w:val="clear" w:color="auto" w:fill="1E1E1E"/>
+        <w:spacing w:after="0" w:line="285" w:lineRule="atLeast"/>
+        <w:rPr>
+          <w:rFonts w:ascii="Consolas" w:eastAsia="Times New Roman" w:hAnsi="Consolas" w:cs="Times New Roman"/>
+          <w:color w:val="D4D4D4"/>
+          <w:sz w:val="21"/>
+          <w:szCs w:val="21"/>
+          <w:lang w:eastAsia="ru-RU"/>
+        </w:rPr>
+      </w:pPr>
+      <w:r>
+        <w:rPr>
+          <w:rFonts w:ascii="Consolas" w:eastAsia="Times New Roman" w:hAnsi="Consolas" w:cs="Times New Roman"/>
+          <w:color w:val="D4D4D4"/>
+          <w:sz w:val="21"/>
+          <w:szCs w:val="21"/>
+          <w:lang w:eastAsia="ru-RU"/>
+        </w:rPr>
+        <w:t>])</w:t>
+      </w:r>
+    </w:p>
+    <w:p>
+      <w:pPr>
+        <w:rPr>
+          <w:rFonts w:ascii="Times New Roman" w:hAnsi="Times New Roman" w:cs="Times New Roman"/>
           <w:sz w:val="28"/>
           <w:szCs w:val="28"/>
           <w:lang w:val="en-US"/>
@@ -9891,10 +11406,10 @@
           <w:lang w:val="en-US"/>
         </w:rPr>
         <w:drawing>
-          <wp:inline distT="0" distB="0" distL="0" distR="0" wp14:anchorId="76C46996" wp14:editId="536C07CD">
-            <wp:extent cx="4800600" cy="525780"/>
-            <wp:effectExtent l="0" t="0" r="0" b="7620"/>
-            <wp:docPr id="4" name="Picture 4"/>
+          <wp:inline distT="0" distB="0" distL="0" distR="0" wp14:anchorId="132833A2" wp14:editId="2A4E453C">
+            <wp:extent cx="4527260" cy="3208020"/>
+            <wp:effectExtent l="0" t="0" r="6985" b="0"/>
+            <wp:docPr id="6" name="Picture 6"/>
             <wp:cNvGraphicFramePr>
               <a:graphicFrameLocks xmlns:a="http://schemas.openxmlformats.org/drawingml/2006/main" noChangeAspect="1"/>
             </wp:cNvGraphicFramePr>
@@ -9902,13 +11417,13 @@
               <a:graphicData uri="http://schemas.openxmlformats.org/drawingml/2006/picture">
                 <pic:pic xmlns:pic="http://schemas.openxmlformats.org/drawingml/2006/picture">
                   <pic:nvPicPr>
-                    <pic:cNvPr id="0" name="Picture 4"/>
+                    <pic:cNvPr id="0" name="Picture 1"/>
                     <pic:cNvPicPr>
                       <a:picLocks noChangeAspect="1" noChangeArrowheads="1"/>
                     </pic:cNvPicPr>
                   </pic:nvPicPr>
                   <pic:blipFill>
-                    <a:blip r:embed="rId14">
+                    <a:blip r:embed="rId13" cstate="print">
                       <a:extLst>
                         <a:ext uri="{28A0092B-C50C-407E-A947-70E740481C1C}">
                           <a14:useLocalDpi xmlns:a14="http://schemas.microsoft.com/office/drawing/2010/main" val="0"/>
@@ -9923,7 +11438,7 @@
                   <pic:spPr bwMode="auto">
                     <a:xfrm>
                       <a:off x="0" y="0"/>
-                      <a:ext cx="4800600" cy="525780"/>
+                      <a:ext cx="4542271" cy="3218657"/>
                     </a:xfrm>
                     <a:prstGeom prst="rect">
                       <a:avLst/>
@@ -9944,1827 +11459,18 @@
       <w:pPr>
         <w:rPr>
           <w:rFonts w:ascii="Times New Roman" w:hAnsi="Times New Roman" w:cs="Times New Roman"/>
-          <w:b/>
-          <w:bCs/>
-          <w:sz w:val="28"/>
-          <w:szCs w:val="28"/>
-          <w:lang w:val="en-US"/>
-        </w:rPr>
-      </w:pPr>
-      <w:r>
-        <w:rPr>
-          <w:rFonts w:ascii="Times New Roman" w:hAnsi="Times New Roman" w:cs="Times New Roman"/>
-          <w:b/>
-          <w:bCs/>
-          <w:sz w:val="28"/>
-          <w:szCs w:val="28"/>
-          <w:lang w:val="en-US"/>
-        </w:rPr>
-        <w:t>Or</w:t>
-      </w:r>
-    </w:p>
-    <w:p>
-      <w:pPr>
-        <w:shd w:val="clear" w:color="auto" w:fill="1E1E1E"/>
-        <w:spacing w:after="0" w:line="285" w:lineRule="atLeast"/>
-        <w:rPr>
-          <w:rFonts w:ascii="Consolas" w:eastAsia="Times New Roman" w:hAnsi="Consolas" w:cs="Times New Roman"/>
-          <w:color w:val="D4D4D4"/>
-          <w:sz w:val="21"/>
-          <w:szCs w:val="21"/>
-          <w:lang w:val="en-US" w:eastAsia="ru-RU"/>
-        </w:rPr>
-      </w:pPr>
-      <w:proofErr w:type="spellStart"/>
-      <w:proofErr w:type="gramStart"/>
-      <w:r>
-        <w:rPr>
-          <w:rFonts w:ascii="Consolas" w:eastAsia="Times New Roman" w:hAnsi="Consolas" w:cs="Times New Roman"/>
-          <w:color w:val="9CDCFE"/>
-          <w:sz w:val="21"/>
-          <w:szCs w:val="21"/>
-          <w:lang w:val="en-US" w:eastAsia="ru-RU"/>
-        </w:rPr>
-        <w:t>db</w:t>
-      </w:r>
-      <w:r>
-        <w:rPr>
-          <w:rFonts w:ascii="Consolas" w:eastAsia="Times New Roman" w:hAnsi="Consolas" w:cs="Times New Roman"/>
-          <w:color w:val="D4D4D4"/>
-          <w:sz w:val="21"/>
-          <w:szCs w:val="21"/>
-          <w:lang w:val="en-US" w:eastAsia="ru-RU"/>
-        </w:rPr>
-        <w:t>.</w:t>
-      </w:r>
-      <w:r>
-        <w:rPr>
-          <w:rFonts w:ascii="Consolas" w:eastAsia="Times New Roman" w:hAnsi="Consolas" w:cs="Times New Roman"/>
-          <w:color w:val="9CDCFE"/>
-          <w:sz w:val="21"/>
-          <w:szCs w:val="21"/>
-          <w:lang w:val="en-US" w:eastAsia="ru-RU"/>
-        </w:rPr>
-        <w:t>enron</w:t>
-      </w:r>
-      <w:proofErr w:type="gramEnd"/>
-      <w:r>
-        <w:rPr>
-          <w:rFonts w:ascii="Consolas" w:eastAsia="Times New Roman" w:hAnsi="Consolas" w:cs="Times New Roman"/>
-          <w:color w:val="D4D4D4"/>
-          <w:sz w:val="21"/>
-          <w:szCs w:val="21"/>
-          <w:lang w:val="en-US" w:eastAsia="ru-RU"/>
-        </w:rPr>
-        <w:t>.</w:t>
-      </w:r>
-      <w:r>
-        <w:rPr>
-          <w:rFonts w:ascii="Consolas" w:eastAsia="Times New Roman" w:hAnsi="Consolas" w:cs="Times New Roman"/>
-          <w:color w:val="DCDCAA"/>
-          <w:sz w:val="21"/>
-          <w:szCs w:val="21"/>
-          <w:lang w:val="en-US" w:eastAsia="ru-RU"/>
-        </w:rPr>
-        <w:t>aggregate</w:t>
-      </w:r>
-      <w:proofErr w:type="spellEnd"/>
-      <w:r>
-        <w:rPr>
-          <w:rFonts w:ascii="Consolas" w:eastAsia="Times New Roman" w:hAnsi="Consolas" w:cs="Times New Roman"/>
-          <w:color w:val="D4D4D4"/>
-          <w:sz w:val="21"/>
-          <w:szCs w:val="21"/>
-          <w:lang w:val="en-US" w:eastAsia="ru-RU"/>
-        </w:rPr>
-        <w:t>([</w:t>
-      </w:r>
-    </w:p>
-    <w:p>
-      <w:pPr>
-        <w:shd w:val="clear" w:color="auto" w:fill="1E1E1E"/>
-        <w:spacing w:after="0" w:line="285" w:lineRule="atLeast"/>
-        <w:rPr>
-          <w:rFonts w:ascii="Consolas" w:eastAsia="Times New Roman" w:hAnsi="Consolas" w:cs="Times New Roman"/>
-          <w:color w:val="D4D4D4"/>
-          <w:sz w:val="21"/>
-          <w:szCs w:val="21"/>
-          <w:lang w:val="en-US" w:eastAsia="ru-RU"/>
-        </w:rPr>
-      </w:pPr>
-      <w:r>
-        <w:rPr>
-          <w:rFonts w:ascii="Consolas" w:eastAsia="Times New Roman" w:hAnsi="Consolas" w:cs="Times New Roman"/>
-          <w:color w:val="D4D4D4"/>
-          <w:sz w:val="21"/>
-          <w:szCs w:val="21"/>
-          <w:lang w:val="en-US" w:eastAsia="ru-RU"/>
-        </w:rPr>
-        <w:t xml:space="preserve">    {</w:t>
-      </w:r>
-    </w:p>
-    <w:p>
-      <w:pPr>
-        <w:shd w:val="clear" w:color="auto" w:fill="1E1E1E"/>
-        <w:spacing w:after="0" w:line="285" w:lineRule="atLeast"/>
-        <w:rPr>
-          <w:rFonts w:ascii="Consolas" w:eastAsia="Times New Roman" w:hAnsi="Consolas" w:cs="Times New Roman"/>
-          <w:color w:val="D4D4D4"/>
-          <w:sz w:val="21"/>
-          <w:szCs w:val="21"/>
-          <w:lang w:val="en-US" w:eastAsia="ru-RU"/>
-        </w:rPr>
-      </w:pPr>
-      <w:r>
-        <w:rPr>
-          <w:rFonts w:ascii="Consolas" w:eastAsia="Times New Roman" w:hAnsi="Consolas" w:cs="Times New Roman"/>
-          <w:color w:val="D4D4D4"/>
-          <w:sz w:val="21"/>
-          <w:szCs w:val="21"/>
-          <w:lang w:val="en-US" w:eastAsia="ru-RU"/>
-        </w:rPr>
-        <w:t xml:space="preserve">        </w:t>
-      </w:r>
-      <w:r>
-        <w:rPr>
-          <w:rFonts w:ascii="Consolas" w:eastAsia="Times New Roman" w:hAnsi="Consolas" w:cs="Times New Roman"/>
-          <w:color w:val="9CDCFE"/>
-          <w:sz w:val="21"/>
-          <w:szCs w:val="21"/>
-          <w:lang w:val="en-US" w:eastAsia="ru-RU"/>
-        </w:rPr>
-        <w:t>$unwind:</w:t>
-      </w:r>
-      <w:r>
-        <w:rPr>
-          <w:rFonts w:ascii="Consolas" w:eastAsia="Times New Roman" w:hAnsi="Consolas" w:cs="Times New Roman"/>
-          <w:color w:val="D4D4D4"/>
-          <w:sz w:val="21"/>
-          <w:szCs w:val="21"/>
-          <w:lang w:val="en-US" w:eastAsia="ru-RU"/>
-        </w:rPr>
-        <w:t xml:space="preserve"> </w:t>
-      </w:r>
-      <w:r>
-        <w:rPr>
-          <w:rFonts w:ascii="Consolas" w:eastAsia="Times New Roman" w:hAnsi="Consolas" w:cs="Times New Roman"/>
-          <w:color w:val="CE9178"/>
-          <w:sz w:val="21"/>
-          <w:szCs w:val="21"/>
-          <w:lang w:val="en-US" w:eastAsia="ru-RU"/>
-        </w:rPr>
-        <w:t>"$</w:t>
-      </w:r>
-      <w:proofErr w:type="spellStart"/>
-      <w:proofErr w:type="gramStart"/>
-      <w:r>
-        <w:rPr>
-          <w:rFonts w:ascii="Consolas" w:eastAsia="Times New Roman" w:hAnsi="Consolas" w:cs="Times New Roman"/>
-          <w:color w:val="CE9178"/>
-          <w:sz w:val="21"/>
-          <w:szCs w:val="21"/>
-          <w:lang w:val="en-US" w:eastAsia="ru-RU"/>
-        </w:rPr>
-        <w:t>headers.To</w:t>
-      </w:r>
-      <w:proofErr w:type="spellEnd"/>
-      <w:proofErr w:type="gramEnd"/>
-      <w:r>
-        <w:rPr>
-          <w:rFonts w:ascii="Consolas" w:eastAsia="Times New Roman" w:hAnsi="Consolas" w:cs="Times New Roman"/>
-          <w:color w:val="CE9178"/>
-          <w:sz w:val="21"/>
-          <w:szCs w:val="21"/>
-          <w:lang w:val="en-US" w:eastAsia="ru-RU"/>
-        </w:rPr>
-        <w:t>"</w:t>
-      </w:r>
-    </w:p>
-    <w:p>
-      <w:pPr>
-        <w:shd w:val="clear" w:color="auto" w:fill="1E1E1E"/>
-        <w:spacing w:after="0" w:line="285" w:lineRule="atLeast"/>
-        <w:rPr>
-          <w:rFonts w:ascii="Consolas" w:eastAsia="Times New Roman" w:hAnsi="Consolas" w:cs="Times New Roman"/>
-          <w:color w:val="D4D4D4"/>
-          <w:sz w:val="21"/>
-          <w:szCs w:val="21"/>
-          <w:lang w:val="en-US" w:eastAsia="ru-RU"/>
-        </w:rPr>
-      </w:pPr>
-      <w:r>
-        <w:rPr>
-          <w:rFonts w:ascii="Consolas" w:eastAsia="Times New Roman" w:hAnsi="Consolas" w:cs="Times New Roman"/>
-          <w:color w:val="D4D4D4"/>
-          <w:sz w:val="21"/>
-          <w:szCs w:val="21"/>
-          <w:lang w:val="en-US" w:eastAsia="ru-RU"/>
-        </w:rPr>
-        <w:t xml:space="preserve">    },</w:t>
-      </w:r>
-    </w:p>
-    <w:p>
-      <w:pPr>
-        <w:shd w:val="clear" w:color="auto" w:fill="1E1E1E"/>
-        <w:spacing w:after="0" w:line="285" w:lineRule="atLeast"/>
-        <w:rPr>
-          <w:rFonts w:ascii="Consolas" w:eastAsia="Times New Roman" w:hAnsi="Consolas" w:cs="Times New Roman"/>
-          <w:color w:val="D4D4D4"/>
-          <w:sz w:val="21"/>
-          <w:szCs w:val="21"/>
-          <w:lang w:val="en-US" w:eastAsia="ru-RU"/>
-        </w:rPr>
-      </w:pPr>
-      <w:r>
-        <w:rPr>
-          <w:rFonts w:ascii="Consolas" w:eastAsia="Times New Roman" w:hAnsi="Consolas" w:cs="Times New Roman"/>
-          <w:color w:val="D4D4D4"/>
-          <w:sz w:val="21"/>
-          <w:szCs w:val="21"/>
-          <w:lang w:val="en-US" w:eastAsia="ru-RU"/>
-        </w:rPr>
-        <w:t xml:space="preserve">    {</w:t>
-      </w:r>
-    </w:p>
-    <w:p>
-      <w:pPr>
-        <w:shd w:val="clear" w:color="auto" w:fill="1E1E1E"/>
-        <w:spacing w:after="0" w:line="285" w:lineRule="atLeast"/>
-        <w:rPr>
-          <w:rFonts w:ascii="Consolas" w:eastAsia="Times New Roman" w:hAnsi="Consolas" w:cs="Times New Roman"/>
-          <w:color w:val="D4D4D4"/>
-          <w:sz w:val="21"/>
-          <w:szCs w:val="21"/>
-          <w:lang w:val="en-US" w:eastAsia="ru-RU"/>
-        </w:rPr>
-      </w:pPr>
-      <w:r>
-        <w:rPr>
-          <w:rFonts w:ascii="Consolas" w:eastAsia="Times New Roman" w:hAnsi="Consolas" w:cs="Times New Roman"/>
-          <w:color w:val="D4D4D4"/>
-          <w:sz w:val="21"/>
-          <w:szCs w:val="21"/>
-          <w:lang w:val="en-US" w:eastAsia="ru-RU"/>
-        </w:rPr>
-        <w:t xml:space="preserve">        </w:t>
-      </w:r>
-      <w:r>
-        <w:rPr>
-          <w:rFonts w:ascii="Consolas" w:eastAsia="Times New Roman" w:hAnsi="Consolas" w:cs="Times New Roman"/>
-          <w:color w:val="9CDCFE"/>
-          <w:sz w:val="21"/>
-          <w:szCs w:val="21"/>
-          <w:lang w:val="en-US" w:eastAsia="ru-RU"/>
-        </w:rPr>
-        <w:t>$project:</w:t>
-      </w:r>
-      <w:r>
-        <w:rPr>
-          <w:rFonts w:ascii="Consolas" w:eastAsia="Times New Roman" w:hAnsi="Consolas" w:cs="Times New Roman"/>
-          <w:color w:val="D4D4D4"/>
-          <w:sz w:val="21"/>
-          <w:szCs w:val="21"/>
-          <w:lang w:val="en-US" w:eastAsia="ru-RU"/>
-        </w:rPr>
-        <w:t xml:space="preserve"> {</w:t>
-      </w:r>
-    </w:p>
-    <w:p>
-      <w:pPr>
-        <w:shd w:val="clear" w:color="auto" w:fill="1E1E1E"/>
-        <w:spacing w:after="0" w:line="285" w:lineRule="atLeast"/>
-        <w:rPr>
-          <w:rFonts w:ascii="Consolas" w:eastAsia="Times New Roman" w:hAnsi="Consolas" w:cs="Times New Roman"/>
-          <w:color w:val="D4D4D4"/>
-          <w:sz w:val="21"/>
-          <w:szCs w:val="21"/>
-          <w:lang w:val="en-US" w:eastAsia="ru-RU"/>
-        </w:rPr>
-      </w:pPr>
-      <w:r>
-        <w:rPr>
-          <w:rFonts w:ascii="Consolas" w:eastAsia="Times New Roman" w:hAnsi="Consolas" w:cs="Times New Roman"/>
-          <w:color w:val="D4D4D4"/>
-          <w:sz w:val="21"/>
-          <w:szCs w:val="21"/>
-          <w:lang w:val="en-US" w:eastAsia="ru-RU"/>
-        </w:rPr>
-        <w:t xml:space="preserve">            </w:t>
-      </w:r>
-      <w:r>
-        <w:rPr>
-          <w:rFonts w:ascii="Consolas" w:eastAsia="Times New Roman" w:hAnsi="Consolas" w:cs="Times New Roman"/>
-          <w:color w:val="CE9178"/>
-          <w:sz w:val="21"/>
-          <w:szCs w:val="21"/>
-          <w:lang w:val="en-US" w:eastAsia="ru-RU"/>
-        </w:rPr>
-        <w:t>"</w:t>
-      </w:r>
-      <w:proofErr w:type="spellStart"/>
-      <w:proofErr w:type="gramStart"/>
-      <w:r>
-        <w:rPr>
-          <w:rFonts w:ascii="Consolas" w:eastAsia="Times New Roman" w:hAnsi="Consolas" w:cs="Times New Roman"/>
-          <w:color w:val="CE9178"/>
-          <w:sz w:val="21"/>
-          <w:szCs w:val="21"/>
-          <w:lang w:val="en-US" w:eastAsia="ru-RU"/>
-        </w:rPr>
-        <w:t>headers.From</w:t>
-      </w:r>
-      <w:proofErr w:type="spellEnd"/>
-      <w:proofErr w:type="gramEnd"/>
-      <w:r>
-        <w:rPr>
-          <w:rFonts w:ascii="Consolas" w:eastAsia="Times New Roman" w:hAnsi="Consolas" w:cs="Times New Roman"/>
-          <w:color w:val="CE9178"/>
-          <w:sz w:val="21"/>
-          <w:szCs w:val="21"/>
-          <w:lang w:val="en-US" w:eastAsia="ru-RU"/>
-        </w:rPr>
-        <w:t>"</w:t>
-      </w:r>
-      <w:r>
-        <w:rPr>
-          <w:rFonts w:ascii="Consolas" w:eastAsia="Times New Roman" w:hAnsi="Consolas" w:cs="Times New Roman"/>
-          <w:color w:val="9CDCFE"/>
-          <w:sz w:val="21"/>
-          <w:szCs w:val="21"/>
-          <w:lang w:val="en-US" w:eastAsia="ru-RU"/>
-        </w:rPr>
-        <w:t>:</w:t>
-      </w:r>
-      <w:r>
-        <w:rPr>
-          <w:rFonts w:ascii="Consolas" w:eastAsia="Times New Roman" w:hAnsi="Consolas" w:cs="Times New Roman"/>
-          <w:color w:val="D4D4D4"/>
-          <w:sz w:val="21"/>
-          <w:szCs w:val="21"/>
-          <w:lang w:val="en-US" w:eastAsia="ru-RU"/>
-        </w:rPr>
-        <w:t xml:space="preserve"> </w:t>
-      </w:r>
-      <w:r>
-        <w:rPr>
-          <w:rFonts w:ascii="Consolas" w:eastAsia="Times New Roman" w:hAnsi="Consolas" w:cs="Times New Roman"/>
-          <w:color w:val="B5CEA8"/>
-          <w:sz w:val="21"/>
-          <w:szCs w:val="21"/>
-          <w:lang w:val="en-US" w:eastAsia="ru-RU"/>
-        </w:rPr>
-        <w:t>1</w:t>
-      </w:r>
-      <w:r>
-        <w:rPr>
-          <w:rFonts w:ascii="Consolas" w:eastAsia="Times New Roman" w:hAnsi="Consolas" w:cs="Times New Roman"/>
-          <w:color w:val="D4D4D4"/>
-          <w:sz w:val="21"/>
-          <w:szCs w:val="21"/>
-          <w:lang w:val="en-US" w:eastAsia="ru-RU"/>
-        </w:rPr>
-        <w:t>,</w:t>
-      </w:r>
-    </w:p>
-    <w:p>
-      <w:pPr>
-        <w:shd w:val="clear" w:color="auto" w:fill="1E1E1E"/>
-        <w:spacing w:after="0" w:line="285" w:lineRule="atLeast"/>
-        <w:rPr>
-          <w:rFonts w:ascii="Consolas" w:eastAsia="Times New Roman" w:hAnsi="Consolas" w:cs="Times New Roman"/>
-          <w:color w:val="D4D4D4"/>
-          <w:sz w:val="21"/>
-          <w:szCs w:val="21"/>
-          <w:lang w:val="en-US" w:eastAsia="ru-RU"/>
-        </w:rPr>
-      </w:pPr>
-      <w:r>
-        <w:rPr>
-          <w:rFonts w:ascii="Consolas" w:eastAsia="Times New Roman" w:hAnsi="Consolas" w:cs="Times New Roman"/>
-          <w:color w:val="D4D4D4"/>
-          <w:sz w:val="21"/>
-          <w:szCs w:val="21"/>
-          <w:lang w:val="en-US" w:eastAsia="ru-RU"/>
-        </w:rPr>
-        <w:t xml:space="preserve">            </w:t>
-      </w:r>
-      <w:r>
-        <w:rPr>
-          <w:rFonts w:ascii="Consolas" w:eastAsia="Times New Roman" w:hAnsi="Consolas" w:cs="Times New Roman"/>
-          <w:color w:val="CE9178"/>
-          <w:sz w:val="21"/>
-          <w:szCs w:val="21"/>
-          <w:lang w:val="en-US" w:eastAsia="ru-RU"/>
-        </w:rPr>
-        <w:t>"</w:t>
-      </w:r>
-      <w:proofErr w:type="spellStart"/>
-      <w:proofErr w:type="gramStart"/>
-      <w:r>
-        <w:rPr>
-          <w:rFonts w:ascii="Consolas" w:eastAsia="Times New Roman" w:hAnsi="Consolas" w:cs="Times New Roman"/>
-          <w:color w:val="CE9178"/>
-          <w:sz w:val="21"/>
-          <w:szCs w:val="21"/>
-          <w:lang w:val="en-US" w:eastAsia="ru-RU"/>
-        </w:rPr>
-        <w:t>headers.To</w:t>
-      </w:r>
-      <w:proofErr w:type="spellEnd"/>
-      <w:proofErr w:type="gramEnd"/>
-      <w:r>
-        <w:rPr>
-          <w:rFonts w:ascii="Consolas" w:eastAsia="Times New Roman" w:hAnsi="Consolas" w:cs="Times New Roman"/>
-          <w:color w:val="CE9178"/>
-          <w:sz w:val="21"/>
-          <w:szCs w:val="21"/>
-          <w:lang w:val="en-US" w:eastAsia="ru-RU"/>
-        </w:rPr>
-        <w:t>"</w:t>
-      </w:r>
-      <w:r>
-        <w:rPr>
-          <w:rFonts w:ascii="Consolas" w:eastAsia="Times New Roman" w:hAnsi="Consolas" w:cs="Times New Roman"/>
-          <w:color w:val="9CDCFE"/>
-          <w:sz w:val="21"/>
-          <w:szCs w:val="21"/>
-          <w:lang w:val="en-US" w:eastAsia="ru-RU"/>
-        </w:rPr>
-        <w:t>:</w:t>
-      </w:r>
-      <w:r>
-        <w:rPr>
-          <w:rFonts w:ascii="Consolas" w:eastAsia="Times New Roman" w:hAnsi="Consolas" w:cs="Times New Roman"/>
-          <w:color w:val="D4D4D4"/>
-          <w:sz w:val="21"/>
-          <w:szCs w:val="21"/>
-          <w:lang w:val="en-US" w:eastAsia="ru-RU"/>
-        </w:rPr>
-        <w:t xml:space="preserve"> </w:t>
-      </w:r>
-      <w:r>
-        <w:rPr>
-          <w:rFonts w:ascii="Consolas" w:eastAsia="Times New Roman" w:hAnsi="Consolas" w:cs="Times New Roman"/>
-          <w:color w:val="B5CEA8"/>
-          <w:sz w:val="21"/>
-          <w:szCs w:val="21"/>
-          <w:lang w:val="en-US" w:eastAsia="ru-RU"/>
-        </w:rPr>
-        <w:t>1</w:t>
-      </w:r>
-      <w:r>
-        <w:rPr>
-          <w:rFonts w:ascii="Consolas" w:eastAsia="Times New Roman" w:hAnsi="Consolas" w:cs="Times New Roman"/>
-          <w:color w:val="D4D4D4"/>
-          <w:sz w:val="21"/>
-          <w:szCs w:val="21"/>
-          <w:lang w:val="en-US" w:eastAsia="ru-RU"/>
-        </w:rPr>
-        <w:t>,</w:t>
-      </w:r>
-    </w:p>
-    <w:p>
-      <w:pPr>
-        <w:shd w:val="clear" w:color="auto" w:fill="1E1E1E"/>
-        <w:spacing w:after="0" w:line="285" w:lineRule="atLeast"/>
-        <w:rPr>
-          <w:rFonts w:ascii="Consolas" w:eastAsia="Times New Roman" w:hAnsi="Consolas" w:cs="Times New Roman"/>
-          <w:color w:val="D4D4D4"/>
-          <w:sz w:val="21"/>
-          <w:szCs w:val="21"/>
-          <w:lang w:val="en-US" w:eastAsia="ru-RU"/>
-        </w:rPr>
-      </w:pPr>
-      <w:r>
-        <w:rPr>
-          <w:rFonts w:ascii="Consolas" w:eastAsia="Times New Roman" w:hAnsi="Consolas" w:cs="Times New Roman"/>
-          <w:color w:val="D4D4D4"/>
-          <w:sz w:val="21"/>
-          <w:szCs w:val="21"/>
-          <w:lang w:val="en-US" w:eastAsia="ru-RU"/>
-        </w:rPr>
-        <w:lastRenderedPageBreak/>
-        <w:t xml:space="preserve">            </w:t>
-      </w:r>
-      <w:r>
-        <w:rPr>
-          <w:rFonts w:ascii="Consolas" w:eastAsia="Times New Roman" w:hAnsi="Consolas" w:cs="Times New Roman"/>
-          <w:color w:val="9CDCFE"/>
-          <w:sz w:val="21"/>
-          <w:szCs w:val="21"/>
-          <w:lang w:val="en-US" w:eastAsia="ru-RU"/>
-        </w:rPr>
-        <w:t>_id:</w:t>
-      </w:r>
-      <w:r>
-        <w:rPr>
-          <w:rFonts w:ascii="Consolas" w:eastAsia="Times New Roman" w:hAnsi="Consolas" w:cs="Times New Roman"/>
-          <w:color w:val="D4D4D4"/>
-          <w:sz w:val="21"/>
-          <w:szCs w:val="21"/>
-          <w:lang w:val="en-US" w:eastAsia="ru-RU"/>
-        </w:rPr>
-        <w:t xml:space="preserve"> </w:t>
-      </w:r>
-      <w:r>
-        <w:rPr>
-          <w:rFonts w:ascii="Consolas" w:eastAsia="Times New Roman" w:hAnsi="Consolas" w:cs="Times New Roman"/>
-          <w:color w:val="B5CEA8"/>
-          <w:sz w:val="21"/>
-          <w:szCs w:val="21"/>
-          <w:lang w:val="en-US" w:eastAsia="ru-RU"/>
-        </w:rPr>
-        <w:t>0</w:t>
-      </w:r>
-    </w:p>
-    <w:p>
-      <w:pPr>
-        <w:shd w:val="clear" w:color="auto" w:fill="1E1E1E"/>
-        <w:spacing w:after="0" w:line="285" w:lineRule="atLeast"/>
-        <w:rPr>
-          <w:rFonts w:ascii="Consolas" w:eastAsia="Times New Roman" w:hAnsi="Consolas" w:cs="Times New Roman"/>
-          <w:color w:val="D4D4D4"/>
-          <w:sz w:val="21"/>
-          <w:szCs w:val="21"/>
-          <w:lang w:val="en-US" w:eastAsia="ru-RU"/>
-        </w:rPr>
-      </w:pPr>
-      <w:r>
-        <w:rPr>
-          <w:rFonts w:ascii="Consolas" w:eastAsia="Times New Roman" w:hAnsi="Consolas" w:cs="Times New Roman"/>
-          <w:color w:val="D4D4D4"/>
-          <w:sz w:val="21"/>
-          <w:szCs w:val="21"/>
-          <w:lang w:val="en-US" w:eastAsia="ru-RU"/>
-        </w:rPr>
-        <w:t xml:space="preserve">        }</w:t>
-      </w:r>
-    </w:p>
-    <w:p>
-      <w:pPr>
-        <w:shd w:val="clear" w:color="auto" w:fill="1E1E1E"/>
-        <w:spacing w:after="0" w:line="285" w:lineRule="atLeast"/>
-        <w:rPr>
-          <w:rFonts w:ascii="Consolas" w:eastAsia="Times New Roman" w:hAnsi="Consolas" w:cs="Times New Roman"/>
-          <w:color w:val="D4D4D4"/>
-          <w:sz w:val="21"/>
-          <w:szCs w:val="21"/>
-          <w:lang w:val="en-US" w:eastAsia="ru-RU"/>
-        </w:rPr>
-      </w:pPr>
-      <w:r>
-        <w:rPr>
-          <w:rFonts w:ascii="Consolas" w:eastAsia="Times New Roman" w:hAnsi="Consolas" w:cs="Times New Roman"/>
-          <w:color w:val="D4D4D4"/>
-          <w:sz w:val="21"/>
-          <w:szCs w:val="21"/>
-          <w:lang w:val="en-US" w:eastAsia="ru-RU"/>
-        </w:rPr>
-        <w:t xml:space="preserve">    },</w:t>
-      </w:r>
-    </w:p>
-    <w:p>
-      <w:pPr>
-        <w:shd w:val="clear" w:color="auto" w:fill="1E1E1E"/>
-        <w:spacing w:after="0" w:line="285" w:lineRule="atLeast"/>
-        <w:rPr>
-          <w:rFonts w:ascii="Consolas" w:eastAsia="Times New Roman" w:hAnsi="Consolas" w:cs="Times New Roman"/>
-          <w:color w:val="D4D4D4"/>
-          <w:sz w:val="21"/>
-          <w:szCs w:val="21"/>
-          <w:lang w:val="en-US" w:eastAsia="ru-RU"/>
-        </w:rPr>
-      </w:pPr>
-      <w:r>
-        <w:rPr>
-          <w:rFonts w:ascii="Consolas" w:eastAsia="Times New Roman" w:hAnsi="Consolas" w:cs="Times New Roman"/>
-          <w:color w:val="D4D4D4"/>
-          <w:sz w:val="21"/>
-          <w:szCs w:val="21"/>
-          <w:lang w:val="en-US" w:eastAsia="ru-RU"/>
-        </w:rPr>
-        <w:t xml:space="preserve">    {</w:t>
-      </w:r>
-    </w:p>
-    <w:p>
-      <w:pPr>
-        <w:shd w:val="clear" w:color="auto" w:fill="1E1E1E"/>
-        <w:spacing w:after="0" w:line="285" w:lineRule="atLeast"/>
-        <w:rPr>
-          <w:rFonts w:ascii="Consolas" w:eastAsia="Times New Roman" w:hAnsi="Consolas" w:cs="Times New Roman"/>
-          <w:color w:val="D4D4D4"/>
-          <w:sz w:val="21"/>
-          <w:szCs w:val="21"/>
-          <w:lang w:val="en-US" w:eastAsia="ru-RU"/>
-        </w:rPr>
-      </w:pPr>
-      <w:r>
-        <w:rPr>
-          <w:rFonts w:ascii="Consolas" w:eastAsia="Times New Roman" w:hAnsi="Consolas" w:cs="Times New Roman"/>
-          <w:color w:val="D4D4D4"/>
-          <w:sz w:val="21"/>
-          <w:szCs w:val="21"/>
-          <w:lang w:val="en-US" w:eastAsia="ru-RU"/>
-        </w:rPr>
-        <w:t xml:space="preserve">        </w:t>
-      </w:r>
-      <w:r>
-        <w:rPr>
-          <w:rFonts w:ascii="Consolas" w:eastAsia="Times New Roman" w:hAnsi="Consolas" w:cs="Times New Roman"/>
-          <w:color w:val="9CDCFE"/>
-          <w:sz w:val="21"/>
-          <w:szCs w:val="21"/>
-          <w:lang w:val="en-US" w:eastAsia="ru-RU"/>
-        </w:rPr>
-        <w:t>$group:</w:t>
-      </w:r>
-      <w:r>
-        <w:rPr>
-          <w:rFonts w:ascii="Consolas" w:eastAsia="Times New Roman" w:hAnsi="Consolas" w:cs="Times New Roman"/>
-          <w:color w:val="D4D4D4"/>
-          <w:sz w:val="21"/>
-          <w:szCs w:val="21"/>
-          <w:lang w:val="en-US" w:eastAsia="ru-RU"/>
-        </w:rPr>
-        <w:t xml:space="preserve"> {</w:t>
-      </w:r>
-    </w:p>
-    <w:p>
-      <w:pPr>
-        <w:shd w:val="clear" w:color="auto" w:fill="1E1E1E"/>
-        <w:spacing w:after="0" w:line="285" w:lineRule="atLeast"/>
-        <w:rPr>
-          <w:rFonts w:ascii="Consolas" w:eastAsia="Times New Roman" w:hAnsi="Consolas" w:cs="Times New Roman"/>
-          <w:color w:val="D4D4D4"/>
-          <w:sz w:val="21"/>
-          <w:szCs w:val="21"/>
-          <w:lang w:val="en-US" w:eastAsia="ru-RU"/>
-        </w:rPr>
-      </w:pPr>
-      <w:r>
-        <w:rPr>
-          <w:rFonts w:ascii="Consolas" w:eastAsia="Times New Roman" w:hAnsi="Consolas" w:cs="Times New Roman"/>
-          <w:color w:val="D4D4D4"/>
-          <w:sz w:val="21"/>
-          <w:szCs w:val="21"/>
-          <w:lang w:val="en-US" w:eastAsia="ru-RU"/>
-        </w:rPr>
-        <w:t xml:space="preserve">            </w:t>
-      </w:r>
-      <w:r>
-        <w:rPr>
-          <w:rFonts w:ascii="Consolas" w:eastAsia="Times New Roman" w:hAnsi="Consolas" w:cs="Times New Roman"/>
-          <w:color w:val="9CDCFE"/>
-          <w:sz w:val="21"/>
-          <w:szCs w:val="21"/>
-          <w:lang w:val="en-US" w:eastAsia="ru-RU"/>
-        </w:rPr>
-        <w:t>_id:</w:t>
-      </w:r>
-      <w:r>
-        <w:rPr>
-          <w:rFonts w:ascii="Consolas" w:eastAsia="Times New Roman" w:hAnsi="Consolas" w:cs="Times New Roman"/>
-          <w:color w:val="D4D4D4"/>
-          <w:sz w:val="21"/>
-          <w:szCs w:val="21"/>
-          <w:lang w:val="en-US" w:eastAsia="ru-RU"/>
-        </w:rPr>
-        <w:t xml:space="preserve"> {</w:t>
-      </w:r>
-    </w:p>
-    <w:p>
-      <w:pPr>
-        <w:shd w:val="clear" w:color="auto" w:fill="1E1E1E"/>
-        <w:spacing w:after="0" w:line="285" w:lineRule="atLeast"/>
-        <w:rPr>
-          <w:rFonts w:ascii="Consolas" w:eastAsia="Times New Roman" w:hAnsi="Consolas" w:cs="Times New Roman"/>
-          <w:color w:val="D4D4D4"/>
-          <w:sz w:val="21"/>
-          <w:szCs w:val="21"/>
-          <w:lang w:val="en-US" w:eastAsia="ru-RU"/>
-        </w:rPr>
-      </w:pPr>
-      <w:r>
-        <w:rPr>
-          <w:rFonts w:ascii="Consolas" w:eastAsia="Times New Roman" w:hAnsi="Consolas" w:cs="Times New Roman"/>
-          <w:color w:val="D4D4D4"/>
-          <w:sz w:val="21"/>
-          <w:szCs w:val="21"/>
-          <w:lang w:val="en-US" w:eastAsia="ru-RU"/>
-        </w:rPr>
-        <w:t xml:space="preserve">                </w:t>
-      </w:r>
-      <w:r>
-        <w:rPr>
-          <w:rFonts w:ascii="Consolas" w:eastAsia="Times New Roman" w:hAnsi="Consolas" w:cs="Times New Roman"/>
-          <w:color w:val="9CDCFE"/>
-          <w:sz w:val="21"/>
-          <w:szCs w:val="21"/>
-          <w:lang w:val="en-US" w:eastAsia="ru-RU"/>
-        </w:rPr>
-        <w:t>sender:</w:t>
-      </w:r>
-      <w:r>
-        <w:rPr>
-          <w:rFonts w:ascii="Consolas" w:eastAsia="Times New Roman" w:hAnsi="Consolas" w:cs="Times New Roman"/>
-          <w:color w:val="D4D4D4"/>
-          <w:sz w:val="21"/>
-          <w:szCs w:val="21"/>
-          <w:lang w:val="en-US" w:eastAsia="ru-RU"/>
-        </w:rPr>
-        <w:t xml:space="preserve"> </w:t>
-      </w:r>
-      <w:r>
-        <w:rPr>
-          <w:rFonts w:ascii="Consolas" w:eastAsia="Times New Roman" w:hAnsi="Consolas" w:cs="Times New Roman"/>
-          <w:color w:val="CE9178"/>
-          <w:sz w:val="21"/>
-          <w:szCs w:val="21"/>
-          <w:lang w:val="en-US" w:eastAsia="ru-RU"/>
-        </w:rPr>
-        <w:t>"$</w:t>
-      </w:r>
-      <w:proofErr w:type="spellStart"/>
-      <w:proofErr w:type="gramStart"/>
-      <w:r>
-        <w:rPr>
-          <w:rFonts w:ascii="Consolas" w:eastAsia="Times New Roman" w:hAnsi="Consolas" w:cs="Times New Roman"/>
-          <w:color w:val="CE9178"/>
-          <w:sz w:val="21"/>
-          <w:szCs w:val="21"/>
-          <w:lang w:val="en-US" w:eastAsia="ru-RU"/>
-        </w:rPr>
-        <w:t>headers.From</w:t>
-      </w:r>
-      <w:proofErr w:type="spellEnd"/>
-      <w:proofErr w:type="gramEnd"/>
-      <w:r>
-        <w:rPr>
-          <w:rFonts w:ascii="Consolas" w:eastAsia="Times New Roman" w:hAnsi="Consolas" w:cs="Times New Roman"/>
-          <w:color w:val="CE9178"/>
-          <w:sz w:val="21"/>
-          <w:szCs w:val="21"/>
-          <w:lang w:val="en-US" w:eastAsia="ru-RU"/>
-        </w:rPr>
-        <w:t>"</w:t>
-      </w:r>
-      <w:r>
-        <w:rPr>
-          <w:rFonts w:ascii="Consolas" w:eastAsia="Times New Roman" w:hAnsi="Consolas" w:cs="Times New Roman"/>
-          <w:color w:val="D4D4D4"/>
-          <w:sz w:val="21"/>
-          <w:szCs w:val="21"/>
-          <w:lang w:val="en-US" w:eastAsia="ru-RU"/>
-        </w:rPr>
-        <w:t>,</w:t>
-      </w:r>
-    </w:p>
-    <w:p>
-      <w:pPr>
-        <w:shd w:val="clear" w:color="auto" w:fill="1E1E1E"/>
-        <w:spacing w:after="0" w:line="285" w:lineRule="atLeast"/>
-        <w:rPr>
-          <w:rFonts w:ascii="Consolas" w:eastAsia="Times New Roman" w:hAnsi="Consolas" w:cs="Times New Roman"/>
-          <w:color w:val="D4D4D4"/>
-          <w:sz w:val="21"/>
-          <w:szCs w:val="21"/>
-          <w:lang w:val="en-US" w:eastAsia="ru-RU"/>
-        </w:rPr>
-      </w:pPr>
-      <w:r>
-        <w:rPr>
-          <w:rFonts w:ascii="Consolas" w:eastAsia="Times New Roman" w:hAnsi="Consolas" w:cs="Times New Roman"/>
-          <w:color w:val="D4D4D4"/>
-          <w:sz w:val="21"/>
-          <w:szCs w:val="21"/>
-          <w:lang w:val="en-US" w:eastAsia="ru-RU"/>
-        </w:rPr>
-        <w:t xml:space="preserve">                </w:t>
-      </w:r>
-      <w:r>
-        <w:rPr>
-          <w:rFonts w:ascii="Consolas" w:eastAsia="Times New Roman" w:hAnsi="Consolas" w:cs="Times New Roman"/>
-          <w:color w:val="9CDCFE"/>
-          <w:sz w:val="21"/>
-          <w:szCs w:val="21"/>
-          <w:lang w:val="en-US" w:eastAsia="ru-RU"/>
-        </w:rPr>
-        <w:t>recipient:</w:t>
-      </w:r>
-      <w:r>
-        <w:rPr>
-          <w:rFonts w:ascii="Consolas" w:eastAsia="Times New Roman" w:hAnsi="Consolas" w:cs="Times New Roman"/>
-          <w:color w:val="D4D4D4"/>
-          <w:sz w:val="21"/>
-          <w:szCs w:val="21"/>
-          <w:lang w:val="en-US" w:eastAsia="ru-RU"/>
-        </w:rPr>
-        <w:t xml:space="preserve"> </w:t>
-      </w:r>
-      <w:r>
-        <w:rPr>
-          <w:rFonts w:ascii="Consolas" w:eastAsia="Times New Roman" w:hAnsi="Consolas" w:cs="Times New Roman"/>
-          <w:color w:val="CE9178"/>
-          <w:sz w:val="21"/>
-          <w:szCs w:val="21"/>
-          <w:lang w:val="en-US" w:eastAsia="ru-RU"/>
-        </w:rPr>
-        <w:t>"$</w:t>
-      </w:r>
-      <w:proofErr w:type="spellStart"/>
-      <w:proofErr w:type="gramStart"/>
-      <w:r>
-        <w:rPr>
-          <w:rFonts w:ascii="Consolas" w:eastAsia="Times New Roman" w:hAnsi="Consolas" w:cs="Times New Roman"/>
-          <w:color w:val="CE9178"/>
-          <w:sz w:val="21"/>
-          <w:szCs w:val="21"/>
-          <w:lang w:val="en-US" w:eastAsia="ru-RU"/>
-        </w:rPr>
-        <w:t>headers.To</w:t>
-      </w:r>
-      <w:proofErr w:type="spellEnd"/>
-      <w:proofErr w:type="gramEnd"/>
-      <w:r>
-        <w:rPr>
-          <w:rFonts w:ascii="Consolas" w:eastAsia="Times New Roman" w:hAnsi="Consolas" w:cs="Times New Roman"/>
-          <w:color w:val="CE9178"/>
-          <w:sz w:val="21"/>
-          <w:szCs w:val="21"/>
-          <w:lang w:val="en-US" w:eastAsia="ru-RU"/>
-        </w:rPr>
-        <w:t>"</w:t>
-      </w:r>
-      <w:r>
-        <w:rPr>
-          <w:rFonts w:ascii="Consolas" w:eastAsia="Times New Roman" w:hAnsi="Consolas" w:cs="Times New Roman"/>
-          <w:color w:val="D4D4D4"/>
-          <w:sz w:val="21"/>
-          <w:szCs w:val="21"/>
-          <w:lang w:val="en-US" w:eastAsia="ru-RU"/>
-        </w:rPr>
-        <w:t>,</w:t>
-      </w:r>
-    </w:p>
-    <w:p>
-      <w:pPr>
-        <w:shd w:val="clear" w:color="auto" w:fill="1E1E1E"/>
-        <w:spacing w:after="0" w:line="285" w:lineRule="atLeast"/>
-        <w:rPr>
-          <w:rFonts w:ascii="Consolas" w:eastAsia="Times New Roman" w:hAnsi="Consolas" w:cs="Times New Roman"/>
-          <w:color w:val="D4D4D4"/>
-          <w:sz w:val="21"/>
-          <w:szCs w:val="21"/>
-          <w:lang w:val="en-US" w:eastAsia="ru-RU"/>
-        </w:rPr>
-      </w:pPr>
-      <w:r>
-        <w:rPr>
-          <w:rFonts w:ascii="Consolas" w:eastAsia="Times New Roman" w:hAnsi="Consolas" w:cs="Times New Roman"/>
-          <w:color w:val="D4D4D4"/>
-          <w:sz w:val="21"/>
-          <w:szCs w:val="21"/>
-          <w:lang w:val="en-US" w:eastAsia="ru-RU"/>
-        </w:rPr>
-        <w:t xml:space="preserve">            },</w:t>
-      </w:r>
-    </w:p>
-    <w:p>
-      <w:pPr>
-        <w:shd w:val="clear" w:color="auto" w:fill="1E1E1E"/>
-        <w:spacing w:after="0" w:line="285" w:lineRule="atLeast"/>
-        <w:rPr>
-          <w:rFonts w:ascii="Consolas" w:eastAsia="Times New Roman" w:hAnsi="Consolas" w:cs="Times New Roman"/>
-          <w:color w:val="D4D4D4"/>
-          <w:sz w:val="21"/>
-          <w:szCs w:val="21"/>
-          <w:lang w:val="en-US" w:eastAsia="ru-RU"/>
-        </w:rPr>
-      </w:pPr>
-      <w:r>
-        <w:rPr>
-          <w:rFonts w:ascii="Consolas" w:eastAsia="Times New Roman" w:hAnsi="Consolas" w:cs="Times New Roman"/>
-          <w:color w:val="D4D4D4"/>
-          <w:sz w:val="21"/>
-          <w:szCs w:val="21"/>
-          <w:lang w:val="en-US" w:eastAsia="ru-RU"/>
-        </w:rPr>
-        <w:t xml:space="preserve">            </w:t>
-      </w:r>
-      <w:proofErr w:type="spellStart"/>
-      <w:r>
-        <w:rPr>
-          <w:rFonts w:ascii="Consolas" w:eastAsia="Times New Roman" w:hAnsi="Consolas" w:cs="Times New Roman"/>
-          <w:color w:val="9CDCFE"/>
-          <w:sz w:val="21"/>
-          <w:szCs w:val="21"/>
-          <w:lang w:val="en-US" w:eastAsia="ru-RU"/>
-        </w:rPr>
-        <w:t>countEmail</w:t>
-      </w:r>
-      <w:proofErr w:type="spellEnd"/>
-      <w:r>
-        <w:rPr>
-          <w:rFonts w:ascii="Consolas" w:eastAsia="Times New Roman" w:hAnsi="Consolas" w:cs="Times New Roman"/>
-          <w:color w:val="9CDCFE"/>
-          <w:sz w:val="21"/>
-          <w:szCs w:val="21"/>
-          <w:lang w:val="en-US" w:eastAsia="ru-RU"/>
-        </w:rPr>
-        <w:t>:</w:t>
-      </w:r>
-      <w:r>
-        <w:rPr>
-          <w:rFonts w:ascii="Consolas" w:eastAsia="Times New Roman" w:hAnsi="Consolas" w:cs="Times New Roman"/>
-          <w:color w:val="D4D4D4"/>
-          <w:sz w:val="21"/>
-          <w:szCs w:val="21"/>
-          <w:lang w:val="en-US" w:eastAsia="ru-RU"/>
-        </w:rPr>
-        <w:t xml:space="preserve"> </w:t>
-      </w:r>
-      <w:proofErr w:type="gramStart"/>
-      <w:r>
-        <w:rPr>
-          <w:rFonts w:ascii="Consolas" w:eastAsia="Times New Roman" w:hAnsi="Consolas" w:cs="Times New Roman"/>
-          <w:color w:val="D4D4D4"/>
-          <w:sz w:val="21"/>
-          <w:szCs w:val="21"/>
-          <w:lang w:val="en-US" w:eastAsia="ru-RU"/>
-        </w:rPr>
-        <w:t xml:space="preserve">{ </w:t>
-      </w:r>
-      <w:r>
-        <w:rPr>
-          <w:rFonts w:ascii="Consolas" w:eastAsia="Times New Roman" w:hAnsi="Consolas" w:cs="Times New Roman"/>
-          <w:color w:val="9CDCFE"/>
-          <w:sz w:val="21"/>
-          <w:szCs w:val="21"/>
-          <w:lang w:val="en-US" w:eastAsia="ru-RU"/>
-        </w:rPr>
-        <w:t>$</w:t>
-      </w:r>
-      <w:proofErr w:type="gramEnd"/>
-      <w:r>
-        <w:rPr>
-          <w:rFonts w:ascii="Consolas" w:eastAsia="Times New Roman" w:hAnsi="Consolas" w:cs="Times New Roman"/>
-          <w:color w:val="9CDCFE"/>
-          <w:sz w:val="21"/>
-          <w:szCs w:val="21"/>
-          <w:lang w:val="en-US" w:eastAsia="ru-RU"/>
-        </w:rPr>
-        <w:t>sum:</w:t>
-      </w:r>
-      <w:r>
-        <w:rPr>
-          <w:rFonts w:ascii="Consolas" w:eastAsia="Times New Roman" w:hAnsi="Consolas" w:cs="Times New Roman"/>
-          <w:color w:val="D4D4D4"/>
-          <w:sz w:val="21"/>
-          <w:szCs w:val="21"/>
-          <w:lang w:val="en-US" w:eastAsia="ru-RU"/>
-        </w:rPr>
-        <w:t xml:space="preserve"> </w:t>
-      </w:r>
-      <w:r>
-        <w:rPr>
-          <w:rFonts w:ascii="Consolas" w:eastAsia="Times New Roman" w:hAnsi="Consolas" w:cs="Times New Roman"/>
-          <w:color w:val="B5CEA8"/>
-          <w:sz w:val="21"/>
-          <w:szCs w:val="21"/>
-          <w:lang w:val="en-US" w:eastAsia="ru-RU"/>
-        </w:rPr>
-        <w:t>1</w:t>
-      </w:r>
-      <w:r>
-        <w:rPr>
-          <w:rFonts w:ascii="Consolas" w:eastAsia="Times New Roman" w:hAnsi="Consolas" w:cs="Times New Roman"/>
-          <w:color w:val="D4D4D4"/>
-          <w:sz w:val="21"/>
-          <w:szCs w:val="21"/>
-          <w:lang w:val="en-US" w:eastAsia="ru-RU"/>
-        </w:rPr>
-        <w:t xml:space="preserve"> }</w:t>
-      </w:r>
-    </w:p>
-    <w:p>
-      <w:pPr>
-        <w:shd w:val="clear" w:color="auto" w:fill="1E1E1E"/>
-        <w:spacing w:after="0" w:line="285" w:lineRule="atLeast"/>
-        <w:rPr>
-          <w:rFonts w:ascii="Consolas" w:eastAsia="Times New Roman" w:hAnsi="Consolas" w:cs="Times New Roman"/>
-          <w:color w:val="D4D4D4"/>
-          <w:sz w:val="21"/>
-          <w:szCs w:val="21"/>
-          <w:lang w:val="en-US" w:eastAsia="ru-RU"/>
-        </w:rPr>
-      </w:pPr>
-      <w:r>
-        <w:rPr>
-          <w:rFonts w:ascii="Consolas" w:eastAsia="Times New Roman" w:hAnsi="Consolas" w:cs="Times New Roman"/>
-          <w:color w:val="D4D4D4"/>
-          <w:sz w:val="21"/>
-          <w:szCs w:val="21"/>
-          <w:lang w:val="en-US" w:eastAsia="ru-RU"/>
-        </w:rPr>
-        <w:t xml:space="preserve">        }</w:t>
-      </w:r>
-    </w:p>
-    <w:p>
-      <w:pPr>
-        <w:shd w:val="clear" w:color="auto" w:fill="1E1E1E"/>
-        <w:spacing w:after="0" w:line="285" w:lineRule="atLeast"/>
-        <w:rPr>
-          <w:rFonts w:ascii="Consolas" w:eastAsia="Times New Roman" w:hAnsi="Consolas" w:cs="Times New Roman"/>
-          <w:color w:val="D4D4D4"/>
-          <w:sz w:val="21"/>
-          <w:szCs w:val="21"/>
-          <w:lang w:val="en-US" w:eastAsia="ru-RU"/>
-        </w:rPr>
-      </w:pPr>
-      <w:r>
-        <w:rPr>
-          <w:rFonts w:ascii="Consolas" w:eastAsia="Times New Roman" w:hAnsi="Consolas" w:cs="Times New Roman"/>
-          <w:color w:val="D4D4D4"/>
-          <w:sz w:val="21"/>
-          <w:szCs w:val="21"/>
-          <w:lang w:val="en-US" w:eastAsia="ru-RU"/>
-        </w:rPr>
-        <w:t xml:space="preserve">    },</w:t>
-      </w:r>
-    </w:p>
-    <w:p>
-      <w:pPr>
-        <w:shd w:val="clear" w:color="auto" w:fill="1E1E1E"/>
-        <w:spacing w:after="0" w:line="285" w:lineRule="atLeast"/>
-        <w:rPr>
-          <w:rFonts w:ascii="Consolas" w:eastAsia="Times New Roman" w:hAnsi="Consolas" w:cs="Times New Roman"/>
-          <w:color w:val="D4D4D4"/>
-          <w:sz w:val="21"/>
-          <w:szCs w:val="21"/>
-          <w:lang w:val="en-US" w:eastAsia="ru-RU"/>
-        </w:rPr>
-      </w:pPr>
-      <w:r>
-        <w:rPr>
-          <w:rFonts w:ascii="Consolas" w:eastAsia="Times New Roman" w:hAnsi="Consolas" w:cs="Times New Roman"/>
-          <w:color w:val="D4D4D4"/>
-          <w:sz w:val="21"/>
-          <w:szCs w:val="21"/>
-          <w:lang w:val="en-US" w:eastAsia="ru-RU"/>
-        </w:rPr>
-        <w:t xml:space="preserve">    {</w:t>
-      </w:r>
-    </w:p>
-    <w:p>
-      <w:pPr>
-        <w:shd w:val="clear" w:color="auto" w:fill="1E1E1E"/>
-        <w:spacing w:after="0" w:line="285" w:lineRule="atLeast"/>
-        <w:rPr>
-          <w:rFonts w:ascii="Consolas" w:eastAsia="Times New Roman" w:hAnsi="Consolas" w:cs="Times New Roman"/>
-          <w:color w:val="D4D4D4"/>
-          <w:sz w:val="21"/>
-          <w:szCs w:val="21"/>
-          <w:lang w:val="en-US" w:eastAsia="ru-RU"/>
-        </w:rPr>
-      </w:pPr>
-      <w:r>
-        <w:rPr>
-          <w:rFonts w:ascii="Consolas" w:eastAsia="Times New Roman" w:hAnsi="Consolas" w:cs="Times New Roman"/>
-          <w:color w:val="D4D4D4"/>
-          <w:sz w:val="21"/>
-          <w:szCs w:val="21"/>
-          <w:lang w:val="en-US" w:eastAsia="ru-RU"/>
-        </w:rPr>
-        <w:t xml:space="preserve">        </w:t>
-      </w:r>
-      <w:r>
-        <w:rPr>
-          <w:rFonts w:ascii="Consolas" w:eastAsia="Times New Roman" w:hAnsi="Consolas" w:cs="Times New Roman"/>
-          <w:color w:val="9CDCFE"/>
-          <w:sz w:val="21"/>
-          <w:szCs w:val="21"/>
-          <w:lang w:val="en-US" w:eastAsia="ru-RU"/>
-        </w:rPr>
-        <w:t>$project:</w:t>
-      </w:r>
-      <w:r>
-        <w:rPr>
-          <w:rFonts w:ascii="Consolas" w:eastAsia="Times New Roman" w:hAnsi="Consolas" w:cs="Times New Roman"/>
-          <w:color w:val="D4D4D4"/>
-          <w:sz w:val="21"/>
-          <w:szCs w:val="21"/>
-          <w:lang w:val="en-US" w:eastAsia="ru-RU"/>
-        </w:rPr>
-        <w:t xml:space="preserve"> {</w:t>
-      </w:r>
-    </w:p>
-    <w:p>
-      <w:pPr>
-        <w:shd w:val="clear" w:color="auto" w:fill="1E1E1E"/>
-        <w:spacing w:after="0" w:line="285" w:lineRule="atLeast"/>
-        <w:rPr>
-          <w:rFonts w:ascii="Consolas" w:eastAsia="Times New Roman" w:hAnsi="Consolas" w:cs="Times New Roman"/>
-          <w:color w:val="D4D4D4"/>
-          <w:sz w:val="21"/>
-          <w:szCs w:val="21"/>
-          <w:lang w:val="en-US" w:eastAsia="ru-RU"/>
-        </w:rPr>
-      </w:pPr>
-      <w:r>
-        <w:rPr>
-          <w:rFonts w:ascii="Consolas" w:eastAsia="Times New Roman" w:hAnsi="Consolas" w:cs="Times New Roman"/>
-          <w:color w:val="D4D4D4"/>
-          <w:sz w:val="21"/>
-          <w:szCs w:val="21"/>
-          <w:lang w:val="en-US" w:eastAsia="ru-RU"/>
-        </w:rPr>
-        <w:t xml:space="preserve">            </w:t>
-      </w:r>
-      <w:r>
-        <w:rPr>
-          <w:rFonts w:ascii="Consolas" w:eastAsia="Times New Roman" w:hAnsi="Consolas" w:cs="Times New Roman"/>
-          <w:color w:val="9CDCFE"/>
-          <w:sz w:val="21"/>
-          <w:szCs w:val="21"/>
-          <w:lang w:val="en-US" w:eastAsia="ru-RU"/>
-        </w:rPr>
-        <w:t>_id:</w:t>
-      </w:r>
-      <w:r>
-        <w:rPr>
-          <w:rFonts w:ascii="Consolas" w:eastAsia="Times New Roman" w:hAnsi="Consolas" w:cs="Times New Roman"/>
-          <w:color w:val="D4D4D4"/>
-          <w:sz w:val="21"/>
-          <w:szCs w:val="21"/>
-          <w:lang w:val="en-US" w:eastAsia="ru-RU"/>
-        </w:rPr>
-        <w:t xml:space="preserve"> </w:t>
-      </w:r>
-      <w:r>
-        <w:rPr>
-          <w:rFonts w:ascii="Consolas" w:eastAsia="Times New Roman" w:hAnsi="Consolas" w:cs="Times New Roman"/>
-          <w:color w:val="B5CEA8"/>
-          <w:sz w:val="21"/>
-          <w:szCs w:val="21"/>
-          <w:lang w:val="en-US" w:eastAsia="ru-RU"/>
-        </w:rPr>
-        <w:t>0</w:t>
-      </w:r>
-      <w:r>
-        <w:rPr>
-          <w:rFonts w:ascii="Consolas" w:eastAsia="Times New Roman" w:hAnsi="Consolas" w:cs="Times New Roman"/>
-          <w:color w:val="D4D4D4"/>
-          <w:sz w:val="21"/>
-          <w:szCs w:val="21"/>
-          <w:lang w:val="en-US" w:eastAsia="ru-RU"/>
-        </w:rPr>
-        <w:t>,</w:t>
-      </w:r>
-    </w:p>
-    <w:p>
-      <w:pPr>
-        <w:shd w:val="clear" w:color="auto" w:fill="1E1E1E"/>
-        <w:spacing w:after="0" w:line="285" w:lineRule="atLeast"/>
-        <w:rPr>
-          <w:rFonts w:ascii="Consolas" w:eastAsia="Times New Roman" w:hAnsi="Consolas" w:cs="Times New Roman"/>
-          <w:color w:val="D4D4D4"/>
-          <w:sz w:val="21"/>
-          <w:szCs w:val="21"/>
-          <w:lang w:val="en-US" w:eastAsia="ru-RU"/>
-        </w:rPr>
-      </w:pPr>
-      <w:r>
-        <w:rPr>
-          <w:rFonts w:ascii="Consolas" w:eastAsia="Times New Roman" w:hAnsi="Consolas" w:cs="Times New Roman"/>
-          <w:color w:val="D4D4D4"/>
-          <w:sz w:val="21"/>
-          <w:szCs w:val="21"/>
-          <w:lang w:val="en-US" w:eastAsia="ru-RU"/>
-        </w:rPr>
-        <w:t xml:space="preserve">            </w:t>
-      </w:r>
-      <w:r>
-        <w:rPr>
-          <w:rFonts w:ascii="Consolas" w:eastAsia="Times New Roman" w:hAnsi="Consolas" w:cs="Times New Roman"/>
-          <w:color w:val="9CDCFE"/>
-          <w:sz w:val="21"/>
-          <w:szCs w:val="21"/>
-          <w:lang w:val="en-US" w:eastAsia="ru-RU"/>
-        </w:rPr>
-        <w:t>sender:</w:t>
-      </w:r>
-      <w:r>
-        <w:rPr>
-          <w:rFonts w:ascii="Consolas" w:eastAsia="Times New Roman" w:hAnsi="Consolas" w:cs="Times New Roman"/>
-          <w:color w:val="D4D4D4"/>
-          <w:sz w:val="21"/>
-          <w:szCs w:val="21"/>
-          <w:lang w:val="en-US" w:eastAsia="ru-RU"/>
-        </w:rPr>
-        <w:t xml:space="preserve"> </w:t>
-      </w:r>
-      <w:r>
-        <w:rPr>
-          <w:rFonts w:ascii="Consolas" w:eastAsia="Times New Roman" w:hAnsi="Consolas" w:cs="Times New Roman"/>
-          <w:color w:val="CE9178"/>
-          <w:sz w:val="21"/>
-          <w:szCs w:val="21"/>
-          <w:lang w:val="en-US" w:eastAsia="ru-RU"/>
-        </w:rPr>
-        <w:t>"$_</w:t>
-      </w:r>
-      <w:proofErr w:type="spellStart"/>
-      <w:proofErr w:type="gramStart"/>
-      <w:r>
-        <w:rPr>
-          <w:rFonts w:ascii="Consolas" w:eastAsia="Times New Roman" w:hAnsi="Consolas" w:cs="Times New Roman"/>
-          <w:color w:val="CE9178"/>
-          <w:sz w:val="21"/>
-          <w:szCs w:val="21"/>
-          <w:lang w:val="en-US" w:eastAsia="ru-RU"/>
-        </w:rPr>
-        <w:t>id.sender</w:t>
-      </w:r>
-      <w:proofErr w:type="spellEnd"/>
-      <w:proofErr w:type="gramEnd"/>
-      <w:r>
-        <w:rPr>
-          <w:rFonts w:ascii="Consolas" w:eastAsia="Times New Roman" w:hAnsi="Consolas" w:cs="Times New Roman"/>
-          <w:color w:val="CE9178"/>
-          <w:sz w:val="21"/>
-          <w:szCs w:val="21"/>
-          <w:lang w:val="en-US" w:eastAsia="ru-RU"/>
-        </w:rPr>
-        <w:t>"</w:t>
-      </w:r>
-      <w:r>
-        <w:rPr>
-          <w:rFonts w:ascii="Consolas" w:eastAsia="Times New Roman" w:hAnsi="Consolas" w:cs="Times New Roman"/>
-          <w:color w:val="D4D4D4"/>
-          <w:sz w:val="21"/>
-          <w:szCs w:val="21"/>
-          <w:lang w:val="en-US" w:eastAsia="ru-RU"/>
-        </w:rPr>
-        <w:t>,</w:t>
-      </w:r>
-    </w:p>
-    <w:p>
-      <w:pPr>
-        <w:shd w:val="clear" w:color="auto" w:fill="1E1E1E"/>
-        <w:spacing w:after="0" w:line="285" w:lineRule="atLeast"/>
-        <w:rPr>
-          <w:rFonts w:ascii="Consolas" w:eastAsia="Times New Roman" w:hAnsi="Consolas" w:cs="Times New Roman"/>
-          <w:color w:val="D4D4D4"/>
-          <w:sz w:val="21"/>
-          <w:szCs w:val="21"/>
-          <w:lang w:val="en-US" w:eastAsia="ru-RU"/>
-        </w:rPr>
-      </w:pPr>
-      <w:r>
-        <w:rPr>
-          <w:rFonts w:ascii="Consolas" w:eastAsia="Times New Roman" w:hAnsi="Consolas" w:cs="Times New Roman"/>
-          <w:color w:val="D4D4D4"/>
-          <w:sz w:val="21"/>
-          <w:szCs w:val="21"/>
-          <w:lang w:val="en-US" w:eastAsia="ru-RU"/>
-        </w:rPr>
-        <w:t xml:space="preserve">            </w:t>
-      </w:r>
-      <w:r>
-        <w:rPr>
-          <w:rFonts w:ascii="Consolas" w:eastAsia="Times New Roman" w:hAnsi="Consolas" w:cs="Times New Roman"/>
-          <w:color w:val="9CDCFE"/>
-          <w:sz w:val="21"/>
-          <w:szCs w:val="21"/>
-          <w:lang w:val="en-US" w:eastAsia="ru-RU"/>
-        </w:rPr>
-        <w:t>recipient:</w:t>
-      </w:r>
-      <w:r>
-        <w:rPr>
-          <w:rFonts w:ascii="Consolas" w:eastAsia="Times New Roman" w:hAnsi="Consolas" w:cs="Times New Roman"/>
-          <w:color w:val="D4D4D4"/>
-          <w:sz w:val="21"/>
-          <w:szCs w:val="21"/>
-          <w:lang w:val="en-US" w:eastAsia="ru-RU"/>
-        </w:rPr>
-        <w:t xml:space="preserve"> </w:t>
-      </w:r>
-      <w:r>
-        <w:rPr>
-          <w:rFonts w:ascii="Consolas" w:eastAsia="Times New Roman" w:hAnsi="Consolas" w:cs="Times New Roman"/>
-          <w:color w:val="CE9178"/>
-          <w:sz w:val="21"/>
-          <w:szCs w:val="21"/>
-          <w:lang w:val="en-US" w:eastAsia="ru-RU"/>
-        </w:rPr>
-        <w:t>"$_</w:t>
-      </w:r>
-      <w:proofErr w:type="spellStart"/>
-      <w:proofErr w:type="gramStart"/>
-      <w:r>
-        <w:rPr>
-          <w:rFonts w:ascii="Consolas" w:eastAsia="Times New Roman" w:hAnsi="Consolas" w:cs="Times New Roman"/>
-          <w:color w:val="CE9178"/>
-          <w:sz w:val="21"/>
-          <w:szCs w:val="21"/>
-          <w:lang w:val="en-US" w:eastAsia="ru-RU"/>
-        </w:rPr>
-        <w:t>id.recipient</w:t>
-      </w:r>
-      <w:proofErr w:type="spellEnd"/>
-      <w:proofErr w:type="gramEnd"/>
-      <w:r>
-        <w:rPr>
-          <w:rFonts w:ascii="Consolas" w:eastAsia="Times New Roman" w:hAnsi="Consolas" w:cs="Times New Roman"/>
-          <w:color w:val="CE9178"/>
-          <w:sz w:val="21"/>
-          <w:szCs w:val="21"/>
-          <w:lang w:val="en-US" w:eastAsia="ru-RU"/>
-        </w:rPr>
-        <w:t>"</w:t>
-      </w:r>
-      <w:r>
-        <w:rPr>
-          <w:rFonts w:ascii="Consolas" w:eastAsia="Times New Roman" w:hAnsi="Consolas" w:cs="Times New Roman"/>
-          <w:color w:val="D4D4D4"/>
-          <w:sz w:val="21"/>
-          <w:szCs w:val="21"/>
-          <w:lang w:val="en-US" w:eastAsia="ru-RU"/>
-        </w:rPr>
-        <w:t>,</w:t>
-      </w:r>
-    </w:p>
-    <w:p>
-      <w:pPr>
-        <w:shd w:val="clear" w:color="auto" w:fill="1E1E1E"/>
-        <w:spacing w:after="0" w:line="285" w:lineRule="atLeast"/>
-        <w:rPr>
-          <w:rFonts w:ascii="Consolas" w:eastAsia="Times New Roman" w:hAnsi="Consolas" w:cs="Times New Roman"/>
-          <w:color w:val="D4D4D4"/>
-          <w:sz w:val="21"/>
-          <w:szCs w:val="21"/>
-          <w:lang w:val="en-US" w:eastAsia="ru-RU"/>
-        </w:rPr>
-      </w:pPr>
-      <w:r>
-        <w:rPr>
-          <w:rFonts w:ascii="Consolas" w:eastAsia="Times New Roman" w:hAnsi="Consolas" w:cs="Times New Roman"/>
-          <w:color w:val="D4D4D4"/>
-          <w:sz w:val="21"/>
-          <w:szCs w:val="21"/>
-          <w:lang w:val="en-US" w:eastAsia="ru-RU"/>
-        </w:rPr>
-        <w:t xml:space="preserve">            </w:t>
-      </w:r>
-      <w:proofErr w:type="spellStart"/>
-      <w:r>
-        <w:rPr>
-          <w:rFonts w:ascii="Consolas" w:eastAsia="Times New Roman" w:hAnsi="Consolas" w:cs="Times New Roman"/>
-          <w:color w:val="9CDCFE"/>
-          <w:sz w:val="21"/>
-          <w:szCs w:val="21"/>
-          <w:lang w:val="en-US" w:eastAsia="ru-RU"/>
-        </w:rPr>
-        <w:t>countEmail</w:t>
-      </w:r>
-      <w:proofErr w:type="spellEnd"/>
-      <w:r>
-        <w:rPr>
-          <w:rFonts w:ascii="Consolas" w:eastAsia="Times New Roman" w:hAnsi="Consolas" w:cs="Times New Roman"/>
-          <w:color w:val="9CDCFE"/>
-          <w:sz w:val="21"/>
-          <w:szCs w:val="21"/>
-          <w:lang w:val="en-US" w:eastAsia="ru-RU"/>
-        </w:rPr>
-        <w:t>:</w:t>
-      </w:r>
-      <w:r>
-        <w:rPr>
-          <w:rFonts w:ascii="Consolas" w:eastAsia="Times New Roman" w:hAnsi="Consolas" w:cs="Times New Roman"/>
-          <w:color w:val="D4D4D4"/>
-          <w:sz w:val="21"/>
-          <w:szCs w:val="21"/>
-          <w:lang w:val="en-US" w:eastAsia="ru-RU"/>
-        </w:rPr>
-        <w:t xml:space="preserve"> </w:t>
-      </w:r>
-      <w:r>
-        <w:rPr>
-          <w:rFonts w:ascii="Consolas" w:eastAsia="Times New Roman" w:hAnsi="Consolas" w:cs="Times New Roman"/>
-          <w:color w:val="CE9178"/>
-          <w:sz w:val="21"/>
-          <w:szCs w:val="21"/>
-          <w:lang w:val="en-US" w:eastAsia="ru-RU"/>
-        </w:rPr>
-        <w:t>"$</w:t>
-      </w:r>
-      <w:proofErr w:type="spellStart"/>
-      <w:r>
-        <w:rPr>
-          <w:rFonts w:ascii="Consolas" w:eastAsia="Times New Roman" w:hAnsi="Consolas" w:cs="Times New Roman"/>
-          <w:color w:val="CE9178"/>
-          <w:sz w:val="21"/>
-          <w:szCs w:val="21"/>
-          <w:lang w:val="en-US" w:eastAsia="ru-RU"/>
-        </w:rPr>
-        <w:t>countEmail</w:t>
-      </w:r>
-      <w:proofErr w:type="spellEnd"/>
-      <w:r>
-        <w:rPr>
-          <w:rFonts w:ascii="Consolas" w:eastAsia="Times New Roman" w:hAnsi="Consolas" w:cs="Times New Roman"/>
-          <w:color w:val="CE9178"/>
-          <w:sz w:val="21"/>
-          <w:szCs w:val="21"/>
-          <w:lang w:val="en-US" w:eastAsia="ru-RU"/>
-        </w:rPr>
-        <w:t>"</w:t>
-      </w:r>
-    </w:p>
-    <w:p>
-      <w:pPr>
-        <w:shd w:val="clear" w:color="auto" w:fill="1E1E1E"/>
-        <w:spacing w:after="0" w:line="285" w:lineRule="atLeast"/>
-        <w:rPr>
-          <w:rFonts w:ascii="Consolas" w:eastAsia="Times New Roman" w:hAnsi="Consolas" w:cs="Times New Roman"/>
-          <w:color w:val="D4D4D4"/>
-          <w:sz w:val="21"/>
-          <w:szCs w:val="21"/>
-          <w:lang w:val="en-US" w:eastAsia="ru-RU"/>
-        </w:rPr>
-      </w:pPr>
-      <w:r>
-        <w:rPr>
-          <w:rFonts w:ascii="Consolas" w:eastAsia="Times New Roman" w:hAnsi="Consolas" w:cs="Times New Roman"/>
-          <w:color w:val="D4D4D4"/>
-          <w:sz w:val="21"/>
-          <w:szCs w:val="21"/>
-          <w:lang w:val="en-US" w:eastAsia="ru-RU"/>
-        </w:rPr>
-        <w:t xml:space="preserve">        }</w:t>
-      </w:r>
-    </w:p>
-    <w:p>
-      <w:pPr>
-        <w:shd w:val="clear" w:color="auto" w:fill="1E1E1E"/>
-        <w:spacing w:after="0" w:line="285" w:lineRule="atLeast"/>
-        <w:rPr>
-          <w:rFonts w:ascii="Consolas" w:eastAsia="Times New Roman" w:hAnsi="Consolas" w:cs="Times New Roman"/>
-          <w:color w:val="D4D4D4"/>
-          <w:sz w:val="21"/>
-          <w:szCs w:val="21"/>
-          <w:lang w:val="en-US" w:eastAsia="ru-RU"/>
-        </w:rPr>
-      </w:pPr>
-      <w:r>
-        <w:rPr>
-          <w:rFonts w:ascii="Consolas" w:eastAsia="Times New Roman" w:hAnsi="Consolas" w:cs="Times New Roman"/>
-          <w:color w:val="D4D4D4"/>
-          <w:sz w:val="21"/>
-          <w:szCs w:val="21"/>
-          <w:lang w:val="en-US" w:eastAsia="ru-RU"/>
-        </w:rPr>
-        <w:t xml:space="preserve">    },</w:t>
-      </w:r>
-    </w:p>
-    <w:p>
-      <w:pPr>
-        <w:shd w:val="clear" w:color="auto" w:fill="1E1E1E"/>
-        <w:spacing w:after="0" w:line="285" w:lineRule="atLeast"/>
-        <w:rPr>
-          <w:rFonts w:ascii="Consolas" w:eastAsia="Times New Roman" w:hAnsi="Consolas" w:cs="Times New Roman"/>
-          <w:color w:val="D4D4D4"/>
-          <w:sz w:val="21"/>
-          <w:szCs w:val="21"/>
-          <w:lang w:val="en-US" w:eastAsia="ru-RU"/>
-        </w:rPr>
-      </w:pPr>
-      <w:r>
-        <w:rPr>
-          <w:rFonts w:ascii="Consolas" w:eastAsia="Times New Roman" w:hAnsi="Consolas" w:cs="Times New Roman"/>
-          <w:color w:val="D4D4D4"/>
-          <w:sz w:val="21"/>
-          <w:szCs w:val="21"/>
-          <w:lang w:val="en-US" w:eastAsia="ru-RU"/>
-        </w:rPr>
-        <w:t xml:space="preserve">    {</w:t>
-      </w:r>
-    </w:p>
-    <w:p>
-      <w:pPr>
-        <w:shd w:val="clear" w:color="auto" w:fill="1E1E1E"/>
-        <w:spacing w:after="0" w:line="285" w:lineRule="atLeast"/>
-        <w:rPr>
-          <w:rFonts w:ascii="Consolas" w:eastAsia="Times New Roman" w:hAnsi="Consolas" w:cs="Times New Roman"/>
-          <w:color w:val="D4D4D4"/>
-          <w:sz w:val="21"/>
-          <w:szCs w:val="21"/>
-          <w:lang w:val="en-US" w:eastAsia="ru-RU"/>
-        </w:rPr>
-      </w:pPr>
-      <w:r>
-        <w:rPr>
-          <w:rFonts w:ascii="Consolas" w:eastAsia="Times New Roman" w:hAnsi="Consolas" w:cs="Times New Roman"/>
-          <w:color w:val="D4D4D4"/>
-          <w:sz w:val="21"/>
-          <w:szCs w:val="21"/>
-          <w:lang w:val="en-US" w:eastAsia="ru-RU"/>
-        </w:rPr>
-        <w:t xml:space="preserve">        </w:t>
-      </w:r>
-      <w:r>
-        <w:rPr>
-          <w:rFonts w:ascii="Consolas" w:eastAsia="Times New Roman" w:hAnsi="Consolas" w:cs="Times New Roman"/>
-          <w:color w:val="9CDCFE"/>
-          <w:sz w:val="21"/>
-          <w:szCs w:val="21"/>
-          <w:lang w:val="en-US" w:eastAsia="ru-RU"/>
-        </w:rPr>
-        <w:t>$match:</w:t>
-      </w:r>
-      <w:r>
-        <w:rPr>
-          <w:rFonts w:ascii="Consolas" w:eastAsia="Times New Roman" w:hAnsi="Consolas" w:cs="Times New Roman"/>
-          <w:color w:val="D4D4D4"/>
-          <w:sz w:val="21"/>
-          <w:szCs w:val="21"/>
-          <w:lang w:val="en-US" w:eastAsia="ru-RU"/>
-        </w:rPr>
-        <w:t xml:space="preserve"> {</w:t>
-      </w:r>
-    </w:p>
-    <w:p>
-      <w:pPr>
-        <w:shd w:val="clear" w:color="auto" w:fill="1E1E1E"/>
-        <w:spacing w:after="0" w:line="285" w:lineRule="atLeast"/>
-        <w:rPr>
-          <w:rFonts w:ascii="Consolas" w:eastAsia="Times New Roman" w:hAnsi="Consolas" w:cs="Times New Roman"/>
-          <w:color w:val="D4D4D4"/>
-          <w:sz w:val="21"/>
-          <w:szCs w:val="21"/>
-          <w:lang w:val="en-US" w:eastAsia="ru-RU"/>
-        </w:rPr>
-      </w:pPr>
-      <w:r>
-        <w:rPr>
-          <w:rFonts w:ascii="Consolas" w:eastAsia="Times New Roman" w:hAnsi="Consolas" w:cs="Times New Roman"/>
-          <w:color w:val="D4D4D4"/>
-          <w:sz w:val="21"/>
-          <w:szCs w:val="21"/>
-          <w:lang w:val="en-US" w:eastAsia="ru-RU"/>
-        </w:rPr>
-        <w:t xml:space="preserve">            </w:t>
-      </w:r>
-      <w:r>
-        <w:rPr>
-          <w:rFonts w:ascii="Consolas" w:eastAsia="Times New Roman" w:hAnsi="Consolas" w:cs="Times New Roman"/>
-          <w:color w:val="9CDCFE"/>
-          <w:sz w:val="21"/>
-          <w:szCs w:val="21"/>
-          <w:lang w:val="en-US" w:eastAsia="ru-RU"/>
-        </w:rPr>
-        <w:t>sender:</w:t>
-      </w:r>
-      <w:r>
-        <w:rPr>
-          <w:rFonts w:ascii="Consolas" w:eastAsia="Times New Roman" w:hAnsi="Consolas" w:cs="Times New Roman"/>
-          <w:color w:val="D4D4D4"/>
-          <w:sz w:val="21"/>
-          <w:szCs w:val="21"/>
-          <w:lang w:val="en-US" w:eastAsia="ru-RU"/>
-        </w:rPr>
-        <w:t xml:space="preserve"> </w:t>
-      </w:r>
-      <w:r>
-        <w:rPr>
-          <w:rFonts w:ascii="Consolas" w:eastAsia="Times New Roman" w:hAnsi="Consolas" w:cs="Times New Roman"/>
-          <w:color w:val="CE9178"/>
-          <w:sz w:val="21"/>
-          <w:szCs w:val="21"/>
-          <w:lang w:val="en-US" w:eastAsia="ru-RU"/>
-        </w:rPr>
-        <w:t>"phillip.love@enron.com"</w:t>
-      </w:r>
-      <w:r>
-        <w:rPr>
-          <w:rFonts w:ascii="Consolas" w:eastAsia="Times New Roman" w:hAnsi="Consolas" w:cs="Times New Roman"/>
-          <w:color w:val="D4D4D4"/>
-          <w:sz w:val="21"/>
-          <w:szCs w:val="21"/>
-          <w:lang w:val="en-US" w:eastAsia="ru-RU"/>
-        </w:rPr>
-        <w:t>,</w:t>
-      </w:r>
-    </w:p>
-    <w:p>
-      <w:pPr>
-        <w:shd w:val="clear" w:color="auto" w:fill="1E1E1E"/>
-        <w:spacing w:after="0" w:line="285" w:lineRule="atLeast"/>
-        <w:rPr>
-          <w:rFonts w:ascii="Consolas" w:eastAsia="Times New Roman" w:hAnsi="Consolas" w:cs="Times New Roman"/>
-          <w:color w:val="D4D4D4"/>
-          <w:sz w:val="21"/>
-          <w:szCs w:val="21"/>
-          <w:lang w:val="en-US" w:eastAsia="ru-RU"/>
-        </w:rPr>
-      </w:pPr>
-      <w:r>
-        <w:rPr>
-          <w:rFonts w:ascii="Consolas" w:eastAsia="Times New Roman" w:hAnsi="Consolas" w:cs="Times New Roman"/>
-          <w:color w:val="D4D4D4"/>
-          <w:sz w:val="21"/>
-          <w:szCs w:val="21"/>
-          <w:lang w:val="en-US" w:eastAsia="ru-RU"/>
-        </w:rPr>
-        <w:t xml:space="preserve">            </w:t>
-      </w:r>
-      <w:r>
-        <w:rPr>
-          <w:rFonts w:ascii="Consolas" w:eastAsia="Times New Roman" w:hAnsi="Consolas" w:cs="Times New Roman"/>
-          <w:color w:val="9CDCFE"/>
-          <w:sz w:val="21"/>
-          <w:szCs w:val="21"/>
-          <w:lang w:val="en-US" w:eastAsia="ru-RU"/>
-        </w:rPr>
-        <w:t>recipient:</w:t>
-      </w:r>
-      <w:r>
-        <w:rPr>
-          <w:rFonts w:ascii="Consolas" w:eastAsia="Times New Roman" w:hAnsi="Consolas" w:cs="Times New Roman"/>
-          <w:color w:val="D4D4D4"/>
-          <w:sz w:val="21"/>
-          <w:szCs w:val="21"/>
-          <w:lang w:val="en-US" w:eastAsia="ru-RU"/>
-        </w:rPr>
-        <w:t xml:space="preserve"> </w:t>
-      </w:r>
-      <w:r>
-        <w:rPr>
-          <w:rFonts w:ascii="Consolas" w:eastAsia="Times New Roman" w:hAnsi="Consolas" w:cs="Times New Roman"/>
-          <w:color w:val="CE9178"/>
-          <w:sz w:val="21"/>
-          <w:szCs w:val="21"/>
-          <w:lang w:val="en-US" w:eastAsia="ru-RU"/>
-        </w:rPr>
-        <w:t>"sladanaanna.kulic@enron.com"</w:t>
-      </w:r>
-    </w:p>
-    <w:p>
-      <w:pPr>
-        <w:shd w:val="clear" w:color="auto" w:fill="1E1E1E"/>
-        <w:spacing w:after="0" w:line="285" w:lineRule="atLeast"/>
-        <w:rPr>
-          <w:rFonts w:ascii="Consolas" w:eastAsia="Times New Roman" w:hAnsi="Consolas" w:cs="Times New Roman"/>
-          <w:color w:val="D4D4D4"/>
-          <w:sz w:val="21"/>
-          <w:szCs w:val="21"/>
-          <w:lang w:eastAsia="ru-RU"/>
-        </w:rPr>
-      </w:pPr>
-      <w:r>
-        <w:rPr>
-          <w:rFonts w:ascii="Consolas" w:eastAsia="Times New Roman" w:hAnsi="Consolas" w:cs="Times New Roman"/>
-          <w:color w:val="D4D4D4"/>
-          <w:sz w:val="21"/>
-          <w:szCs w:val="21"/>
-          <w:lang w:val="en-US" w:eastAsia="ru-RU"/>
-        </w:rPr>
-        <w:t xml:space="preserve">        </w:t>
-      </w:r>
-      <w:r>
-        <w:rPr>
-          <w:rFonts w:ascii="Consolas" w:eastAsia="Times New Roman" w:hAnsi="Consolas" w:cs="Times New Roman"/>
-          <w:color w:val="D4D4D4"/>
-          <w:sz w:val="21"/>
-          <w:szCs w:val="21"/>
-          <w:lang w:eastAsia="ru-RU"/>
-        </w:rPr>
-        <w:t>}</w:t>
-      </w:r>
-    </w:p>
-    <w:p>
-      <w:pPr>
-        <w:shd w:val="clear" w:color="auto" w:fill="1E1E1E"/>
-        <w:spacing w:after="0" w:line="285" w:lineRule="atLeast"/>
-        <w:rPr>
-          <w:rFonts w:ascii="Consolas" w:eastAsia="Times New Roman" w:hAnsi="Consolas" w:cs="Times New Roman"/>
-          <w:color w:val="D4D4D4"/>
-          <w:sz w:val="21"/>
-          <w:szCs w:val="21"/>
-          <w:lang w:eastAsia="ru-RU"/>
-        </w:rPr>
-      </w:pPr>
-      <w:r>
-        <w:rPr>
-          <w:rFonts w:ascii="Consolas" w:eastAsia="Times New Roman" w:hAnsi="Consolas" w:cs="Times New Roman"/>
-          <w:color w:val="D4D4D4"/>
-          <w:sz w:val="21"/>
-          <w:szCs w:val="21"/>
-          <w:lang w:eastAsia="ru-RU"/>
-        </w:rPr>
-        <w:t xml:space="preserve">    }</w:t>
-      </w:r>
-    </w:p>
-    <w:p>
-      <w:pPr>
-        <w:shd w:val="clear" w:color="auto" w:fill="1E1E1E"/>
-        <w:spacing w:after="0" w:line="285" w:lineRule="atLeast"/>
-        <w:rPr>
-          <w:rFonts w:ascii="Consolas" w:eastAsia="Times New Roman" w:hAnsi="Consolas" w:cs="Times New Roman"/>
-          <w:color w:val="D4D4D4"/>
-          <w:sz w:val="21"/>
-          <w:szCs w:val="21"/>
-          <w:lang w:eastAsia="ru-RU"/>
-        </w:rPr>
-      </w:pPr>
-      <w:r>
-        <w:rPr>
-          <w:rFonts w:ascii="Consolas" w:eastAsia="Times New Roman" w:hAnsi="Consolas" w:cs="Times New Roman"/>
-          <w:color w:val="D4D4D4"/>
-          <w:sz w:val="21"/>
-          <w:szCs w:val="21"/>
-          <w:lang w:eastAsia="ru-RU"/>
-        </w:rPr>
-        <w:t>])</w:t>
-      </w:r>
-    </w:p>
-    <w:p>
-      <w:pPr>
-        <w:rPr>
-          <w:rFonts w:ascii="Times New Roman" w:hAnsi="Times New Roman" w:cs="Times New Roman"/>
-          <w:sz w:val="28"/>
-          <w:szCs w:val="28"/>
-          <w:lang w:val="en-US"/>
-        </w:rPr>
-      </w:pPr>
-    </w:p>
-    <w:p>
-      <w:pPr>
-        <w:rPr>
-          <w:rFonts w:ascii="Times New Roman" w:hAnsi="Times New Roman" w:cs="Times New Roman"/>
-          <w:sz w:val="28"/>
-          <w:szCs w:val="28"/>
-          <w:lang w:val="en-US"/>
-        </w:rPr>
-      </w:pPr>
-      <w:r>
-        <w:rPr>
-          <w:rFonts w:ascii="Times New Roman" w:hAnsi="Times New Roman" w:cs="Times New Roman"/>
-          <w:noProof/>
-          <w:sz w:val="28"/>
-          <w:szCs w:val="28"/>
-          <w:lang w:val="en-US"/>
-        </w:rPr>
-        <w:lastRenderedPageBreak/>
-        <w:drawing>
-          <wp:inline distT="0" distB="0" distL="0" distR="0" wp14:anchorId="26250CD2" wp14:editId="56855895">
-            <wp:extent cx="5940425" cy="6268085"/>
-            <wp:effectExtent l="0" t="0" r="3175" b="0"/>
-            <wp:docPr id="2" name="Picture 2"/>
-            <wp:cNvGraphicFramePr>
-              <a:graphicFrameLocks xmlns:a="http://schemas.openxmlformats.org/drawingml/2006/main" noChangeAspect="1"/>
-            </wp:cNvGraphicFramePr>
-            <a:graphic xmlns:a="http://schemas.openxmlformats.org/drawingml/2006/main">
-              <a:graphicData uri="http://schemas.openxmlformats.org/drawingml/2006/picture">
-                <pic:pic xmlns:pic="http://schemas.openxmlformats.org/drawingml/2006/picture">
-                  <pic:nvPicPr>
-                    <pic:cNvPr id="0" name="Picture 2"/>
-                    <pic:cNvPicPr>
-                      <a:picLocks noChangeAspect="1" noChangeArrowheads="1"/>
-                    </pic:cNvPicPr>
-                  </pic:nvPicPr>
-                  <pic:blipFill>
-                    <a:blip r:embed="rId15">
-                      <a:extLst>
-                        <a:ext uri="{28A0092B-C50C-407E-A947-70E740481C1C}">
-                          <a14:useLocalDpi xmlns:a14="http://schemas.microsoft.com/office/drawing/2010/main" val="0"/>
-                        </a:ext>
-                      </a:extLst>
-                    </a:blip>
-                    <a:srcRect/>
-                    <a:stretch>
-                      <a:fillRect/>
-                    </a:stretch>
-                  </pic:blipFill>
-                  <pic:spPr bwMode="auto">
-                    <a:xfrm>
-                      <a:off x="0" y="0"/>
-                      <a:ext cx="5940425" cy="6268085"/>
-                    </a:xfrm>
-                    <a:prstGeom prst="rect">
-                      <a:avLst/>
-                    </a:prstGeom>
-                    <a:noFill/>
-                    <a:ln>
-                      <a:noFill/>
-                    </a:ln>
-                  </pic:spPr>
-                </pic:pic>
-              </a:graphicData>
-            </a:graphic>
-          </wp:inline>
-        </w:drawing>
+          <w:sz w:val="28"/>
+          <w:szCs w:val="28"/>
+        </w:rPr>
+      </w:pPr>
+      <w:r>
+        <w:rPr>
+          <w:rFonts w:ascii="Times New Roman" w:hAnsi="Times New Roman" w:cs="Times New Roman"/>
+          <w:sz w:val="28"/>
+          <w:szCs w:val="28"/>
+          <w:lang w:val="en-US"/>
+        </w:rPr>
+        <w:t>But I got 148</w:t>
       </w:r>
     </w:p>
     <w:p>

</xml_diff>